<commit_message>
thêm srs và detail design
</commit_message>
<xml_diff>
--- a/document/DetailDesign_v1.0.docx
+++ b/document/DetailDesign_v1.0.docx
@@ -7,57 +7,1340 @@
         <w:pStyle w:val="ListParagraph"/>
         <w:numPr>
           <w:ilvl w:val="0"/>
-          <w:numId w:val="1"/>
-        </w:numPr>
-        <w:rPr>
-          <w:lang w:val="en-US"/>
-        </w:rPr>
-      </w:pPr>
-      <w:proofErr w:type="spellStart"/>
-      <w:r>
-        <w:rPr>
-          <w:lang w:val="en-US"/>
-        </w:rPr>
-        <w:t>ClassDiagram</w:t>
-      </w:r>
-      <w:proofErr w:type="spellEnd"/>
-    </w:p>
-    <w:p>
-      <w:pPr>
-        <w:pStyle w:val="ListParagraph"/>
-        <w:numPr>
-          <w:ilvl w:val="1"/>
-          <w:numId w:val="1"/>
-        </w:numPr>
-        <w:rPr>
-          <w:lang w:val="en-US"/>
-        </w:rPr>
-      </w:pPr>
-      <w:r>
-        <w:rPr>
-          <w:lang w:val="en-US"/>
-        </w:rPr>
-        <w:t>Sửa lớp</w:t>
-      </w:r>
-    </w:p>
-    <w:p>
-      <w:pPr>
-        <w:pStyle w:val="ListParagraph"/>
-        <w:ind w:left="792"/>
-        <w:rPr>
-          <w:lang w:val="en-US"/>
+          <w:numId w:val="2"/>
+        </w:numPr>
+        <w:rPr>
+          <w:rFonts w:ascii="Tahoma" w:hAnsi="Tahoma" w:cs="Tahoma"/>
+          <w:sz w:val="24"/>
+          <w:szCs w:val="24"/>
+        </w:rPr>
+      </w:pPr>
+      <w:r>
+        <w:rPr>
+          <w:rFonts w:ascii="Tahoma" w:hAnsi="Tahoma" w:cs="Tahoma"/>
+          <w:sz w:val="24"/>
+          <w:szCs w:val="24"/>
+        </w:rPr>
+        <w:t>UC01: Đăng nhập</w:t>
+      </w:r>
+    </w:p>
+    <w:p>
+      <w:pPr>
+        <w:pStyle w:val="ListParagraph"/>
+        <w:numPr>
+          <w:ilvl w:val="1"/>
+          <w:numId w:val="2"/>
+        </w:numPr>
+        <w:rPr>
+          <w:rFonts w:ascii="Tahoma" w:hAnsi="Tahoma" w:cs="Tahoma"/>
+          <w:sz w:val="24"/>
+          <w:szCs w:val="24"/>
+        </w:rPr>
+      </w:pPr>
+      <w:r>
+        <w:rPr>
+          <w:rFonts w:ascii="Tahoma" w:hAnsi="Tahoma" w:cs="Tahoma"/>
+          <w:sz w:val="24"/>
+          <w:szCs w:val="24"/>
+        </w:rPr>
+        <w:t>Class diagram</w:t>
+      </w:r>
+    </w:p>
+    <w:p>
+      <w:pPr>
+        <w:pStyle w:val="ListParagraph"/>
+        <w:numPr>
+          <w:ilvl w:val="1"/>
+          <w:numId w:val="2"/>
+        </w:numPr>
+        <w:rPr>
+          <w:rFonts w:ascii="Tahoma" w:hAnsi="Tahoma" w:cs="Tahoma"/>
+          <w:sz w:val="24"/>
+          <w:szCs w:val="24"/>
+        </w:rPr>
+      </w:pPr>
+      <w:r>
+        <w:rPr>
+          <w:rFonts w:ascii="Tahoma" w:hAnsi="Tahoma" w:cs="Tahoma"/>
+          <w:sz w:val="24"/>
+          <w:szCs w:val="24"/>
+        </w:rPr>
+        <w:t>Sequence diagram</w:t>
+      </w:r>
+    </w:p>
+    <w:p>
+      <w:pPr>
+        <w:pStyle w:val="ListParagraph"/>
+        <w:numPr>
+          <w:ilvl w:val="1"/>
+          <w:numId w:val="2"/>
+        </w:numPr>
+        <w:rPr>
+          <w:rFonts w:ascii="Tahoma" w:hAnsi="Tahoma" w:cs="Tahoma"/>
+          <w:sz w:val="24"/>
+          <w:szCs w:val="24"/>
+        </w:rPr>
+      </w:pPr>
+      <w:r>
+        <w:rPr>
+          <w:rFonts w:ascii="Tahoma" w:hAnsi="Tahoma" w:cs="Tahoma"/>
+          <w:sz w:val="24"/>
+          <w:szCs w:val="24"/>
+        </w:rPr>
+        <w:t>Database</w:t>
+      </w:r>
+    </w:p>
+    <w:p>
+      <w:pPr>
+        <w:pStyle w:val="ListParagraph"/>
+        <w:numPr>
+          <w:ilvl w:val="0"/>
+          <w:numId w:val="2"/>
+        </w:numPr>
+        <w:rPr>
+          <w:rFonts w:ascii="Tahoma" w:hAnsi="Tahoma" w:cs="Tahoma"/>
+          <w:sz w:val="24"/>
+          <w:szCs w:val="24"/>
+        </w:rPr>
+      </w:pPr>
+      <w:r>
+        <w:rPr>
+          <w:rFonts w:ascii="Tahoma" w:hAnsi="Tahoma" w:cs="Tahoma"/>
+          <w:sz w:val="24"/>
+          <w:szCs w:val="24"/>
+        </w:rPr>
+        <w:t>UC02: Đăng ký</w:t>
+      </w:r>
+    </w:p>
+    <w:p>
+      <w:pPr>
+        <w:pStyle w:val="ListParagraph"/>
+        <w:numPr>
+          <w:ilvl w:val="1"/>
+          <w:numId w:val="2"/>
+        </w:numPr>
+        <w:rPr>
+          <w:rFonts w:ascii="Tahoma" w:hAnsi="Tahoma" w:cs="Tahoma"/>
+          <w:sz w:val="24"/>
+          <w:szCs w:val="24"/>
+        </w:rPr>
+      </w:pPr>
+      <w:r>
+        <w:rPr>
+          <w:rFonts w:ascii="Tahoma" w:hAnsi="Tahoma" w:cs="Tahoma"/>
+          <w:sz w:val="24"/>
+          <w:szCs w:val="24"/>
+        </w:rPr>
+        <w:t>Class diagram</w:t>
+      </w:r>
+    </w:p>
+    <w:p>
+      <w:pPr>
+        <w:pStyle w:val="ListParagraph"/>
+        <w:numPr>
+          <w:ilvl w:val="1"/>
+          <w:numId w:val="2"/>
+        </w:numPr>
+        <w:rPr>
+          <w:rFonts w:ascii="Tahoma" w:hAnsi="Tahoma" w:cs="Tahoma"/>
+          <w:sz w:val="24"/>
+          <w:szCs w:val="24"/>
+        </w:rPr>
+      </w:pPr>
+      <w:r>
+        <w:rPr>
+          <w:rFonts w:ascii="Tahoma" w:hAnsi="Tahoma" w:cs="Tahoma"/>
+          <w:sz w:val="24"/>
+          <w:szCs w:val="24"/>
+        </w:rPr>
+        <w:t>Sequence diagram</w:t>
+      </w:r>
+    </w:p>
+    <w:p>
+      <w:pPr>
+        <w:pStyle w:val="ListParagraph"/>
+        <w:numPr>
+          <w:ilvl w:val="1"/>
+          <w:numId w:val="2"/>
+        </w:numPr>
+        <w:rPr>
+          <w:rFonts w:ascii="Tahoma" w:hAnsi="Tahoma" w:cs="Tahoma"/>
+          <w:sz w:val="24"/>
+          <w:szCs w:val="24"/>
+        </w:rPr>
+      </w:pPr>
+      <w:r>
+        <w:rPr>
+          <w:rFonts w:ascii="Tahoma" w:hAnsi="Tahoma" w:cs="Tahoma"/>
+          <w:sz w:val="24"/>
+          <w:szCs w:val="24"/>
+        </w:rPr>
+        <w:t>Database</w:t>
+      </w:r>
+    </w:p>
+    <w:p>
+      <w:pPr>
+        <w:pStyle w:val="ListParagraph"/>
+        <w:numPr>
+          <w:ilvl w:val="0"/>
+          <w:numId w:val="2"/>
+        </w:numPr>
+        <w:rPr>
+          <w:rFonts w:ascii="Tahoma" w:hAnsi="Tahoma" w:cs="Tahoma"/>
+          <w:sz w:val="24"/>
+          <w:szCs w:val="24"/>
+        </w:rPr>
+      </w:pPr>
+      <w:r>
+        <w:rPr>
+          <w:rFonts w:ascii="Tahoma" w:hAnsi="Tahoma" w:cs="Tahoma"/>
+          <w:sz w:val="24"/>
+          <w:szCs w:val="24"/>
+        </w:rPr>
+        <w:t>UC03: Đăng xuất</w:t>
+      </w:r>
+    </w:p>
+    <w:p>
+      <w:pPr>
+        <w:pStyle w:val="ListParagraph"/>
+        <w:numPr>
+          <w:ilvl w:val="1"/>
+          <w:numId w:val="2"/>
+        </w:numPr>
+        <w:rPr>
+          <w:rFonts w:ascii="Tahoma" w:hAnsi="Tahoma" w:cs="Tahoma"/>
+          <w:sz w:val="24"/>
+          <w:szCs w:val="24"/>
+        </w:rPr>
+      </w:pPr>
+      <w:r>
+        <w:rPr>
+          <w:rFonts w:ascii="Tahoma" w:hAnsi="Tahoma" w:cs="Tahoma"/>
+          <w:sz w:val="24"/>
+          <w:szCs w:val="24"/>
+        </w:rPr>
+        <w:t>Class diagram</w:t>
+      </w:r>
+    </w:p>
+    <w:p>
+      <w:pPr>
+        <w:pStyle w:val="ListParagraph"/>
+        <w:numPr>
+          <w:ilvl w:val="1"/>
+          <w:numId w:val="2"/>
+        </w:numPr>
+        <w:rPr>
+          <w:rFonts w:ascii="Tahoma" w:hAnsi="Tahoma" w:cs="Tahoma"/>
+          <w:sz w:val="24"/>
+          <w:szCs w:val="24"/>
+        </w:rPr>
+      </w:pPr>
+      <w:r>
+        <w:rPr>
+          <w:rFonts w:ascii="Tahoma" w:hAnsi="Tahoma" w:cs="Tahoma"/>
+          <w:sz w:val="24"/>
+          <w:szCs w:val="24"/>
+        </w:rPr>
+        <w:t>Sequence diagram</w:t>
+      </w:r>
+    </w:p>
+    <w:p>
+      <w:pPr>
+        <w:pStyle w:val="ListParagraph"/>
+        <w:numPr>
+          <w:ilvl w:val="1"/>
+          <w:numId w:val="2"/>
+        </w:numPr>
+        <w:rPr>
+          <w:rFonts w:ascii="Tahoma" w:hAnsi="Tahoma" w:cs="Tahoma"/>
+          <w:sz w:val="24"/>
+          <w:szCs w:val="24"/>
+        </w:rPr>
+      </w:pPr>
+      <w:r>
+        <w:rPr>
+          <w:rFonts w:ascii="Tahoma" w:hAnsi="Tahoma" w:cs="Tahoma"/>
+          <w:sz w:val="24"/>
+          <w:szCs w:val="24"/>
+        </w:rPr>
+        <w:t>Database</w:t>
+      </w:r>
+    </w:p>
+    <w:p>
+      <w:pPr>
+        <w:pStyle w:val="ListParagraph"/>
+        <w:numPr>
+          <w:ilvl w:val="0"/>
+          <w:numId w:val="2"/>
+        </w:numPr>
+        <w:rPr>
+          <w:rFonts w:ascii="Tahoma" w:hAnsi="Tahoma" w:cs="Tahoma"/>
+          <w:sz w:val="24"/>
+          <w:szCs w:val="24"/>
+        </w:rPr>
+      </w:pPr>
+      <w:r>
+        <w:rPr>
+          <w:rFonts w:ascii="Tahoma" w:hAnsi="Tahoma" w:cs="Tahoma"/>
+          <w:sz w:val="24"/>
+          <w:szCs w:val="24"/>
+        </w:rPr>
+        <w:t>UC04: Tạo học phần</w:t>
+      </w:r>
+    </w:p>
+    <w:p>
+      <w:pPr>
+        <w:pStyle w:val="ListParagraph"/>
+        <w:numPr>
+          <w:ilvl w:val="1"/>
+          <w:numId w:val="2"/>
+        </w:numPr>
+        <w:rPr>
+          <w:rFonts w:ascii="Tahoma" w:hAnsi="Tahoma" w:cs="Tahoma"/>
+          <w:sz w:val="24"/>
+          <w:szCs w:val="24"/>
+        </w:rPr>
+      </w:pPr>
+      <w:r>
+        <w:rPr>
+          <w:rFonts w:ascii="Tahoma" w:hAnsi="Tahoma" w:cs="Tahoma"/>
+          <w:sz w:val="24"/>
+          <w:szCs w:val="24"/>
+        </w:rPr>
+        <w:t>Class diagram</w:t>
+      </w:r>
+    </w:p>
+    <w:p>
+      <w:pPr>
+        <w:pStyle w:val="ListParagraph"/>
+        <w:numPr>
+          <w:ilvl w:val="1"/>
+          <w:numId w:val="2"/>
+        </w:numPr>
+        <w:rPr>
+          <w:rFonts w:ascii="Tahoma" w:hAnsi="Tahoma" w:cs="Tahoma"/>
+          <w:sz w:val="24"/>
+          <w:szCs w:val="24"/>
+        </w:rPr>
+      </w:pPr>
+      <w:r>
+        <w:rPr>
+          <w:rFonts w:ascii="Tahoma" w:hAnsi="Tahoma" w:cs="Tahoma"/>
+          <w:sz w:val="24"/>
+          <w:szCs w:val="24"/>
+        </w:rPr>
+        <w:t>Sequence diagram</w:t>
+      </w:r>
+    </w:p>
+    <w:p>
+      <w:pPr>
+        <w:pStyle w:val="ListParagraph"/>
+        <w:numPr>
+          <w:ilvl w:val="1"/>
+          <w:numId w:val="2"/>
+        </w:numPr>
+        <w:rPr>
+          <w:rFonts w:ascii="Tahoma" w:hAnsi="Tahoma" w:cs="Tahoma"/>
+          <w:sz w:val="24"/>
+          <w:szCs w:val="24"/>
+        </w:rPr>
+      </w:pPr>
+      <w:r>
+        <w:rPr>
+          <w:rFonts w:ascii="Tahoma" w:hAnsi="Tahoma" w:cs="Tahoma"/>
+          <w:sz w:val="24"/>
+          <w:szCs w:val="24"/>
+        </w:rPr>
+        <w:t>Database</w:t>
+      </w:r>
+    </w:p>
+    <w:p>
+      <w:pPr>
+        <w:pStyle w:val="ListParagraph"/>
+        <w:numPr>
+          <w:ilvl w:val="0"/>
+          <w:numId w:val="2"/>
+        </w:numPr>
+        <w:rPr>
+          <w:rFonts w:ascii="Tahoma" w:hAnsi="Tahoma" w:cs="Tahoma"/>
+          <w:sz w:val="24"/>
+          <w:szCs w:val="24"/>
+        </w:rPr>
+      </w:pPr>
+      <w:r>
+        <w:rPr>
+          <w:rFonts w:ascii="Tahoma" w:hAnsi="Tahoma" w:cs="Tahoma"/>
+          <w:sz w:val="24"/>
+          <w:szCs w:val="24"/>
+        </w:rPr>
+        <w:t>UC05: Sửa học phần</w:t>
+      </w:r>
+    </w:p>
+    <w:p>
+      <w:pPr>
+        <w:pStyle w:val="ListParagraph"/>
+        <w:numPr>
+          <w:ilvl w:val="1"/>
+          <w:numId w:val="2"/>
+        </w:numPr>
+        <w:rPr>
+          <w:rFonts w:ascii="Tahoma" w:hAnsi="Tahoma" w:cs="Tahoma"/>
+          <w:sz w:val="24"/>
+          <w:szCs w:val="24"/>
+        </w:rPr>
+      </w:pPr>
+      <w:r>
+        <w:rPr>
+          <w:rFonts w:ascii="Tahoma" w:hAnsi="Tahoma" w:cs="Tahoma"/>
+          <w:sz w:val="24"/>
+          <w:szCs w:val="24"/>
+        </w:rPr>
+        <w:t>Class diagram</w:t>
+      </w:r>
+    </w:p>
+    <w:p>
+      <w:pPr>
+        <w:pStyle w:val="ListParagraph"/>
+        <w:numPr>
+          <w:ilvl w:val="1"/>
+          <w:numId w:val="2"/>
+        </w:numPr>
+        <w:rPr>
+          <w:rFonts w:ascii="Tahoma" w:hAnsi="Tahoma" w:cs="Tahoma"/>
+          <w:sz w:val="24"/>
+          <w:szCs w:val="24"/>
+        </w:rPr>
+      </w:pPr>
+      <w:r>
+        <w:rPr>
+          <w:rFonts w:ascii="Tahoma" w:hAnsi="Tahoma" w:cs="Tahoma"/>
+          <w:sz w:val="24"/>
+          <w:szCs w:val="24"/>
+        </w:rPr>
+        <w:t>Sequence diagram</w:t>
+      </w:r>
+    </w:p>
+    <w:p>
+      <w:pPr>
+        <w:pStyle w:val="ListParagraph"/>
+        <w:numPr>
+          <w:ilvl w:val="1"/>
+          <w:numId w:val="2"/>
+        </w:numPr>
+        <w:rPr>
+          <w:rFonts w:ascii="Tahoma" w:hAnsi="Tahoma" w:cs="Tahoma"/>
+          <w:sz w:val="24"/>
+          <w:szCs w:val="24"/>
+        </w:rPr>
+      </w:pPr>
+      <w:r>
+        <w:rPr>
+          <w:rFonts w:ascii="Tahoma" w:hAnsi="Tahoma" w:cs="Tahoma"/>
+          <w:sz w:val="24"/>
+          <w:szCs w:val="24"/>
+        </w:rPr>
+        <w:t>Database</w:t>
+      </w:r>
+    </w:p>
+    <w:p>
+      <w:pPr>
+        <w:pStyle w:val="ListParagraph"/>
+        <w:numPr>
+          <w:ilvl w:val="0"/>
+          <w:numId w:val="2"/>
+        </w:numPr>
+        <w:rPr>
+          <w:rFonts w:ascii="Tahoma" w:hAnsi="Tahoma" w:cs="Tahoma"/>
+          <w:sz w:val="24"/>
+          <w:szCs w:val="24"/>
+        </w:rPr>
+      </w:pPr>
+      <w:r>
+        <w:rPr>
+          <w:rFonts w:ascii="Tahoma" w:hAnsi="Tahoma" w:cs="Tahoma"/>
+          <w:sz w:val="24"/>
+          <w:szCs w:val="24"/>
+        </w:rPr>
+        <w:t>UC06: Xóa học phần</w:t>
+      </w:r>
+    </w:p>
+    <w:p>
+      <w:pPr>
+        <w:pStyle w:val="ListParagraph"/>
+        <w:numPr>
+          <w:ilvl w:val="1"/>
+          <w:numId w:val="2"/>
+        </w:numPr>
+        <w:rPr>
+          <w:rFonts w:ascii="Tahoma" w:hAnsi="Tahoma" w:cs="Tahoma"/>
+          <w:sz w:val="24"/>
+          <w:szCs w:val="24"/>
+        </w:rPr>
+      </w:pPr>
+      <w:r>
+        <w:rPr>
+          <w:rFonts w:ascii="Tahoma" w:hAnsi="Tahoma" w:cs="Tahoma"/>
+          <w:sz w:val="24"/>
+          <w:szCs w:val="24"/>
+        </w:rPr>
+        <w:t>Class diagram</w:t>
+      </w:r>
+    </w:p>
+    <w:p>
+      <w:pPr>
+        <w:pStyle w:val="ListParagraph"/>
+        <w:numPr>
+          <w:ilvl w:val="1"/>
+          <w:numId w:val="2"/>
+        </w:numPr>
+        <w:rPr>
+          <w:rFonts w:ascii="Tahoma" w:hAnsi="Tahoma" w:cs="Tahoma"/>
+          <w:sz w:val="24"/>
+          <w:szCs w:val="24"/>
+        </w:rPr>
+      </w:pPr>
+      <w:r>
+        <w:rPr>
+          <w:rFonts w:ascii="Tahoma" w:hAnsi="Tahoma" w:cs="Tahoma"/>
+          <w:sz w:val="24"/>
+          <w:szCs w:val="24"/>
+        </w:rPr>
+        <w:t>Sequence diagram</w:t>
+      </w:r>
+    </w:p>
+    <w:p>
+      <w:pPr>
+        <w:pStyle w:val="ListParagraph"/>
+        <w:numPr>
+          <w:ilvl w:val="1"/>
+          <w:numId w:val="2"/>
+        </w:numPr>
+        <w:rPr>
+          <w:rFonts w:ascii="Tahoma" w:hAnsi="Tahoma" w:cs="Tahoma"/>
+          <w:sz w:val="24"/>
+          <w:szCs w:val="24"/>
+        </w:rPr>
+      </w:pPr>
+      <w:r>
+        <w:rPr>
+          <w:rFonts w:ascii="Tahoma" w:hAnsi="Tahoma" w:cs="Tahoma"/>
+          <w:sz w:val="24"/>
+          <w:szCs w:val="24"/>
+        </w:rPr>
+        <w:t>Database</w:t>
+      </w:r>
+    </w:p>
+    <w:p>
+      <w:pPr>
+        <w:pStyle w:val="ListParagraph"/>
+        <w:numPr>
+          <w:ilvl w:val="0"/>
+          <w:numId w:val="2"/>
+        </w:numPr>
+        <w:rPr>
+          <w:rFonts w:ascii="Tahoma" w:hAnsi="Tahoma" w:cs="Tahoma"/>
+          <w:sz w:val="24"/>
+          <w:szCs w:val="24"/>
+        </w:rPr>
+      </w:pPr>
+      <w:r>
+        <w:rPr>
+          <w:rFonts w:ascii="Tahoma" w:hAnsi="Tahoma" w:cs="Tahoma"/>
+          <w:sz w:val="24"/>
+          <w:szCs w:val="24"/>
+        </w:rPr>
+        <w:t>UC07: Tạo thư mục</w:t>
+      </w:r>
+    </w:p>
+    <w:p>
+      <w:pPr>
+        <w:pStyle w:val="ListParagraph"/>
+        <w:numPr>
+          <w:ilvl w:val="1"/>
+          <w:numId w:val="2"/>
+        </w:numPr>
+        <w:rPr>
+          <w:rFonts w:ascii="Tahoma" w:hAnsi="Tahoma" w:cs="Tahoma"/>
+          <w:sz w:val="24"/>
+          <w:szCs w:val="24"/>
+        </w:rPr>
+      </w:pPr>
+      <w:r>
+        <w:rPr>
+          <w:rFonts w:ascii="Tahoma" w:hAnsi="Tahoma" w:cs="Tahoma"/>
+          <w:sz w:val="24"/>
+          <w:szCs w:val="24"/>
+        </w:rPr>
+        <w:t>Class diagram</w:t>
+      </w:r>
+    </w:p>
+    <w:p>
+      <w:pPr>
+        <w:pStyle w:val="ListParagraph"/>
+        <w:numPr>
+          <w:ilvl w:val="1"/>
+          <w:numId w:val="2"/>
+        </w:numPr>
+        <w:rPr>
+          <w:rFonts w:ascii="Tahoma" w:hAnsi="Tahoma" w:cs="Tahoma"/>
+          <w:sz w:val="24"/>
+          <w:szCs w:val="24"/>
+        </w:rPr>
+      </w:pPr>
+      <w:r>
+        <w:rPr>
+          <w:rFonts w:ascii="Tahoma" w:hAnsi="Tahoma" w:cs="Tahoma"/>
+          <w:sz w:val="24"/>
+          <w:szCs w:val="24"/>
+        </w:rPr>
+        <w:t>Sequence diagram</w:t>
+      </w:r>
+    </w:p>
+    <w:p>
+      <w:pPr>
+        <w:pStyle w:val="ListParagraph"/>
+        <w:numPr>
+          <w:ilvl w:val="1"/>
+          <w:numId w:val="2"/>
+        </w:numPr>
+        <w:rPr>
+          <w:rFonts w:ascii="Tahoma" w:hAnsi="Tahoma" w:cs="Tahoma"/>
+          <w:sz w:val="24"/>
+          <w:szCs w:val="24"/>
+        </w:rPr>
+      </w:pPr>
+      <w:r>
+        <w:rPr>
+          <w:rFonts w:ascii="Tahoma" w:hAnsi="Tahoma" w:cs="Tahoma"/>
+          <w:sz w:val="24"/>
+          <w:szCs w:val="24"/>
+        </w:rPr>
+        <w:t>Database</w:t>
+      </w:r>
+    </w:p>
+    <w:p>
+      <w:pPr>
+        <w:pStyle w:val="ListParagraph"/>
+        <w:numPr>
+          <w:ilvl w:val="0"/>
+          <w:numId w:val="2"/>
+        </w:numPr>
+        <w:rPr>
+          <w:rFonts w:ascii="Tahoma" w:hAnsi="Tahoma" w:cs="Tahoma"/>
+          <w:sz w:val="24"/>
+          <w:szCs w:val="24"/>
+        </w:rPr>
+      </w:pPr>
+      <w:r>
+        <w:rPr>
+          <w:rFonts w:ascii="Tahoma" w:hAnsi="Tahoma" w:cs="Tahoma"/>
+          <w:sz w:val="24"/>
+          <w:szCs w:val="24"/>
+        </w:rPr>
+        <w:t>UC08: Sửa thư mục</w:t>
+      </w:r>
+    </w:p>
+    <w:p>
+      <w:pPr>
+        <w:pStyle w:val="ListParagraph"/>
+        <w:numPr>
+          <w:ilvl w:val="1"/>
+          <w:numId w:val="2"/>
+        </w:numPr>
+        <w:rPr>
+          <w:rFonts w:ascii="Tahoma" w:hAnsi="Tahoma" w:cs="Tahoma"/>
+          <w:sz w:val="24"/>
+          <w:szCs w:val="24"/>
+        </w:rPr>
+      </w:pPr>
+      <w:r>
+        <w:rPr>
+          <w:rFonts w:ascii="Tahoma" w:hAnsi="Tahoma" w:cs="Tahoma"/>
+          <w:sz w:val="24"/>
+          <w:szCs w:val="24"/>
+        </w:rPr>
+        <w:t>Class diagram</w:t>
+      </w:r>
+    </w:p>
+    <w:p>
+      <w:pPr>
+        <w:jc w:val="center"/>
+        <w:rPr>
+          <w:rFonts w:ascii="Tahoma" w:hAnsi="Tahoma" w:cs="Tahoma"/>
+          <w:sz w:val="24"/>
+          <w:szCs w:val="24"/>
         </w:rPr>
       </w:pPr>
       <w:r>
         <w:rPr>
           <w:noProof/>
-          <w:lang w:eastAsia="vi-VN"/>
+          <w:lang w:val="en-US" w:eastAsia="ja-JP"/>
+        </w:rPr>
+        <w:drawing>
+          <wp:inline distT="0" distB="0" distL="0" distR="0" wp14:anchorId="30C4B02B" wp14:editId="04A73804">
+            <wp:extent cx="5095875" cy="2286000"/>
+            <wp:effectExtent l="0" t="0" r="9525" b="0"/>
+            <wp:docPr id="5" name="Picture 5"/>
+            <wp:cNvGraphicFramePr>
+              <a:graphicFrameLocks xmlns:a="http://schemas.openxmlformats.org/drawingml/2006/main" noChangeAspect="1"/>
+            </wp:cNvGraphicFramePr>
+            <a:graphic xmlns:a="http://schemas.openxmlformats.org/drawingml/2006/main">
+              <a:graphicData uri="http://schemas.openxmlformats.org/drawingml/2006/picture">
+                <pic:pic xmlns:pic="http://schemas.openxmlformats.org/drawingml/2006/picture">
+                  <pic:nvPicPr>
+                    <pic:cNvPr id="0" name="Picture 1"/>
+                    <pic:cNvPicPr>
+                      <a:picLocks noChangeAspect="1" noChangeArrowheads="1"/>
+                    </pic:cNvPicPr>
+                  </pic:nvPicPr>
+                  <pic:blipFill>
+                    <a:blip r:embed="rId5">
+                      <a:extLst>
+                        <a:ext uri="{28A0092B-C50C-407E-A947-70E740481C1C}">
+                          <a14:useLocalDpi xmlns:a14="http://schemas.microsoft.com/office/drawing/2010/main" val="0"/>
+                        </a:ext>
+                      </a:extLst>
+                    </a:blip>
+                    <a:srcRect/>
+                    <a:stretch>
+                      <a:fillRect/>
+                    </a:stretch>
+                  </pic:blipFill>
+                  <pic:spPr bwMode="auto">
+                    <a:xfrm>
+                      <a:off x="0" y="0"/>
+                      <a:ext cx="5095875" cy="2286000"/>
+                    </a:xfrm>
+                    <a:prstGeom prst="rect">
+                      <a:avLst/>
+                    </a:prstGeom>
+                    <a:noFill/>
+                    <a:ln>
+                      <a:noFill/>
+                    </a:ln>
+                  </pic:spPr>
+                </pic:pic>
+              </a:graphicData>
+            </a:graphic>
+          </wp:inline>
+        </w:drawing>
+      </w:r>
+    </w:p>
+    <w:p>
+      <w:pPr>
+        <w:pStyle w:val="ListParagraph"/>
+        <w:numPr>
+          <w:ilvl w:val="1"/>
+          <w:numId w:val="2"/>
+        </w:numPr>
+        <w:rPr>
+          <w:rFonts w:ascii="Tahoma" w:hAnsi="Tahoma" w:cs="Tahoma"/>
+          <w:sz w:val="24"/>
+          <w:szCs w:val="24"/>
+        </w:rPr>
+      </w:pPr>
+      <w:r>
+        <w:rPr>
+          <w:rFonts w:ascii="Tahoma" w:hAnsi="Tahoma" w:cs="Tahoma"/>
+          <w:sz w:val="24"/>
+          <w:szCs w:val="24"/>
+        </w:rPr>
+        <w:t>Sequence diagram</w:t>
+      </w:r>
+    </w:p>
+    <w:p>
+      <w:pPr>
+        <w:jc w:val="center"/>
+        <w:rPr>
+          <w:rFonts w:ascii="Tahoma" w:hAnsi="Tahoma" w:cs="Tahoma"/>
+          <w:sz w:val="24"/>
+          <w:szCs w:val="24"/>
+        </w:rPr>
+      </w:pPr>
+      <w:r>
+        <w:rPr>
+          <w:noProof/>
+          <w:lang w:val="en-US" w:eastAsia="ja-JP"/>
+        </w:rPr>
+        <w:lastRenderedPageBreak/>
+        <w:drawing>
+          <wp:inline distT="0" distB="0" distL="0" distR="0" wp14:anchorId="3979FB4F" wp14:editId="17AADDE5">
+            <wp:extent cx="5731510" cy="3198982"/>
+            <wp:effectExtent l="0" t="0" r="2540" b="1905"/>
+            <wp:docPr id="3" name="Picture 3"/>
+            <wp:cNvGraphicFramePr>
+              <a:graphicFrameLocks xmlns:a="http://schemas.openxmlformats.org/drawingml/2006/main" noChangeAspect="1"/>
+            </wp:cNvGraphicFramePr>
+            <a:graphic xmlns:a="http://schemas.openxmlformats.org/drawingml/2006/main">
+              <a:graphicData uri="http://schemas.openxmlformats.org/drawingml/2006/picture">
+                <pic:pic xmlns:pic="http://schemas.openxmlformats.org/drawingml/2006/picture">
+                  <pic:nvPicPr>
+                    <pic:cNvPr id="0" name="Picture 4"/>
+                    <pic:cNvPicPr>
+                      <a:picLocks noChangeAspect="1" noChangeArrowheads="1"/>
+                    </pic:cNvPicPr>
+                  </pic:nvPicPr>
+                  <pic:blipFill>
+                    <a:blip r:embed="rId6">
+                      <a:extLst>
+                        <a:ext uri="{28A0092B-C50C-407E-A947-70E740481C1C}">
+                          <a14:useLocalDpi xmlns:a14="http://schemas.microsoft.com/office/drawing/2010/main" val="0"/>
+                        </a:ext>
+                      </a:extLst>
+                    </a:blip>
+                    <a:srcRect/>
+                    <a:stretch>
+                      <a:fillRect/>
+                    </a:stretch>
+                  </pic:blipFill>
+                  <pic:spPr bwMode="auto">
+                    <a:xfrm>
+                      <a:off x="0" y="0"/>
+                      <a:ext cx="5731510" cy="3198982"/>
+                    </a:xfrm>
+                    <a:prstGeom prst="rect">
+                      <a:avLst/>
+                    </a:prstGeom>
+                    <a:noFill/>
+                    <a:ln>
+                      <a:noFill/>
+                    </a:ln>
+                  </pic:spPr>
+                </pic:pic>
+              </a:graphicData>
+            </a:graphic>
+          </wp:inline>
+        </w:drawing>
+      </w:r>
+    </w:p>
+    <w:p>
+      <w:pPr>
+        <w:pStyle w:val="ListParagraph"/>
+        <w:numPr>
+          <w:ilvl w:val="1"/>
+          <w:numId w:val="2"/>
+        </w:numPr>
+        <w:rPr>
+          <w:rFonts w:ascii="Tahoma" w:hAnsi="Tahoma" w:cs="Tahoma"/>
+          <w:sz w:val="24"/>
+          <w:szCs w:val="24"/>
+        </w:rPr>
+      </w:pPr>
+      <w:r>
+        <w:rPr>
+          <w:rFonts w:ascii="Tahoma" w:hAnsi="Tahoma" w:cs="Tahoma"/>
+          <w:sz w:val="24"/>
+          <w:szCs w:val="24"/>
+        </w:rPr>
+        <w:t>Database</w:t>
+      </w:r>
+    </w:p>
+    <w:p>
+      <w:pPr>
+        <w:jc w:val="center"/>
+        <w:rPr>
+          <w:rFonts w:ascii="Tahoma" w:hAnsi="Tahoma" w:cs="Tahoma"/>
+          <w:sz w:val="24"/>
+          <w:szCs w:val="24"/>
+        </w:rPr>
+      </w:pPr>
+      <w:r>
+        <w:rPr>
+          <w:noProof/>
+          <w:lang w:val="en-US" w:eastAsia="ja-JP"/>
+        </w:rPr>
+        <w:drawing>
+          <wp:inline distT="0" distB="0" distL="0" distR="0" wp14:anchorId="2A8A6941" wp14:editId="1AF49E8F">
+            <wp:extent cx="2590800" cy="1600200"/>
+            <wp:effectExtent l="0" t="0" r="0" b="0"/>
+            <wp:docPr id="1" name="Picture 1"/>
+            <wp:cNvGraphicFramePr>
+              <a:graphicFrameLocks xmlns:a="http://schemas.openxmlformats.org/drawingml/2006/main" noChangeAspect="1"/>
+            </wp:cNvGraphicFramePr>
+            <a:graphic xmlns:a="http://schemas.openxmlformats.org/drawingml/2006/main">
+              <a:graphicData uri="http://schemas.openxmlformats.org/drawingml/2006/picture">
+                <pic:pic xmlns:pic="http://schemas.openxmlformats.org/drawingml/2006/picture">
+                  <pic:nvPicPr>
+                    <pic:cNvPr id="0" name="Picture 5"/>
+                    <pic:cNvPicPr>
+                      <a:picLocks noChangeAspect="1" noChangeArrowheads="1"/>
+                    </pic:cNvPicPr>
+                  </pic:nvPicPr>
+                  <pic:blipFill>
+                    <a:blip r:embed="rId7">
+                      <a:extLst>
+                        <a:ext uri="{28A0092B-C50C-407E-A947-70E740481C1C}">
+                          <a14:useLocalDpi xmlns:a14="http://schemas.microsoft.com/office/drawing/2010/main" val="0"/>
+                        </a:ext>
+                      </a:extLst>
+                    </a:blip>
+                    <a:srcRect/>
+                    <a:stretch>
+                      <a:fillRect/>
+                    </a:stretch>
+                  </pic:blipFill>
+                  <pic:spPr bwMode="auto">
+                    <a:xfrm>
+                      <a:off x="0" y="0"/>
+                      <a:ext cx="2590800" cy="1600200"/>
+                    </a:xfrm>
+                    <a:prstGeom prst="rect">
+                      <a:avLst/>
+                    </a:prstGeom>
+                    <a:noFill/>
+                    <a:ln>
+                      <a:noFill/>
+                    </a:ln>
+                  </pic:spPr>
+                </pic:pic>
+              </a:graphicData>
+            </a:graphic>
+          </wp:inline>
+        </w:drawing>
+      </w:r>
+    </w:p>
+    <w:p>
+      <w:pPr>
+        <w:pStyle w:val="ListParagraph"/>
+        <w:numPr>
+          <w:ilvl w:val="0"/>
+          <w:numId w:val="2"/>
+        </w:numPr>
+        <w:rPr>
+          <w:rFonts w:ascii="Tahoma" w:hAnsi="Tahoma" w:cs="Tahoma"/>
+          <w:sz w:val="24"/>
+          <w:szCs w:val="24"/>
+        </w:rPr>
+      </w:pPr>
+      <w:r>
+        <w:rPr>
+          <w:rFonts w:ascii="Tahoma" w:hAnsi="Tahoma" w:cs="Tahoma"/>
+          <w:sz w:val="24"/>
+          <w:szCs w:val="24"/>
+        </w:rPr>
+        <w:t>UC09: Xóa thư mục</w:t>
+      </w:r>
+    </w:p>
+    <w:p>
+      <w:pPr>
+        <w:pStyle w:val="ListParagraph"/>
+        <w:numPr>
+          <w:ilvl w:val="1"/>
+          <w:numId w:val="2"/>
+        </w:numPr>
+        <w:rPr>
+          <w:rFonts w:ascii="Tahoma" w:hAnsi="Tahoma" w:cs="Tahoma"/>
+          <w:sz w:val="24"/>
+          <w:szCs w:val="24"/>
+        </w:rPr>
+      </w:pPr>
+      <w:r>
+        <w:rPr>
+          <w:rFonts w:ascii="Tahoma" w:hAnsi="Tahoma" w:cs="Tahoma"/>
+          <w:sz w:val="24"/>
+          <w:szCs w:val="24"/>
+        </w:rPr>
+        <w:t>Class diagram</w:t>
+      </w:r>
+    </w:p>
+    <w:p>
+      <w:pPr>
+        <w:pStyle w:val="ListParagraph"/>
+        <w:numPr>
+          <w:ilvl w:val="1"/>
+          <w:numId w:val="2"/>
+        </w:numPr>
+        <w:rPr>
+          <w:rFonts w:ascii="Tahoma" w:hAnsi="Tahoma" w:cs="Tahoma"/>
+          <w:sz w:val="24"/>
+          <w:szCs w:val="24"/>
+        </w:rPr>
+      </w:pPr>
+      <w:r>
+        <w:rPr>
+          <w:rFonts w:ascii="Tahoma" w:hAnsi="Tahoma" w:cs="Tahoma"/>
+          <w:sz w:val="24"/>
+          <w:szCs w:val="24"/>
+        </w:rPr>
+        <w:t>Sequence diagram</w:t>
+      </w:r>
+    </w:p>
+    <w:p>
+      <w:pPr>
+        <w:pStyle w:val="ListParagraph"/>
+        <w:numPr>
+          <w:ilvl w:val="1"/>
+          <w:numId w:val="2"/>
+        </w:numPr>
+        <w:rPr>
+          <w:rFonts w:ascii="Tahoma" w:hAnsi="Tahoma" w:cs="Tahoma"/>
+          <w:sz w:val="24"/>
+          <w:szCs w:val="24"/>
+        </w:rPr>
+      </w:pPr>
+      <w:r>
+        <w:rPr>
+          <w:rFonts w:ascii="Tahoma" w:hAnsi="Tahoma" w:cs="Tahoma"/>
+          <w:sz w:val="24"/>
+          <w:szCs w:val="24"/>
+        </w:rPr>
+        <w:t>Database</w:t>
+      </w:r>
+    </w:p>
+    <w:p>
+      <w:pPr>
+        <w:pStyle w:val="ListParagraph"/>
+        <w:numPr>
+          <w:ilvl w:val="0"/>
+          <w:numId w:val="2"/>
+        </w:numPr>
+        <w:rPr>
+          <w:rFonts w:ascii="Tahoma" w:hAnsi="Tahoma" w:cs="Tahoma"/>
+          <w:sz w:val="24"/>
+          <w:szCs w:val="24"/>
+        </w:rPr>
+      </w:pPr>
+      <w:r>
+        <w:rPr>
+          <w:rFonts w:ascii="Tahoma" w:hAnsi="Tahoma" w:cs="Tahoma"/>
+          <w:sz w:val="24"/>
+          <w:szCs w:val="24"/>
+        </w:rPr>
+        <w:t>UC10: Tạo lớp</w:t>
+      </w:r>
+    </w:p>
+    <w:p>
+      <w:pPr>
+        <w:pStyle w:val="ListParagraph"/>
+        <w:numPr>
+          <w:ilvl w:val="1"/>
+          <w:numId w:val="2"/>
+        </w:numPr>
+        <w:rPr>
+          <w:rFonts w:ascii="Tahoma" w:hAnsi="Tahoma" w:cs="Tahoma"/>
+          <w:sz w:val="24"/>
+          <w:szCs w:val="24"/>
+        </w:rPr>
+      </w:pPr>
+      <w:r>
+        <w:rPr>
+          <w:rFonts w:ascii="Tahoma" w:hAnsi="Tahoma" w:cs="Tahoma"/>
+          <w:sz w:val="24"/>
+          <w:szCs w:val="24"/>
+        </w:rPr>
+        <w:t>Class diagram</w:t>
+      </w:r>
+    </w:p>
+    <w:p>
+      <w:pPr>
+        <w:jc w:val="center"/>
+        <w:rPr>
+          <w:rFonts w:ascii="Tahoma" w:hAnsi="Tahoma" w:cs="Tahoma"/>
+          <w:sz w:val="24"/>
+          <w:szCs w:val="24"/>
+        </w:rPr>
+      </w:pPr>
+      <w:r>
+        <w:rPr>
+          <w:rFonts w:ascii="Tahoma" w:hAnsi="Tahoma" w:cs="Tahoma"/>
+          <w:noProof/>
+          <w:sz w:val="24"/>
+          <w:szCs w:val="24"/>
+          <w:lang w:val="en-US" w:eastAsia="ja-JP"/>
         </w:rPr>
         <w:drawing>
           <wp:inline distT="0" distB="0" distL="0" distR="0">
+            <wp:extent cx="4762500" cy="1752600"/>
+            <wp:effectExtent l="0" t="0" r="0" b="0"/>
+            <wp:docPr id="2" name="Picture 2" descr="C:\Users\ADMiN\Downloads\CreateClass-ClassDiagram.drawio.png"/>
+            <wp:cNvGraphicFramePr>
+              <a:graphicFrameLocks xmlns:a="http://schemas.openxmlformats.org/drawingml/2006/main" noChangeAspect="1"/>
+            </wp:cNvGraphicFramePr>
+            <a:graphic xmlns:a="http://schemas.openxmlformats.org/drawingml/2006/main">
+              <a:graphicData uri="http://schemas.openxmlformats.org/drawingml/2006/picture">
+                <pic:pic xmlns:pic="http://schemas.openxmlformats.org/drawingml/2006/picture">
+                  <pic:nvPicPr>
+                    <pic:cNvPr id="0" name="Picture 1" descr="C:\Users\ADMiN\Downloads\CreateClass-ClassDiagram.drawio.png"/>
+                    <pic:cNvPicPr>
+                      <a:picLocks noChangeAspect="1" noChangeArrowheads="1"/>
+                    </pic:cNvPicPr>
+                  </pic:nvPicPr>
+                  <pic:blipFill>
+                    <a:blip r:embed="rId8">
+                      <a:extLst>
+                        <a:ext uri="{28A0092B-C50C-407E-A947-70E740481C1C}">
+                          <a14:useLocalDpi xmlns:a14="http://schemas.microsoft.com/office/drawing/2010/main" val="0"/>
+                        </a:ext>
+                      </a:extLst>
+                    </a:blip>
+                    <a:srcRect/>
+                    <a:stretch>
+                      <a:fillRect/>
+                    </a:stretch>
+                  </pic:blipFill>
+                  <pic:spPr bwMode="auto">
+                    <a:xfrm>
+                      <a:off x="0" y="0"/>
+                      <a:ext cx="4762500" cy="1752600"/>
+                    </a:xfrm>
+                    <a:prstGeom prst="rect">
+                      <a:avLst/>
+                    </a:prstGeom>
+                    <a:noFill/>
+                    <a:ln>
+                      <a:noFill/>
+                    </a:ln>
+                  </pic:spPr>
+                </pic:pic>
+              </a:graphicData>
+            </a:graphic>
+          </wp:inline>
+        </w:drawing>
+      </w:r>
+    </w:p>
+    <w:p>
+      <w:pPr>
+        <w:pStyle w:val="ListParagraph"/>
+        <w:numPr>
+          <w:ilvl w:val="1"/>
+          <w:numId w:val="2"/>
+        </w:numPr>
+        <w:rPr>
+          <w:rFonts w:ascii="Tahoma" w:hAnsi="Tahoma" w:cs="Tahoma"/>
+          <w:sz w:val="24"/>
+          <w:szCs w:val="24"/>
+        </w:rPr>
+      </w:pPr>
+      <w:r>
+        <w:rPr>
+          <w:rFonts w:ascii="Tahoma" w:hAnsi="Tahoma" w:cs="Tahoma"/>
+          <w:sz w:val="24"/>
+          <w:szCs w:val="24"/>
+        </w:rPr>
+        <w:t>Sequence diagram</w:t>
+      </w:r>
+    </w:p>
+    <w:p>
+      <w:pPr>
+        <w:jc w:val="center"/>
+        <w:rPr>
+          <w:rFonts w:ascii="Tahoma" w:hAnsi="Tahoma" w:cs="Tahoma"/>
+          <w:sz w:val="24"/>
+          <w:szCs w:val="24"/>
+        </w:rPr>
+      </w:pPr>
+      <w:r>
+        <w:rPr>
+          <w:rFonts w:ascii="Tahoma" w:hAnsi="Tahoma" w:cs="Tahoma"/>
+          <w:noProof/>
+          <w:sz w:val="24"/>
+          <w:szCs w:val="24"/>
+          <w:lang w:val="en-US" w:eastAsia="ja-JP"/>
+        </w:rPr>
+        <w:lastRenderedPageBreak/>
+        <w:drawing>
+          <wp:inline distT="0" distB="0" distL="0" distR="0">
+            <wp:extent cx="5722620" cy="1973580"/>
+            <wp:effectExtent l="0" t="0" r="0" b="7620"/>
+            <wp:docPr id="4" name="Picture 4" descr="C:\Users\ADMiN\Downloads\CreateClass-SequenceDiagram.drawio.png"/>
+            <wp:cNvGraphicFramePr>
+              <a:graphicFrameLocks xmlns:a="http://schemas.openxmlformats.org/drawingml/2006/main" noChangeAspect="1"/>
+            </wp:cNvGraphicFramePr>
+            <a:graphic xmlns:a="http://schemas.openxmlformats.org/drawingml/2006/main">
+              <a:graphicData uri="http://schemas.openxmlformats.org/drawingml/2006/picture">
+                <pic:pic xmlns:pic="http://schemas.openxmlformats.org/drawingml/2006/picture">
+                  <pic:nvPicPr>
+                    <pic:cNvPr id="0" name="Picture 2" descr="C:\Users\ADMiN\Downloads\CreateClass-SequenceDiagram.drawio.png"/>
+                    <pic:cNvPicPr>
+                      <a:picLocks noChangeAspect="1" noChangeArrowheads="1"/>
+                    </pic:cNvPicPr>
+                  </pic:nvPicPr>
+                  <pic:blipFill>
+                    <a:blip r:embed="rId9">
+                      <a:extLst>
+                        <a:ext uri="{28A0092B-C50C-407E-A947-70E740481C1C}">
+                          <a14:useLocalDpi xmlns:a14="http://schemas.microsoft.com/office/drawing/2010/main" val="0"/>
+                        </a:ext>
+                      </a:extLst>
+                    </a:blip>
+                    <a:srcRect/>
+                    <a:stretch>
+                      <a:fillRect/>
+                    </a:stretch>
+                  </pic:blipFill>
+                  <pic:spPr bwMode="auto">
+                    <a:xfrm>
+                      <a:off x="0" y="0"/>
+                      <a:ext cx="5722620" cy="1973580"/>
+                    </a:xfrm>
+                    <a:prstGeom prst="rect">
+                      <a:avLst/>
+                    </a:prstGeom>
+                    <a:noFill/>
+                    <a:ln>
+                      <a:noFill/>
+                    </a:ln>
+                  </pic:spPr>
+                </pic:pic>
+              </a:graphicData>
+            </a:graphic>
+          </wp:inline>
+        </w:drawing>
+      </w:r>
+    </w:p>
+    <w:p>
+      <w:pPr>
+        <w:pStyle w:val="ListParagraph"/>
+        <w:numPr>
+          <w:ilvl w:val="1"/>
+          <w:numId w:val="2"/>
+        </w:numPr>
+        <w:rPr>
+          <w:rFonts w:ascii="Tahoma" w:hAnsi="Tahoma" w:cs="Tahoma"/>
+          <w:sz w:val="24"/>
+          <w:szCs w:val="24"/>
+        </w:rPr>
+      </w:pPr>
+      <w:r>
+        <w:rPr>
+          <w:rFonts w:ascii="Tahoma" w:hAnsi="Tahoma" w:cs="Tahoma"/>
+          <w:sz w:val="24"/>
+          <w:szCs w:val="24"/>
+        </w:rPr>
+        <w:t>Database</w:t>
+      </w:r>
+    </w:p>
+    <w:p>
+      <w:pPr>
+        <w:jc w:val="center"/>
+        <w:rPr>
+          <w:rFonts w:ascii="Tahoma" w:hAnsi="Tahoma" w:cs="Tahoma"/>
+          <w:sz w:val="24"/>
+          <w:szCs w:val="24"/>
+        </w:rPr>
+      </w:pPr>
+      <w:r>
+        <w:rPr>
+          <w:rFonts w:ascii="Tahoma" w:hAnsi="Tahoma" w:cs="Tahoma"/>
+          <w:noProof/>
+          <w:sz w:val="24"/>
+          <w:szCs w:val="24"/>
+          <w:lang w:val="en-US" w:eastAsia="ja-JP"/>
+        </w:rPr>
+        <w:drawing>
+          <wp:inline distT="0" distB="0" distL="0" distR="0">
+            <wp:extent cx="4754880" cy="4267200"/>
+            <wp:effectExtent l="0" t="0" r="7620" b="0"/>
+            <wp:docPr id="6" name="Picture 6" descr="C:\Users\ADMiN\Downloads\CreateClass-Database.drawio.png"/>
+            <wp:cNvGraphicFramePr>
+              <a:graphicFrameLocks xmlns:a="http://schemas.openxmlformats.org/drawingml/2006/main" noChangeAspect="1"/>
+            </wp:cNvGraphicFramePr>
+            <a:graphic xmlns:a="http://schemas.openxmlformats.org/drawingml/2006/main">
+              <a:graphicData uri="http://schemas.openxmlformats.org/drawingml/2006/picture">
+                <pic:pic xmlns:pic="http://schemas.openxmlformats.org/drawingml/2006/picture">
+                  <pic:nvPicPr>
+                    <pic:cNvPr id="0" name="Picture 3" descr="C:\Users\ADMiN\Downloads\CreateClass-Database.drawio.png"/>
+                    <pic:cNvPicPr>
+                      <a:picLocks noChangeAspect="1" noChangeArrowheads="1"/>
+                    </pic:cNvPicPr>
+                  </pic:nvPicPr>
+                  <pic:blipFill>
+                    <a:blip r:embed="rId10">
+                      <a:extLst>
+                        <a:ext uri="{28A0092B-C50C-407E-A947-70E740481C1C}">
+                          <a14:useLocalDpi xmlns:a14="http://schemas.microsoft.com/office/drawing/2010/main" val="0"/>
+                        </a:ext>
+                      </a:extLst>
+                    </a:blip>
+                    <a:srcRect/>
+                    <a:stretch>
+                      <a:fillRect/>
+                    </a:stretch>
+                  </pic:blipFill>
+                  <pic:spPr bwMode="auto">
+                    <a:xfrm>
+                      <a:off x="0" y="0"/>
+                      <a:ext cx="4754880" cy="4267200"/>
+                    </a:xfrm>
+                    <a:prstGeom prst="rect">
+                      <a:avLst/>
+                    </a:prstGeom>
+                    <a:noFill/>
+                    <a:ln>
+                      <a:noFill/>
+                    </a:ln>
+                  </pic:spPr>
+                </pic:pic>
+              </a:graphicData>
+            </a:graphic>
+          </wp:inline>
+        </w:drawing>
+      </w:r>
+    </w:p>
+    <w:p>
+      <w:pPr>
+        <w:pStyle w:val="ListParagraph"/>
+        <w:numPr>
+          <w:ilvl w:val="0"/>
+          <w:numId w:val="2"/>
+        </w:numPr>
+        <w:rPr>
+          <w:rFonts w:ascii="Tahoma" w:hAnsi="Tahoma" w:cs="Tahoma"/>
+          <w:sz w:val="24"/>
+          <w:szCs w:val="24"/>
+        </w:rPr>
+      </w:pPr>
+      <w:r>
+        <w:rPr>
+          <w:rFonts w:ascii="Tahoma" w:hAnsi="Tahoma" w:cs="Tahoma"/>
+          <w:sz w:val="24"/>
+          <w:szCs w:val="24"/>
+        </w:rPr>
+        <w:t>UC11: Sửa lớp</w:t>
+      </w:r>
+    </w:p>
+    <w:p>
+      <w:pPr>
+        <w:pStyle w:val="ListParagraph"/>
+        <w:numPr>
+          <w:ilvl w:val="1"/>
+          <w:numId w:val="2"/>
+        </w:numPr>
+        <w:rPr>
+          <w:rFonts w:ascii="Tahoma" w:hAnsi="Tahoma" w:cs="Tahoma"/>
+          <w:sz w:val="24"/>
+          <w:szCs w:val="24"/>
+        </w:rPr>
+      </w:pPr>
+      <w:r>
+        <w:rPr>
+          <w:rFonts w:ascii="Tahoma" w:hAnsi="Tahoma" w:cs="Tahoma"/>
+          <w:sz w:val="24"/>
+          <w:szCs w:val="24"/>
+        </w:rPr>
+        <w:t>Class diagram</w:t>
+      </w:r>
+    </w:p>
+    <w:p>
+      <w:pPr>
+        <w:jc w:val="center"/>
+        <w:rPr>
+          <w:rFonts w:ascii="Tahoma" w:hAnsi="Tahoma" w:cs="Tahoma"/>
+          <w:sz w:val="24"/>
+          <w:szCs w:val="24"/>
+        </w:rPr>
+      </w:pPr>
+      <w:r>
+        <w:rPr>
+          <w:noProof/>
+          <w:lang w:val="en-US" w:eastAsia="ja-JP"/>
+        </w:rPr>
+        <w:lastRenderedPageBreak/>
+        <w:drawing>
+          <wp:inline distT="0" distB="0" distL="0" distR="0" wp14:anchorId="13F90642" wp14:editId="5371D3B0">
             <wp:extent cx="5000625" cy="2933700"/>
             <wp:effectExtent l="0" t="0" r="9525" b="0"/>
-            <wp:docPr id="6" name="Picture 6"/>
+            <wp:docPr id="7" name="Picture 7"/>
             <wp:cNvGraphicFramePr>
               <a:graphicFrameLocks xmlns:a="http://schemas.openxmlformats.org/drawingml/2006/main" noChangeAspect="1"/>
             </wp:cNvGraphicFramePr>
@@ -71,7 +1354,7 @@
                     </pic:cNvPicPr>
                   </pic:nvPicPr>
                   <pic:blipFill>
-                    <a:blip r:embed="rId5">
+                    <a:blip r:embed="rId11">
                       <a:extLst>
                         <a:ext uri="{28A0092B-C50C-407E-A947-70E740481C1C}">
                           <a14:useLocalDpi xmlns:a14="http://schemas.microsoft.com/office/drawing/2010/main" val="0"/>
@@ -108,45 +1391,42 @@
         <w:pStyle w:val="ListParagraph"/>
         <w:numPr>
           <w:ilvl w:val="1"/>
-          <w:numId w:val="1"/>
-        </w:numPr>
-        <w:rPr>
-          <w:lang w:val="en-US"/>
-        </w:rPr>
-      </w:pPr>
-      <w:r>
-        <w:rPr>
-          <w:lang w:val="en-US"/>
-        </w:rPr>
-        <w:t>Sửa thư mục</w:t>
-      </w:r>
-    </w:p>
-    <w:p>
-      <w:pPr>
-        <w:pStyle w:val="ListParagraph"/>
-        <w:rPr>
-          <w:lang w:val="en-US"/>
-        </w:rPr>
-      </w:pPr>
-    </w:p>
-    <w:p>
-      <w:pPr>
-        <w:pStyle w:val="ListParagraph"/>
-        <w:ind w:left="792"/>
-        <w:rPr>
-          <w:lang w:val="en-US"/>
+          <w:numId w:val="2"/>
+        </w:numPr>
+        <w:rPr>
+          <w:rFonts w:ascii="Tahoma" w:hAnsi="Tahoma" w:cs="Tahoma"/>
+          <w:sz w:val="24"/>
+          <w:szCs w:val="24"/>
+        </w:rPr>
+      </w:pPr>
+      <w:r>
+        <w:rPr>
+          <w:rFonts w:ascii="Tahoma" w:hAnsi="Tahoma" w:cs="Tahoma"/>
+          <w:sz w:val="24"/>
+          <w:szCs w:val="24"/>
+        </w:rPr>
+        <w:t>Sequence diagram</w:t>
+      </w:r>
+    </w:p>
+    <w:p>
+      <w:pPr>
+        <w:jc w:val="center"/>
+        <w:rPr>
+          <w:rFonts w:ascii="Tahoma" w:hAnsi="Tahoma" w:cs="Tahoma"/>
+          <w:sz w:val="24"/>
+          <w:szCs w:val="24"/>
         </w:rPr>
       </w:pPr>
       <w:r>
         <w:rPr>
           <w:noProof/>
-          <w:lang w:eastAsia="vi-VN"/>
+          <w:lang w:val="en-US" w:eastAsia="ja-JP"/>
         </w:rPr>
         <w:drawing>
-          <wp:inline distT="0" distB="0" distL="0" distR="0">
-            <wp:extent cx="5095875" cy="2286000"/>
-            <wp:effectExtent l="0" t="0" r="9525" b="0"/>
-            <wp:docPr id="5" name="Picture 5"/>
+          <wp:inline distT="0" distB="0" distL="0" distR="0" wp14:anchorId="0AB76EF0" wp14:editId="3A27AF80">
+            <wp:extent cx="5731510" cy="3056171"/>
+            <wp:effectExtent l="0" t="0" r="2540" b="0"/>
+            <wp:docPr id="8" name="Picture 8"/>
             <wp:cNvGraphicFramePr>
               <a:graphicFrameLocks xmlns:a="http://schemas.openxmlformats.org/drawingml/2006/main" noChangeAspect="1"/>
             </wp:cNvGraphicFramePr>
@@ -154,13 +1434,13 @@
               <a:graphicData uri="http://schemas.openxmlformats.org/drawingml/2006/picture">
                 <pic:pic xmlns:pic="http://schemas.openxmlformats.org/drawingml/2006/picture">
                   <pic:nvPicPr>
-                    <pic:cNvPr id="0" name="Picture 1"/>
+                    <pic:cNvPr id="0" name="Picture 3"/>
                     <pic:cNvPicPr>
                       <a:picLocks noChangeAspect="1" noChangeArrowheads="1"/>
                     </pic:cNvPicPr>
                   </pic:nvPicPr>
                   <pic:blipFill>
-                    <a:blip r:embed="rId6">
+                    <a:blip r:embed="rId12">
                       <a:extLst>
                         <a:ext uri="{28A0092B-C50C-407E-A947-70E740481C1C}">
                           <a14:useLocalDpi xmlns:a14="http://schemas.microsoft.com/office/drawing/2010/main" val="0"/>
@@ -175,7 +1455,7 @@
                   <pic:spPr bwMode="auto">
                     <a:xfrm>
                       <a:off x="0" y="0"/>
-                      <a:ext cx="5095875" cy="2286000"/>
+                      <a:ext cx="5731510" cy="3056171"/>
                     </a:xfrm>
                     <a:prstGeom prst="rect">
                       <a:avLst/>
@@ -196,240 +1476,44 @@
       <w:pPr>
         <w:pStyle w:val="ListParagraph"/>
         <w:numPr>
-          <w:ilvl w:val="0"/>
-          <w:numId w:val="1"/>
-        </w:numPr>
-        <w:rPr>
-          <w:lang w:val="en-US"/>
-        </w:rPr>
-      </w:pPr>
-      <w:proofErr w:type="spellStart"/>
-      <w:r>
-        <w:rPr>
-          <w:lang w:val="en-US"/>
-        </w:rPr>
-        <w:t>SequenceDiagram</w:t>
-      </w:r>
-      <w:proofErr w:type="spellEnd"/>
-    </w:p>
-    <w:p>
-      <w:pPr>
-        <w:pStyle w:val="ListParagraph"/>
-        <w:numPr>
-          <w:ilvl w:val="1"/>
-          <w:numId w:val="1"/>
-        </w:numPr>
-        <w:rPr>
-          <w:lang w:val="en-US"/>
-        </w:rPr>
-      </w:pPr>
-      <w:r>
-        <w:rPr>
-          <w:lang w:val="en-US"/>
-        </w:rPr>
-        <w:t>Sửa lớp</w:t>
-      </w:r>
-    </w:p>
-    <w:p>
-      <w:pPr>
-        <w:pStyle w:val="ListParagraph"/>
-        <w:ind w:left="792"/>
-        <w:rPr>
-          <w:lang w:val="en-US"/>
+          <w:ilvl w:val="1"/>
+          <w:numId w:val="2"/>
+        </w:numPr>
+        <w:rPr>
+          <w:rFonts w:ascii="Tahoma" w:hAnsi="Tahoma" w:cs="Tahoma"/>
+          <w:sz w:val="24"/>
+          <w:szCs w:val="24"/>
+        </w:rPr>
+      </w:pPr>
+      <w:r>
+        <w:rPr>
+          <w:rFonts w:ascii="Tahoma" w:hAnsi="Tahoma" w:cs="Tahoma"/>
+          <w:sz w:val="24"/>
+          <w:szCs w:val="24"/>
+        </w:rPr>
+        <w:t>Database</w:t>
+      </w:r>
+    </w:p>
+    <w:p>
+      <w:pPr>
+        <w:jc w:val="center"/>
+        <w:rPr>
+          <w:rFonts w:ascii="Tahoma" w:hAnsi="Tahoma" w:cs="Tahoma"/>
+          <w:sz w:val="24"/>
+          <w:szCs w:val="24"/>
         </w:rPr>
       </w:pPr>
       <w:r>
         <w:rPr>
           <w:noProof/>
-          <w:lang w:eastAsia="vi-VN"/>
+          <w:lang w:val="en-US" w:eastAsia="ja-JP"/>
         </w:rPr>
         <w:lastRenderedPageBreak/>
         <w:drawing>
-          <wp:inline distT="0" distB="0" distL="0" distR="0">
-            <wp:extent cx="5734050" cy="3057525"/>
-            <wp:effectExtent l="0" t="0" r="0" b="9525"/>
-            <wp:docPr id="4" name="Picture 4"/>
-            <wp:cNvGraphicFramePr>
-              <a:graphicFrameLocks xmlns:a="http://schemas.openxmlformats.org/drawingml/2006/main" noChangeAspect="1"/>
-            </wp:cNvGraphicFramePr>
-            <a:graphic xmlns:a="http://schemas.openxmlformats.org/drawingml/2006/main">
-              <a:graphicData uri="http://schemas.openxmlformats.org/drawingml/2006/picture">
-                <pic:pic xmlns:pic="http://schemas.openxmlformats.org/drawingml/2006/picture">
-                  <pic:nvPicPr>
-                    <pic:cNvPr id="0" name="Picture 3"/>
-                    <pic:cNvPicPr>
-                      <a:picLocks noChangeAspect="1" noChangeArrowheads="1"/>
-                    </pic:cNvPicPr>
-                  </pic:nvPicPr>
-                  <pic:blipFill>
-                    <a:blip r:embed="rId7">
-                      <a:extLst>
-                        <a:ext uri="{28A0092B-C50C-407E-A947-70E740481C1C}">
-                          <a14:useLocalDpi xmlns:a14="http://schemas.microsoft.com/office/drawing/2010/main" val="0"/>
-                        </a:ext>
-                      </a:extLst>
-                    </a:blip>
-                    <a:srcRect/>
-                    <a:stretch>
-                      <a:fillRect/>
-                    </a:stretch>
-                  </pic:blipFill>
-                  <pic:spPr bwMode="auto">
-                    <a:xfrm>
-                      <a:off x="0" y="0"/>
-                      <a:ext cx="5734050" cy="3057525"/>
-                    </a:xfrm>
-                    <a:prstGeom prst="rect">
-                      <a:avLst/>
-                    </a:prstGeom>
-                    <a:noFill/>
-                    <a:ln>
-                      <a:noFill/>
-                    </a:ln>
-                  </pic:spPr>
-                </pic:pic>
-              </a:graphicData>
-            </a:graphic>
-          </wp:inline>
-        </w:drawing>
-      </w:r>
-    </w:p>
-    <w:p>
-      <w:pPr>
-        <w:pStyle w:val="ListParagraph"/>
-        <w:numPr>
-          <w:ilvl w:val="1"/>
-          <w:numId w:val="1"/>
-        </w:numPr>
-        <w:rPr>
-          <w:lang w:val="en-US"/>
-        </w:rPr>
-      </w:pPr>
-      <w:r>
-        <w:rPr>
-          <w:lang w:val="en-US"/>
-        </w:rPr>
-        <w:t>Sửa thư mục</w:t>
-      </w:r>
-    </w:p>
-    <w:p>
-      <w:pPr>
-        <w:pStyle w:val="ListParagraph"/>
-        <w:ind w:left="792"/>
-        <w:rPr>
-          <w:lang w:val="en-US"/>
-        </w:rPr>
-      </w:pPr>
-      <w:r>
-        <w:rPr>
-          <w:noProof/>
-          <w:lang w:eastAsia="vi-VN"/>
-        </w:rPr>
-        <w:drawing>
-          <wp:inline distT="0" distB="0" distL="0" distR="0">
-            <wp:extent cx="5734050" cy="3200400"/>
-            <wp:effectExtent l="0" t="0" r="0" b="0"/>
-            <wp:docPr id="3" name="Picture 3"/>
-            <wp:cNvGraphicFramePr>
-              <a:graphicFrameLocks xmlns:a="http://schemas.openxmlformats.org/drawingml/2006/main" noChangeAspect="1"/>
-            </wp:cNvGraphicFramePr>
-            <a:graphic xmlns:a="http://schemas.openxmlformats.org/drawingml/2006/main">
-              <a:graphicData uri="http://schemas.openxmlformats.org/drawingml/2006/picture">
-                <pic:pic xmlns:pic="http://schemas.openxmlformats.org/drawingml/2006/picture">
-                  <pic:nvPicPr>
-                    <pic:cNvPr id="0" name="Picture 4"/>
-                    <pic:cNvPicPr>
-                      <a:picLocks noChangeAspect="1" noChangeArrowheads="1"/>
-                    </pic:cNvPicPr>
-                  </pic:nvPicPr>
-                  <pic:blipFill>
-                    <a:blip r:embed="rId8">
-                      <a:extLst>
-                        <a:ext uri="{28A0092B-C50C-407E-A947-70E740481C1C}">
-                          <a14:useLocalDpi xmlns:a14="http://schemas.microsoft.com/office/drawing/2010/main" val="0"/>
-                        </a:ext>
-                      </a:extLst>
-                    </a:blip>
-                    <a:srcRect/>
-                    <a:stretch>
-                      <a:fillRect/>
-                    </a:stretch>
-                  </pic:blipFill>
-                  <pic:spPr bwMode="auto">
-                    <a:xfrm>
-                      <a:off x="0" y="0"/>
-                      <a:ext cx="5734050" cy="3200400"/>
-                    </a:xfrm>
-                    <a:prstGeom prst="rect">
-                      <a:avLst/>
-                    </a:prstGeom>
-                    <a:noFill/>
-                    <a:ln>
-                      <a:noFill/>
-                    </a:ln>
-                  </pic:spPr>
-                </pic:pic>
-              </a:graphicData>
-            </a:graphic>
-          </wp:inline>
-        </w:drawing>
-      </w:r>
-    </w:p>
-    <w:p>
-      <w:pPr>
-        <w:pStyle w:val="ListParagraph"/>
-        <w:numPr>
-          <w:ilvl w:val="0"/>
-          <w:numId w:val="1"/>
-        </w:numPr>
-        <w:rPr>
-          <w:lang w:val="en-US"/>
-        </w:rPr>
-      </w:pPr>
-      <w:r>
-        <w:rPr>
-          <w:lang w:val="en-US"/>
-        </w:rPr>
-        <w:t>Database</w:t>
-      </w:r>
-    </w:p>
-    <w:p>
-      <w:pPr>
-        <w:pStyle w:val="ListParagraph"/>
-        <w:numPr>
-          <w:ilvl w:val="1"/>
-          <w:numId w:val="1"/>
-        </w:numPr>
-        <w:rPr>
-          <w:lang w:val="en-US"/>
-        </w:rPr>
-      </w:pPr>
-      <w:r>
-        <w:rPr>
-          <w:lang w:val="en-US"/>
-        </w:rPr>
-        <w:t>Sửa lớp</w:t>
-      </w:r>
-    </w:p>
-    <w:p>
-      <w:pPr>
-        <w:pStyle w:val="ListParagraph"/>
-        <w:ind w:left="792"/>
-        <w:rPr>
-          <w:lang w:val="en-US"/>
-        </w:rPr>
-      </w:pPr>
-      <w:r>
-        <w:rPr>
-          <w:noProof/>
-          <w:lang w:eastAsia="vi-VN"/>
-        </w:rPr>
-        <w:lastRenderedPageBreak/>
-        <w:drawing>
-          <wp:inline distT="0" distB="0" distL="0" distR="0">
+          <wp:inline distT="0" distB="0" distL="0" distR="0" wp14:anchorId="521C0AA9" wp14:editId="18D1D8AD">
             <wp:extent cx="2514600" cy="2095500"/>
             <wp:effectExtent l="0" t="0" r="0" b="0"/>
-            <wp:docPr id="2" name="Picture 2"/>
+            <wp:docPr id="9" name="Picture 9"/>
             <wp:cNvGraphicFramePr>
               <a:graphicFrameLocks xmlns:a="http://schemas.openxmlformats.org/drawingml/2006/main" noChangeAspect="1"/>
             </wp:cNvGraphicFramePr>
@@ -443,7 +1527,7 @@
                     </pic:cNvPicPr>
                   </pic:nvPicPr>
                   <pic:blipFill>
-                    <a:blip r:embed="rId9">
+                    <a:blip r:embed="rId13">
                       <a:extLst>
                         <a:ext uri="{28A0092B-C50C-407E-A947-70E740481C1C}">
                           <a14:useLocalDpi xmlns:a14="http://schemas.microsoft.com/office/drawing/2010/main" val="0"/>
@@ -479,46 +1563,68 @@
       <w:pPr>
         <w:pStyle w:val="ListParagraph"/>
         <w:numPr>
-          <w:ilvl w:val="1"/>
-          <w:numId w:val="1"/>
-        </w:numPr>
-        <w:rPr>
-          <w:lang w:val="en-US"/>
-        </w:rPr>
-      </w:pPr>
-      <w:r>
-        <w:rPr>
-          <w:lang w:val="en-US"/>
-        </w:rPr>
-        <w:t>Sửa thư mục</w:t>
-      </w:r>
-    </w:p>
-    <w:p>
-      <w:pPr>
-        <w:pStyle w:val="ListParagraph"/>
-        <w:rPr>
-          <w:lang w:val="en-US"/>
-        </w:rPr>
-      </w:pPr>
-    </w:p>
-    <w:p>
-      <w:pPr>
-        <w:pStyle w:val="ListParagraph"/>
-        <w:ind w:left="792"/>
-        <w:rPr>
-          <w:lang w:val="en-US"/>
-        </w:rPr>
-      </w:pPr>
-      <w:r>
-        <w:rPr>
+          <w:ilvl w:val="0"/>
+          <w:numId w:val="2"/>
+        </w:numPr>
+        <w:rPr>
+          <w:rFonts w:ascii="Tahoma" w:hAnsi="Tahoma" w:cs="Tahoma"/>
+          <w:sz w:val="24"/>
+          <w:szCs w:val="24"/>
+        </w:rPr>
+      </w:pPr>
+      <w:r>
+        <w:rPr>
+          <w:rFonts w:ascii="Tahoma" w:hAnsi="Tahoma" w:cs="Tahoma"/>
+          <w:sz w:val="24"/>
+          <w:szCs w:val="24"/>
+        </w:rPr>
+        <w:t>UC12: Xóa lớp</w:t>
+      </w:r>
+    </w:p>
+    <w:p>
+      <w:pPr>
+        <w:pStyle w:val="ListParagraph"/>
+        <w:numPr>
+          <w:ilvl w:val="1"/>
+          <w:numId w:val="2"/>
+        </w:numPr>
+        <w:rPr>
+          <w:rFonts w:ascii="Tahoma" w:hAnsi="Tahoma" w:cs="Tahoma"/>
+          <w:sz w:val="24"/>
+          <w:szCs w:val="24"/>
+        </w:rPr>
+      </w:pPr>
+      <w:r>
+        <w:rPr>
+          <w:rFonts w:ascii="Tahoma" w:hAnsi="Tahoma" w:cs="Tahoma"/>
+          <w:sz w:val="24"/>
+          <w:szCs w:val="24"/>
+        </w:rPr>
+        <w:t>Class diagram</w:t>
+      </w:r>
+    </w:p>
+    <w:p>
+      <w:pPr>
+        <w:jc w:val="center"/>
+        <w:rPr>
+          <w:rFonts w:ascii="Tahoma" w:hAnsi="Tahoma" w:cs="Tahoma"/>
+          <w:sz w:val="24"/>
+          <w:szCs w:val="24"/>
+        </w:rPr>
+      </w:pPr>
+      <w:r>
+        <w:rPr>
+          <w:rFonts w:ascii="Tahoma" w:hAnsi="Tahoma" w:cs="Tahoma"/>
           <w:noProof/>
-          <w:lang w:eastAsia="vi-VN"/>
+          <w:sz w:val="24"/>
+          <w:szCs w:val="24"/>
+          <w:lang w:val="en-US" w:eastAsia="ja-JP"/>
         </w:rPr>
         <w:drawing>
           <wp:inline distT="0" distB="0" distL="0" distR="0">
-            <wp:extent cx="2590800" cy="1600200"/>
+            <wp:extent cx="4762500" cy="1752600"/>
             <wp:effectExtent l="0" t="0" r="0" b="0"/>
-            <wp:docPr id="1" name="Picture 1"/>
+            <wp:docPr id="11" name="Picture 11" descr="C:\Users\ADMiN\Downloads\DeleteClass-ClassDiagram.drawio.png"/>
             <wp:cNvGraphicFramePr>
               <a:graphicFrameLocks xmlns:a="http://schemas.openxmlformats.org/drawingml/2006/main" noChangeAspect="1"/>
             </wp:cNvGraphicFramePr>
@@ -526,7 +1632,187 @@
               <a:graphicData uri="http://schemas.openxmlformats.org/drawingml/2006/picture">
                 <pic:pic xmlns:pic="http://schemas.openxmlformats.org/drawingml/2006/picture">
                   <pic:nvPicPr>
-                    <pic:cNvPr id="0" name="Picture 5"/>
+                    <pic:cNvPr id="0" name="Picture 5" descr="C:\Users\ADMiN\Downloads\DeleteClass-ClassDiagram.drawio.png"/>
+                    <pic:cNvPicPr>
+                      <a:picLocks noChangeAspect="1" noChangeArrowheads="1"/>
+                    </pic:cNvPicPr>
+                  </pic:nvPicPr>
+                  <pic:blipFill>
+                    <a:blip r:embed="rId14">
+                      <a:extLst>
+                        <a:ext uri="{28A0092B-C50C-407E-A947-70E740481C1C}">
+                          <a14:useLocalDpi xmlns:a14="http://schemas.microsoft.com/office/drawing/2010/main" val="0"/>
+                        </a:ext>
+                      </a:extLst>
+                    </a:blip>
+                    <a:srcRect/>
+                    <a:stretch>
+                      <a:fillRect/>
+                    </a:stretch>
+                  </pic:blipFill>
+                  <pic:spPr bwMode="auto">
+                    <a:xfrm>
+                      <a:off x="0" y="0"/>
+                      <a:ext cx="4762500" cy="1752600"/>
+                    </a:xfrm>
+                    <a:prstGeom prst="rect">
+                      <a:avLst/>
+                    </a:prstGeom>
+                    <a:noFill/>
+                    <a:ln>
+                      <a:noFill/>
+                    </a:ln>
+                  </pic:spPr>
+                </pic:pic>
+              </a:graphicData>
+            </a:graphic>
+          </wp:inline>
+        </w:drawing>
+      </w:r>
+    </w:p>
+    <w:p>
+      <w:pPr>
+        <w:pStyle w:val="ListParagraph"/>
+        <w:numPr>
+          <w:ilvl w:val="1"/>
+          <w:numId w:val="2"/>
+        </w:numPr>
+        <w:rPr>
+          <w:rFonts w:ascii="Tahoma" w:hAnsi="Tahoma" w:cs="Tahoma"/>
+          <w:sz w:val="24"/>
+          <w:szCs w:val="24"/>
+        </w:rPr>
+      </w:pPr>
+      <w:r>
+        <w:rPr>
+          <w:rFonts w:ascii="Tahoma" w:hAnsi="Tahoma" w:cs="Tahoma"/>
+          <w:sz w:val="24"/>
+          <w:szCs w:val="24"/>
+        </w:rPr>
+        <w:t>Sequence diagram</w:t>
+      </w:r>
+    </w:p>
+    <w:p>
+      <w:pPr>
+        <w:jc w:val="center"/>
+        <w:rPr>
+          <w:rFonts w:ascii="Tahoma" w:hAnsi="Tahoma" w:cs="Tahoma"/>
+          <w:sz w:val="24"/>
+          <w:szCs w:val="24"/>
+        </w:rPr>
+      </w:pPr>
+      <w:r>
+        <w:rPr>
+          <w:rFonts w:ascii="Tahoma" w:hAnsi="Tahoma" w:cs="Tahoma"/>
+          <w:noProof/>
+          <w:sz w:val="24"/>
+          <w:szCs w:val="24"/>
+          <w:lang w:val="en-US" w:eastAsia="ja-JP"/>
+        </w:rPr>
+        <w:drawing>
+          <wp:inline distT="0" distB="0" distL="0" distR="0">
+            <wp:extent cx="5722620" cy="1973580"/>
+            <wp:effectExtent l="0" t="0" r="0" b="7620"/>
+            <wp:docPr id="12" name="Picture 12" descr="C:\Users\ADMiN\Downloads\DeleteClass-SequenceDiagram.drawio.png"/>
+            <wp:cNvGraphicFramePr>
+              <a:graphicFrameLocks xmlns:a="http://schemas.openxmlformats.org/drawingml/2006/main" noChangeAspect="1"/>
+            </wp:cNvGraphicFramePr>
+            <a:graphic xmlns:a="http://schemas.openxmlformats.org/drawingml/2006/main">
+              <a:graphicData uri="http://schemas.openxmlformats.org/drawingml/2006/picture">
+                <pic:pic xmlns:pic="http://schemas.openxmlformats.org/drawingml/2006/picture">
+                  <pic:nvPicPr>
+                    <pic:cNvPr id="0" name="Picture 6" descr="C:\Users\ADMiN\Downloads\DeleteClass-SequenceDiagram.drawio.png"/>
+                    <pic:cNvPicPr>
+                      <a:picLocks noChangeAspect="1" noChangeArrowheads="1"/>
+                    </pic:cNvPicPr>
+                  </pic:nvPicPr>
+                  <pic:blipFill>
+                    <a:blip r:embed="rId15">
+                      <a:extLst>
+                        <a:ext uri="{28A0092B-C50C-407E-A947-70E740481C1C}">
+                          <a14:useLocalDpi xmlns:a14="http://schemas.microsoft.com/office/drawing/2010/main" val="0"/>
+                        </a:ext>
+                      </a:extLst>
+                    </a:blip>
+                    <a:srcRect/>
+                    <a:stretch>
+                      <a:fillRect/>
+                    </a:stretch>
+                  </pic:blipFill>
+                  <pic:spPr bwMode="auto">
+                    <a:xfrm>
+                      <a:off x="0" y="0"/>
+                      <a:ext cx="5722620" cy="1973580"/>
+                    </a:xfrm>
+                    <a:prstGeom prst="rect">
+                      <a:avLst/>
+                    </a:prstGeom>
+                    <a:noFill/>
+                    <a:ln>
+                      <a:noFill/>
+                    </a:ln>
+                  </pic:spPr>
+                </pic:pic>
+              </a:graphicData>
+            </a:graphic>
+          </wp:inline>
+        </w:drawing>
+      </w:r>
+    </w:p>
+    <w:p>
+      <w:pPr>
+        <w:pStyle w:val="ListParagraph"/>
+        <w:numPr>
+          <w:ilvl w:val="1"/>
+          <w:numId w:val="2"/>
+        </w:numPr>
+        <w:rPr>
+          <w:rFonts w:ascii="Tahoma" w:hAnsi="Tahoma" w:cs="Tahoma"/>
+          <w:sz w:val="24"/>
+          <w:szCs w:val="24"/>
+        </w:rPr>
+      </w:pPr>
+      <w:r>
+        <w:rPr>
+          <w:rFonts w:ascii="Tahoma" w:hAnsi="Tahoma" w:cs="Tahoma"/>
+          <w:sz w:val="24"/>
+          <w:szCs w:val="24"/>
+        </w:rPr>
+        <w:t>Database</w:t>
+      </w:r>
+    </w:p>
+    <w:p>
+      <w:pPr>
+        <w:jc w:val="center"/>
+        <w:rPr>
+          <w:rFonts w:ascii="Tahoma" w:hAnsi="Tahoma" w:cs="Tahoma"/>
+          <w:sz w:val="24"/>
+          <w:szCs w:val="24"/>
+        </w:rPr>
+      </w:pPr>
+      <w:bookmarkStart w:id="0" w:name="_GoBack"/>
+      <w:r>
+        <w:rPr>
+          <w:rFonts w:ascii="Tahoma" w:hAnsi="Tahoma" w:cs="Tahoma"/>
+          <w:noProof/>
+          <w:sz w:val="24"/>
+          <w:szCs w:val="24"/>
+          <w:lang w:val="en-US" w:eastAsia="ja-JP"/>
+        </w:rPr>
+        <w:lastRenderedPageBreak/>
+        <w:drawing>
+          <wp:inline distT="0" distB="0" distL="0" distR="0" wp14:anchorId="54C929C2" wp14:editId="4453E6D2">
+            <wp:extent cx="4754880" cy="4267200"/>
+            <wp:effectExtent l="0" t="0" r="7620" b="0"/>
+            <wp:docPr id="13" name="Picture 13" descr="C:\Users\ADMiN\Downloads\CreateClass-Database.drawio.png"/>
+            <wp:cNvGraphicFramePr>
+              <a:graphicFrameLocks xmlns:a="http://schemas.openxmlformats.org/drawingml/2006/main" noChangeAspect="1"/>
+            </wp:cNvGraphicFramePr>
+            <a:graphic xmlns:a="http://schemas.openxmlformats.org/drawingml/2006/main">
+              <a:graphicData uri="http://schemas.openxmlformats.org/drawingml/2006/picture">
+                <pic:pic xmlns:pic="http://schemas.openxmlformats.org/drawingml/2006/picture">
+                  <pic:nvPicPr>
+                    <pic:cNvPr id="0" name="Picture 3" descr="C:\Users\ADMiN\Downloads\CreateClass-Database.drawio.png"/>
                     <pic:cNvPicPr>
                       <a:picLocks noChangeAspect="1" noChangeArrowheads="1"/>
                     </pic:cNvPicPr>
@@ -547,7 +1833,7 @@
                   <pic:spPr bwMode="auto">
                     <a:xfrm>
                       <a:off x="0" y="0"/>
-                      <a:ext cx="2590800" cy="1600200"/>
+                      <a:ext cx="4754880" cy="4267200"/>
                     </a:xfrm>
                     <a:prstGeom prst="rect">
                       <a:avLst/>
@@ -563,9 +1849,6 @@
           </wp:inline>
         </w:drawing>
       </w:r>
-    </w:p>
-    <w:p>
-      <w:bookmarkStart w:id="0" w:name="_GoBack"/>
       <w:bookmarkEnd w:id="0"/>
     </w:p>
     <w:sectPr>
@@ -581,6 +1864,93 @@
 <file path=word/numbering.xml><?xml version="1.0" encoding="utf-8"?>
 <w:numbering xmlns:wpc="http://schemas.microsoft.com/office/word/2010/wordprocessingCanvas" xmlns:cx="http://schemas.microsoft.com/office/drawing/2014/chartex" xmlns:mc="http://schemas.openxmlformats.org/markup-compatibility/2006" xmlns:o="urn:schemas-microsoft-com:office:office" xmlns:r="http://schemas.openxmlformats.org/officeDocument/2006/relationships" xmlns:m="http://schemas.openxmlformats.org/officeDocument/2006/math" xmlns:v="urn:schemas-microsoft-com:vml" xmlns:wp14="http://schemas.microsoft.com/office/word/2010/wordprocessingDrawing" xmlns:wp="http://schemas.openxmlformats.org/drawingml/2006/wordprocessingDrawing" xmlns:w10="urn:schemas-microsoft-com:office:word" xmlns:w="http://schemas.openxmlformats.org/wordprocessingml/2006/main" xmlns:w14="http://schemas.microsoft.com/office/word/2010/wordml" xmlns:w15="http://schemas.microsoft.com/office/word/2012/wordml" xmlns:w16se="http://schemas.microsoft.com/office/word/2015/wordml/symex" xmlns:wpg="http://schemas.microsoft.com/office/word/2010/wordprocessingGroup" xmlns:wpi="http://schemas.microsoft.com/office/word/2010/wordprocessingInk" xmlns:wne="http://schemas.microsoft.com/office/word/2006/wordml" xmlns:wps="http://schemas.microsoft.com/office/word/2010/wordprocessingShape" mc:Ignorable="w14 w15 w16se wp14">
   <w:abstractNum w:abstractNumId="0" w15:restartNumberingAfterBreak="0">
+    <w:nsid w:val="36551931"/>
+    <w:multiLevelType w:val="multilevel"/>
+    <w:tmpl w:val="6A84BE26"/>
+    <w:lvl w:ilvl="0">
+      <w:start w:val="1"/>
+      <w:numFmt w:val="decimal"/>
+      <w:lvlText w:val="%1."/>
+      <w:lvlJc w:val="left"/>
+      <w:pPr>
+        <w:ind w:left="360" w:hanging="360"/>
+      </w:pPr>
+    </w:lvl>
+    <w:lvl w:ilvl="1">
+      <w:start w:val="1"/>
+      <w:numFmt w:val="decimal"/>
+      <w:suff w:val="space"/>
+      <w:lvlText w:val="%1.%2."/>
+      <w:lvlJc w:val="left"/>
+      <w:pPr>
+        <w:ind w:left="792" w:hanging="432"/>
+      </w:pPr>
+    </w:lvl>
+    <w:lvl w:ilvl="2">
+      <w:start w:val="1"/>
+      <w:numFmt w:val="decimal"/>
+      <w:lvlText w:val="%1.%2.%3."/>
+      <w:lvlJc w:val="left"/>
+      <w:pPr>
+        <w:ind w:left="1224" w:hanging="504"/>
+      </w:pPr>
+    </w:lvl>
+    <w:lvl w:ilvl="3">
+      <w:start w:val="1"/>
+      <w:numFmt w:val="decimal"/>
+      <w:lvlText w:val="%1.%2.%3.%4."/>
+      <w:lvlJc w:val="left"/>
+      <w:pPr>
+        <w:ind w:left="1728" w:hanging="648"/>
+      </w:pPr>
+    </w:lvl>
+    <w:lvl w:ilvl="4">
+      <w:start w:val="1"/>
+      <w:numFmt w:val="decimal"/>
+      <w:lvlText w:val="%1.%2.%3.%4.%5."/>
+      <w:lvlJc w:val="left"/>
+      <w:pPr>
+        <w:ind w:left="2232" w:hanging="792"/>
+      </w:pPr>
+    </w:lvl>
+    <w:lvl w:ilvl="5">
+      <w:start w:val="1"/>
+      <w:numFmt w:val="decimal"/>
+      <w:lvlText w:val="%1.%2.%3.%4.%5.%6."/>
+      <w:lvlJc w:val="left"/>
+      <w:pPr>
+        <w:ind w:left="2736" w:hanging="936"/>
+      </w:pPr>
+    </w:lvl>
+    <w:lvl w:ilvl="6">
+      <w:start w:val="1"/>
+      <w:numFmt w:val="decimal"/>
+      <w:lvlText w:val="%1.%2.%3.%4.%5.%6.%7."/>
+      <w:lvlJc w:val="left"/>
+      <w:pPr>
+        <w:ind w:left="3240" w:hanging="1080"/>
+      </w:pPr>
+    </w:lvl>
+    <w:lvl w:ilvl="7">
+      <w:start w:val="1"/>
+      <w:numFmt w:val="decimal"/>
+      <w:lvlText w:val="%1.%2.%3.%4.%5.%6.%7.%8."/>
+      <w:lvlJc w:val="left"/>
+      <w:pPr>
+        <w:ind w:left="3744" w:hanging="1224"/>
+      </w:pPr>
+    </w:lvl>
+    <w:lvl w:ilvl="8">
+      <w:start w:val="1"/>
+      <w:numFmt w:val="decimal"/>
+      <w:lvlText w:val="%1.%2.%3.%4.%5.%6.%7.%8.%9."/>
+      <w:lvlJc w:val="left"/>
+      <w:pPr>
+        <w:ind w:left="4320" w:hanging="1440"/>
+      </w:pPr>
+    </w:lvl>
+  </w:abstractNum>
+  <w:abstractNum w:abstractNumId="1" w15:restartNumberingAfterBreak="0">
     <w:nsid w:val="777931D1"/>
     <w:multiLevelType w:val="multilevel"/>
     <w:tmpl w:val="042A001F"/>
@@ -667,6 +2037,36 @@
     </w:lvl>
   </w:abstractNum>
   <w:num w:numId="1">
+    <w:abstractNumId w:val="1"/>
+    <w:lvlOverride w:ilvl="0">
+      <w:startOverride w:val="1"/>
+    </w:lvlOverride>
+    <w:lvlOverride w:ilvl="1">
+      <w:startOverride w:val="1"/>
+    </w:lvlOverride>
+    <w:lvlOverride w:ilvl="2">
+      <w:startOverride w:val="1"/>
+    </w:lvlOverride>
+    <w:lvlOverride w:ilvl="3">
+      <w:startOverride w:val="1"/>
+    </w:lvlOverride>
+    <w:lvlOverride w:ilvl="4">
+      <w:startOverride w:val="1"/>
+    </w:lvlOverride>
+    <w:lvlOverride w:ilvl="5">
+      <w:startOverride w:val="1"/>
+    </w:lvlOverride>
+    <w:lvlOverride w:ilvl="6">
+      <w:startOverride w:val="1"/>
+    </w:lvlOverride>
+    <w:lvlOverride w:ilvl="7">
+      <w:startOverride w:val="1"/>
+    </w:lvlOverride>
+    <w:lvlOverride w:ilvl="8">
+      <w:startOverride w:val="1"/>
+    </w:lvlOverride>
+  </w:num>
+  <w:num w:numId="2">
     <w:abstractNumId w:val="0"/>
     <w:lvlOverride w:ilvl="0">
       <w:startOverride w:val="1"/>

</xml_diff>

<commit_message>
push Dang ky va Xoa hoc phan
</commit_message>
<xml_diff>
--- a/document/DetailDesign_v1.0.docx
+++ b/document/DetailDesign_v1.0.docx
@@ -1,6 +1,6 @@
 
 <file path=word/document.xml><?xml version="1.0" encoding="utf-8"?>
-<w:document xmlns:wpc="http://schemas.microsoft.com/office/word/2010/wordprocessingCanvas" xmlns:cx="http://schemas.microsoft.com/office/drawing/2014/chartex" xmlns:mc="http://schemas.openxmlformats.org/markup-compatibility/2006" xmlns:o="urn:schemas-microsoft-com:office:office" xmlns:r="http://schemas.openxmlformats.org/officeDocument/2006/relationships" xmlns:m="http://schemas.openxmlformats.org/officeDocument/2006/math" xmlns:v="urn:schemas-microsoft-com:vml" xmlns:wp14="http://schemas.microsoft.com/office/word/2010/wordprocessingDrawing" xmlns:wp="http://schemas.openxmlformats.org/drawingml/2006/wordprocessingDrawing" xmlns:w10="urn:schemas-microsoft-com:office:word" xmlns:w="http://schemas.openxmlformats.org/wordprocessingml/2006/main" xmlns:w14="http://schemas.microsoft.com/office/word/2010/wordml" xmlns:w15="http://schemas.microsoft.com/office/word/2012/wordml" xmlns:w16se="http://schemas.microsoft.com/office/word/2015/wordml/symex" xmlns:wpg="http://schemas.microsoft.com/office/word/2010/wordprocessingGroup" xmlns:wpi="http://schemas.microsoft.com/office/word/2010/wordprocessingInk" xmlns:wne="http://schemas.microsoft.com/office/word/2006/wordml" xmlns:wps="http://schemas.microsoft.com/office/word/2010/wordprocessingShape" mc:Ignorable="w14 w15 w16se wp14">
+<w:document xmlns:wpc="http://schemas.microsoft.com/office/word/2010/wordprocessingCanvas" xmlns:cx="http://schemas.microsoft.com/office/drawing/2014/chartex" xmlns:cx1="http://schemas.microsoft.com/office/drawing/2015/9/8/chartex" xmlns:cx2="http://schemas.microsoft.com/office/drawing/2015/10/21/chartex" xmlns:cx3="http://schemas.microsoft.com/office/drawing/2016/5/9/chartex" xmlns:cx4="http://schemas.microsoft.com/office/drawing/2016/5/10/chartex" xmlns:cx5="http://schemas.microsoft.com/office/drawing/2016/5/11/chartex" xmlns:cx6="http://schemas.microsoft.com/office/drawing/2016/5/12/chartex" xmlns:cx7="http://schemas.microsoft.com/office/drawing/2016/5/13/chartex" xmlns:cx8="http://schemas.microsoft.com/office/drawing/2016/5/14/chartex" xmlns:mc="http://schemas.openxmlformats.org/markup-compatibility/2006" xmlns:aink="http://schemas.microsoft.com/office/drawing/2016/ink" xmlns:am3d="http://schemas.microsoft.com/office/drawing/2017/model3d" xmlns:o="urn:schemas-microsoft-com:office:office" xmlns:r="http://schemas.openxmlformats.org/officeDocument/2006/relationships" xmlns:m="http://schemas.openxmlformats.org/officeDocument/2006/math" xmlns:v="urn:schemas-microsoft-com:vml" xmlns:wp14="http://schemas.microsoft.com/office/word/2010/wordprocessingDrawing" xmlns:wp="http://schemas.openxmlformats.org/drawingml/2006/wordprocessingDrawing" xmlns:w10="urn:schemas-microsoft-com:office:word" xmlns:w="http://schemas.openxmlformats.org/wordprocessingml/2006/main" xmlns:w14="http://schemas.microsoft.com/office/word/2010/wordml" xmlns:w15="http://schemas.microsoft.com/office/word/2012/wordml" xmlns:w16cex="http://schemas.microsoft.com/office/word/2018/wordml/cex" xmlns:w16cid="http://schemas.microsoft.com/office/word/2016/wordml/cid" xmlns:w16="http://schemas.microsoft.com/office/word/2018/wordml" xmlns:w16sdtdh="http://schemas.microsoft.com/office/word/2020/wordml/sdtdatahash" xmlns:w16se="http://schemas.microsoft.com/office/word/2015/wordml/symex" xmlns:wpg="http://schemas.microsoft.com/office/word/2010/wordprocessingGroup" xmlns:wpi="http://schemas.microsoft.com/office/word/2010/wordprocessingInk" xmlns:wne="http://schemas.microsoft.com/office/word/2006/wordml" xmlns:wps="http://schemas.microsoft.com/office/word/2010/wordprocessingShape" mc:Ignorable="w14 w15 w16se w16cid w16 w16cex w16sdtdh wp14">
   <w:body>
     <w:p>
       <w:pPr>
@@ -137,6 +137,70 @@
     <w:p>
       <w:pPr>
         <w:pStyle w:val="ListParagraph"/>
+        <w:ind w:left="792"/>
+        <w:rPr>
+          <w:rFonts w:ascii="Tahoma" w:hAnsi="Tahoma" w:cs="Tahoma"/>
+          <w:sz w:val="24"/>
+          <w:szCs w:val="24"/>
+        </w:rPr>
+      </w:pPr>
+      <w:r>
+        <w:rPr>
+          <w:noProof/>
+        </w:rPr>
+        <w:drawing>
+          <wp:inline distT="0" distB="0" distL="0" distR="0" wp14:anchorId="32AE1ABD" wp14:editId="5C44A5C4">
+            <wp:extent cx="3533775" cy="3638550"/>
+            <wp:effectExtent l="0" t="0" r="9525" b="0"/>
+            <wp:docPr id="18" name="Picture 18"/>
+            <wp:cNvGraphicFramePr>
+              <a:graphicFrameLocks xmlns:a="http://schemas.openxmlformats.org/drawingml/2006/main" noChangeAspect="1"/>
+            </wp:cNvGraphicFramePr>
+            <a:graphic xmlns:a="http://schemas.openxmlformats.org/drawingml/2006/main">
+              <a:graphicData uri="http://schemas.openxmlformats.org/drawingml/2006/picture">
+                <pic:pic xmlns:pic="http://schemas.openxmlformats.org/drawingml/2006/picture">
+                  <pic:nvPicPr>
+                    <pic:cNvPr id="0" name="Picture 18"/>
+                    <pic:cNvPicPr>
+                      <a:picLocks noChangeAspect="1" noChangeArrowheads="1"/>
+                    </pic:cNvPicPr>
+                  </pic:nvPicPr>
+                  <pic:blipFill>
+                    <a:blip r:embed="rId5">
+                      <a:extLst>
+                        <a:ext uri="{28A0092B-C50C-407E-A947-70E740481C1C}">
+                          <a14:useLocalDpi xmlns:a14="http://schemas.microsoft.com/office/drawing/2010/main" val="0"/>
+                        </a:ext>
+                      </a:extLst>
+                    </a:blip>
+                    <a:srcRect/>
+                    <a:stretch>
+                      <a:fillRect/>
+                    </a:stretch>
+                  </pic:blipFill>
+                  <pic:spPr bwMode="auto">
+                    <a:xfrm>
+                      <a:off x="0" y="0"/>
+                      <a:ext cx="3533775" cy="3638550"/>
+                    </a:xfrm>
+                    <a:prstGeom prst="rect">
+                      <a:avLst/>
+                    </a:prstGeom>
+                    <a:noFill/>
+                    <a:ln>
+                      <a:noFill/>
+                    </a:ln>
+                  </pic:spPr>
+                </pic:pic>
+              </a:graphicData>
+            </a:graphic>
+          </wp:inline>
+        </w:drawing>
+      </w:r>
+    </w:p>
+    <w:p>
+      <w:pPr>
+        <w:pStyle w:val="ListParagraph"/>
         <w:numPr>
           <w:ilvl w:val="1"/>
           <w:numId w:val="2"/>
@@ -159,6 +223,70 @@
     <w:p>
       <w:pPr>
         <w:pStyle w:val="ListParagraph"/>
+        <w:ind w:left="792"/>
+        <w:rPr>
+          <w:rFonts w:ascii="Tahoma" w:hAnsi="Tahoma" w:cs="Tahoma"/>
+          <w:sz w:val="24"/>
+          <w:szCs w:val="24"/>
+        </w:rPr>
+      </w:pPr>
+      <w:r>
+        <w:rPr>
+          <w:noProof/>
+        </w:rPr>
+        <w:drawing>
+          <wp:inline distT="0" distB="0" distL="0" distR="0" wp14:anchorId="5E1CC39D" wp14:editId="10894537">
+            <wp:extent cx="5534025" cy="3390900"/>
+            <wp:effectExtent l="0" t="0" r="9525" b="0"/>
+            <wp:docPr id="16" name="Picture 16"/>
+            <wp:cNvGraphicFramePr>
+              <a:graphicFrameLocks xmlns:a="http://schemas.openxmlformats.org/drawingml/2006/main" noChangeAspect="1"/>
+            </wp:cNvGraphicFramePr>
+            <a:graphic xmlns:a="http://schemas.openxmlformats.org/drawingml/2006/main">
+              <a:graphicData uri="http://schemas.openxmlformats.org/drawingml/2006/picture">
+                <pic:pic xmlns:pic="http://schemas.openxmlformats.org/drawingml/2006/picture">
+                  <pic:nvPicPr>
+                    <pic:cNvPr id="0" name="Picture 14"/>
+                    <pic:cNvPicPr>
+                      <a:picLocks noChangeAspect="1" noChangeArrowheads="1"/>
+                    </pic:cNvPicPr>
+                  </pic:nvPicPr>
+                  <pic:blipFill>
+                    <a:blip r:embed="rId6">
+                      <a:extLst>
+                        <a:ext uri="{28A0092B-C50C-407E-A947-70E740481C1C}">
+                          <a14:useLocalDpi xmlns:a14="http://schemas.microsoft.com/office/drawing/2010/main" val="0"/>
+                        </a:ext>
+                      </a:extLst>
+                    </a:blip>
+                    <a:srcRect/>
+                    <a:stretch>
+                      <a:fillRect/>
+                    </a:stretch>
+                  </pic:blipFill>
+                  <pic:spPr bwMode="auto">
+                    <a:xfrm>
+                      <a:off x="0" y="0"/>
+                      <a:ext cx="5534025" cy="3390900"/>
+                    </a:xfrm>
+                    <a:prstGeom prst="rect">
+                      <a:avLst/>
+                    </a:prstGeom>
+                    <a:noFill/>
+                    <a:ln>
+                      <a:noFill/>
+                    </a:ln>
+                  </pic:spPr>
+                </pic:pic>
+              </a:graphicData>
+            </a:graphic>
+          </wp:inline>
+        </w:drawing>
+      </w:r>
+    </w:p>
+    <w:p>
+      <w:pPr>
+        <w:pStyle w:val="ListParagraph"/>
         <w:numPr>
           <w:ilvl w:val="1"/>
           <w:numId w:val="2"/>
@@ -181,6 +309,72 @@
     <w:p>
       <w:pPr>
         <w:pStyle w:val="ListParagraph"/>
+        <w:ind w:left="792"/>
+        <w:jc w:val="center"/>
+        <w:rPr>
+          <w:rFonts w:ascii="Tahoma" w:hAnsi="Tahoma" w:cs="Tahoma"/>
+          <w:sz w:val="24"/>
+          <w:szCs w:val="24"/>
+        </w:rPr>
+      </w:pPr>
+      <w:r>
+        <w:rPr>
+          <w:noProof/>
+        </w:rPr>
+        <w:lastRenderedPageBreak/>
+        <w:drawing>
+          <wp:inline distT="0" distB="0" distL="0" distR="0" wp14:anchorId="70E507D8" wp14:editId="1D6AE507">
+            <wp:extent cx="1533525" cy="2076450"/>
+            <wp:effectExtent l="0" t="0" r="9525" b="0"/>
+            <wp:docPr id="17" name="Picture 17"/>
+            <wp:cNvGraphicFramePr>
+              <a:graphicFrameLocks xmlns:a="http://schemas.openxmlformats.org/drawingml/2006/main" noChangeAspect="1"/>
+            </wp:cNvGraphicFramePr>
+            <a:graphic xmlns:a="http://schemas.openxmlformats.org/drawingml/2006/main">
+              <a:graphicData uri="http://schemas.openxmlformats.org/drawingml/2006/picture">
+                <pic:pic xmlns:pic="http://schemas.openxmlformats.org/drawingml/2006/picture">
+                  <pic:nvPicPr>
+                    <pic:cNvPr id="0" name="Picture 16"/>
+                    <pic:cNvPicPr>
+                      <a:picLocks noChangeAspect="1" noChangeArrowheads="1"/>
+                    </pic:cNvPicPr>
+                  </pic:nvPicPr>
+                  <pic:blipFill>
+                    <a:blip r:embed="rId7">
+                      <a:extLst>
+                        <a:ext uri="{28A0092B-C50C-407E-A947-70E740481C1C}">
+                          <a14:useLocalDpi xmlns:a14="http://schemas.microsoft.com/office/drawing/2010/main" val="0"/>
+                        </a:ext>
+                      </a:extLst>
+                    </a:blip>
+                    <a:srcRect/>
+                    <a:stretch>
+                      <a:fillRect/>
+                    </a:stretch>
+                  </pic:blipFill>
+                  <pic:spPr bwMode="auto">
+                    <a:xfrm>
+                      <a:off x="0" y="0"/>
+                      <a:ext cx="1533525" cy="2076450"/>
+                    </a:xfrm>
+                    <a:prstGeom prst="rect">
+                      <a:avLst/>
+                    </a:prstGeom>
+                    <a:noFill/>
+                    <a:ln>
+                      <a:noFill/>
+                    </a:ln>
+                  </pic:spPr>
+                </pic:pic>
+              </a:graphicData>
+            </a:graphic>
+          </wp:inline>
+        </w:drawing>
+      </w:r>
+    </w:p>
+    <w:p>
+      <w:pPr>
+        <w:pStyle w:val="ListParagraph"/>
         <w:numPr>
           <w:ilvl w:val="0"/>
           <w:numId w:val="2"/>
@@ -489,6 +683,70 @@
     <w:p>
       <w:pPr>
         <w:pStyle w:val="ListParagraph"/>
+        <w:ind w:left="792"/>
+        <w:rPr>
+          <w:rFonts w:ascii="Tahoma" w:hAnsi="Tahoma" w:cs="Tahoma"/>
+          <w:sz w:val="24"/>
+          <w:szCs w:val="24"/>
+        </w:rPr>
+      </w:pPr>
+      <w:r>
+        <w:rPr>
+          <w:noProof/>
+        </w:rPr>
+        <w:drawing>
+          <wp:inline distT="0" distB="0" distL="0" distR="0" wp14:anchorId="46C2ABA9" wp14:editId="35404591">
+            <wp:extent cx="5057775" cy="3000375"/>
+            <wp:effectExtent l="0" t="0" r="9525" b="9525"/>
+            <wp:docPr id="15" name="Picture 15"/>
+            <wp:cNvGraphicFramePr>
+              <a:graphicFrameLocks xmlns:a="http://schemas.openxmlformats.org/drawingml/2006/main" noChangeAspect="1"/>
+            </wp:cNvGraphicFramePr>
+            <a:graphic xmlns:a="http://schemas.openxmlformats.org/drawingml/2006/main">
+              <a:graphicData uri="http://schemas.openxmlformats.org/drawingml/2006/picture">
+                <pic:pic xmlns:pic="http://schemas.openxmlformats.org/drawingml/2006/picture">
+                  <pic:nvPicPr>
+                    <pic:cNvPr id="0" name="Picture 10"/>
+                    <pic:cNvPicPr>
+                      <a:picLocks noChangeAspect="1" noChangeArrowheads="1"/>
+                    </pic:cNvPicPr>
+                  </pic:nvPicPr>
+                  <pic:blipFill>
+                    <a:blip r:embed="rId8">
+                      <a:extLst>
+                        <a:ext uri="{28A0092B-C50C-407E-A947-70E740481C1C}">
+                          <a14:useLocalDpi xmlns:a14="http://schemas.microsoft.com/office/drawing/2010/main" val="0"/>
+                        </a:ext>
+                      </a:extLst>
+                    </a:blip>
+                    <a:srcRect/>
+                    <a:stretch>
+                      <a:fillRect/>
+                    </a:stretch>
+                  </pic:blipFill>
+                  <pic:spPr bwMode="auto">
+                    <a:xfrm>
+                      <a:off x="0" y="0"/>
+                      <a:ext cx="5057775" cy="3000375"/>
+                    </a:xfrm>
+                    <a:prstGeom prst="rect">
+                      <a:avLst/>
+                    </a:prstGeom>
+                    <a:noFill/>
+                    <a:ln>
+                      <a:noFill/>
+                    </a:ln>
+                  </pic:spPr>
+                </pic:pic>
+              </a:graphicData>
+            </a:graphic>
+          </wp:inline>
+        </w:drawing>
+      </w:r>
+    </w:p>
+    <w:p>
+      <w:pPr>
+        <w:pStyle w:val="ListParagraph"/>
         <w:numPr>
           <w:ilvl w:val="1"/>
           <w:numId w:val="2"/>
@@ -511,6 +769,71 @@
     <w:p>
       <w:pPr>
         <w:pStyle w:val="ListParagraph"/>
+        <w:ind w:left="792"/>
+        <w:rPr>
+          <w:rFonts w:ascii="Tahoma" w:hAnsi="Tahoma" w:cs="Tahoma"/>
+          <w:sz w:val="24"/>
+          <w:szCs w:val="24"/>
+        </w:rPr>
+      </w:pPr>
+      <w:r>
+        <w:rPr>
+          <w:noProof/>
+        </w:rPr>
+        <w:lastRenderedPageBreak/>
+        <w:drawing>
+          <wp:inline distT="0" distB="0" distL="0" distR="0" wp14:anchorId="63DE6C78" wp14:editId="66F415C7">
+            <wp:extent cx="4962525" cy="1914525"/>
+            <wp:effectExtent l="0" t="0" r="9525" b="9525"/>
+            <wp:docPr id="10" name="Picture 10"/>
+            <wp:cNvGraphicFramePr>
+              <a:graphicFrameLocks xmlns:a="http://schemas.openxmlformats.org/drawingml/2006/main" noChangeAspect="1"/>
+            </wp:cNvGraphicFramePr>
+            <a:graphic xmlns:a="http://schemas.openxmlformats.org/drawingml/2006/main">
+              <a:graphicData uri="http://schemas.openxmlformats.org/drawingml/2006/picture">
+                <pic:pic xmlns:pic="http://schemas.openxmlformats.org/drawingml/2006/picture">
+                  <pic:nvPicPr>
+                    <pic:cNvPr id="0" name="Picture 1"/>
+                    <pic:cNvPicPr>
+                      <a:picLocks noChangeAspect="1" noChangeArrowheads="1"/>
+                    </pic:cNvPicPr>
+                  </pic:nvPicPr>
+                  <pic:blipFill>
+                    <a:blip r:embed="rId9">
+                      <a:extLst>
+                        <a:ext uri="{28A0092B-C50C-407E-A947-70E740481C1C}">
+                          <a14:useLocalDpi xmlns:a14="http://schemas.microsoft.com/office/drawing/2010/main" val="0"/>
+                        </a:ext>
+                      </a:extLst>
+                    </a:blip>
+                    <a:srcRect/>
+                    <a:stretch>
+                      <a:fillRect/>
+                    </a:stretch>
+                  </pic:blipFill>
+                  <pic:spPr bwMode="auto">
+                    <a:xfrm>
+                      <a:off x="0" y="0"/>
+                      <a:ext cx="4962525" cy="1914525"/>
+                    </a:xfrm>
+                    <a:prstGeom prst="rect">
+                      <a:avLst/>
+                    </a:prstGeom>
+                    <a:noFill/>
+                    <a:ln>
+                      <a:noFill/>
+                    </a:ln>
+                  </pic:spPr>
+                </pic:pic>
+              </a:graphicData>
+            </a:graphic>
+          </wp:inline>
+        </w:drawing>
+      </w:r>
+    </w:p>
+    <w:p>
+      <w:pPr>
+        <w:pStyle w:val="ListParagraph"/>
         <w:numPr>
           <w:ilvl w:val="1"/>
           <w:numId w:val="2"/>
@@ -528,6 +851,70 @@
           <w:szCs w:val="24"/>
         </w:rPr>
         <w:t>Database</w:t>
+      </w:r>
+    </w:p>
+    <w:p>
+      <w:pPr>
+        <w:pStyle w:val="ListParagraph"/>
+        <w:ind w:left="792"/>
+        <w:rPr>
+          <w:rFonts w:ascii="Tahoma" w:hAnsi="Tahoma" w:cs="Tahoma"/>
+          <w:sz w:val="24"/>
+          <w:szCs w:val="24"/>
+        </w:rPr>
+      </w:pPr>
+      <w:r>
+        <w:rPr>
+          <w:noProof/>
+        </w:rPr>
+        <w:drawing>
+          <wp:inline distT="0" distB="0" distL="0" distR="0" wp14:anchorId="327BC3C4" wp14:editId="5111FC69">
+            <wp:extent cx="3771900" cy="1466850"/>
+            <wp:effectExtent l="0" t="0" r="0" b="0"/>
+            <wp:docPr id="14" name="Picture 14"/>
+            <wp:cNvGraphicFramePr>
+              <a:graphicFrameLocks xmlns:a="http://schemas.openxmlformats.org/drawingml/2006/main" noChangeAspect="1"/>
+            </wp:cNvGraphicFramePr>
+            <a:graphic xmlns:a="http://schemas.openxmlformats.org/drawingml/2006/main">
+              <a:graphicData uri="http://schemas.openxmlformats.org/drawingml/2006/picture">
+                <pic:pic xmlns:pic="http://schemas.openxmlformats.org/drawingml/2006/picture">
+                  <pic:nvPicPr>
+                    <pic:cNvPr id="0" name="Picture 8"/>
+                    <pic:cNvPicPr>
+                      <a:picLocks noChangeAspect="1" noChangeArrowheads="1"/>
+                    </pic:cNvPicPr>
+                  </pic:nvPicPr>
+                  <pic:blipFill>
+                    <a:blip r:embed="rId10">
+                      <a:extLst>
+                        <a:ext uri="{28A0092B-C50C-407E-A947-70E740481C1C}">
+                          <a14:useLocalDpi xmlns:a14="http://schemas.microsoft.com/office/drawing/2010/main" val="0"/>
+                        </a:ext>
+                      </a:extLst>
+                    </a:blip>
+                    <a:srcRect/>
+                    <a:stretch>
+                      <a:fillRect/>
+                    </a:stretch>
+                  </pic:blipFill>
+                  <pic:spPr bwMode="auto">
+                    <a:xfrm>
+                      <a:off x="0" y="0"/>
+                      <a:ext cx="3771900" cy="1466850"/>
+                    </a:xfrm>
+                    <a:prstGeom prst="rect">
+                      <a:avLst/>
+                    </a:prstGeom>
+                    <a:noFill/>
+                    <a:ln>
+                      <a:noFill/>
+                    </a:ln>
+                  </pic:spPr>
+                </pic:pic>
+              </a:graphicData>
+            </a:graphic>
+          </wp:inline>
+        </w:drawing>
       </w:r>
     </w:p>
     <w:p>
@@ -677,7 +1064,7 @@
           <w:lang w:val="en-US" w:eastAsia="ja-JP"/>
         </w:rPr>
         <w:drawing>
-          <wp:inline distT="0" distB="0" distL="0" distR="0" wp14:anchorId="30C4B02B" wp14:editId="04A73804">
+          <wp:inline distT="0" distB="0" distL="0" distR="0" wp14:anchorId="226DD6C2" wp14:editId="6AD4A4EB">
             <wp:extent cx="5095875" cy="2286000"/>
             <wp:effectExtent l="0" t="0" r="9525" b="0"/>
             <wp:docPr id="5" name="Picture 5"/>
@@ -694,7 +1081,7 @@
                     </pic:cNvPicPr>
                   </pic:nvPicPr>
                   <pic:blipFill>
-                    <a:blip r:embed="rId5">
+                    <a:blip r:embed="rId11">
                       <a:extLst>
                         <a:ext uri="{28A0092B-C50C-407E-A947-70E740481C1C}">
                           <a14:useLocalDpi xmlns:a14="http://schemas.microsoft.com/office/drawing/2010/main" val="0"/>
@@ -764,7 +1151,7 @@
         </w:rPr>
         <w:lastRenderedPageBreak/>
         <w:drawing>
-          <wp:inline distT="0" distB="0" distL="0" distR="0" wp14:anchorId="3979FB4F" wp14:editId="17AADDE5">
+          <wp:inline distT="0" distB="0" distL="0" distR="0" wp14:anchorId="7AC7C068" wp14:editId="5C2D4B7E">
             <wp:extent cx="5731510" cy="3198982"/>
             <wp:effectExtent l="0" t="0" r="2540" b="1905"/>
             <wp:docPr id="3" name="Picture 3"/>
@@ -781,7 +1168,7 @@
                     </pic:cNvPicPr>
                   </pic:nvPicPr>
                   <pic:blipFill>
-                    <a:blip r:embed="rId6">
+                    <a:blip r:embed="rId12">
                       <a:extLst>
                         <a:ext uri="{28A0092B-C50C-407E-A947-70E740481C1C}">
                           <a14:useLocalDpi xmlns:a14="http://schemas.microsoft.com/office/drawing/2010/main" val="0"/>
@@ -850,7 +1237,7 @@
           <w:lang w:val="en-US" w:eastAsia="ja-JP"/>
         </w:rPr>
         <w:drawing>
-          <wp:inline distT="0" distB="0" distL="0" distR="0" wp14:anchorId="2A8A6941" wp14:editId="1AF49E8F">
+          <wp:inline distT="0" distB="0" distL="0" distR="0" wp14:anchorId="50B60866" wp14:editId="726D12E9">
             <wp:extent cx="2590800" cy="1600200"/>
             <wp:effectExtent l="0" t="0" r="0" b="0"/>
             <wp:docPr id="1" name="Picture 1"/>
@@ -867,7 +1254,7 @@
                     </pic:cNvPicPr>
                   </pic:nvPicPr>
                   <pic:blipFill>
-                    <a:blip r:embed="rId7">
+                    <a:blip r:embed="rId13">
                       <a:extLst>
                         <a:ext uri="{28A0092B-C50C-407E-A947-70E740481C1C}">
                           <a14:useLocalDpi xmlns:a14="http://schemas.microsoft.com/office/drawing/2010/main" val="0"/>
@@ -1049,7 +1436,7 @@
           <w:lang w:val="en-US" w:eastAsia="ja-JP"/>
         </w:rPr>
         <w:drawing>
-          <wp:inline distT="0" distB="0" distL="0" distR="0">
+          <wp:inline distT="0" distB="0" distL="0" distR="0" wp14:anchorId="5D7B5706" wp14:editId="5FC66E0D">
             <wp:extent cx="4762500" cy="1752600"/>
             <wp:effectExtent l="0" t="0" r="0" b="0"/>
             <wp:docPr id="2" name="Picture 2" descr="C:\Users\ADMiN\Downloads\CreateClass-ClassDiagram.drawio.png"/>
@@ -1061,578 +1448,6 @@
                 <pic:pic xmlns:pic="http://schemas.openxmlformats.org/drawingml/2006/picture">
                   <pic:nvPicPr>
                     <pic:cNvPr id="0" name="Picture 1" descr="C:\Users\ADMiN\Downloads\CreateClass-ClassDiagram.drawio.png"/>
-                    <pic:cNvPicPr>
-                      <a:picLocks noChangeAspect="1" noChangeArrowheads="1"/>
-                    </pic:cNvPicPr>
-                  </pic:nvPicPr>
-                  <pic:blipFill>
-                    <a:blip r:embed="rId8">
-                      <a:extLst>
-                        <a:ext uri="{28A0092B-C50C-407E-A947-70E740481C1C}">
-                          <a14:useLocalDpi xmlns:a14="http://schemas.microsoft.com/office/drawing/2010/main" val="0"/>
-                        </a:ext>
-                      </a:extLst>
-                    </a:blip>
-                    <a:srcRect/>
-                    <a:stretch>
-                      <a:fillRect/>
-                    </a:stretch>
-                  </pic:blipFill>
-                  <pic:spPr bwMode="auto">
-                    <a:xfrm>
-                      <a:off x="0" y="0"/>
-                      <a:ext cx="4762500" cy="1752600"/>
-                    </a:xfrm>
-                    <a:prstGeom prst="rect">
-                      <a:avLst/>
-                    </a:prstGeom>
-                    <a:noFill/>
-                    <a:ln>
-                      <a:noFill/>
-                    </a:ln>
-                  </pic:spPr>
-                </pic:pic>
-              </a:graphicData>
-            </a:graphic>
-          </wp:inline>
-        </w:drawing>
-      </w:r>
-    </w:p>
-    <w:p>
-      <w:pPr>
-        <w:pStyle w:val="ListParagraph"/>
-        <w:numPr>
-          <w:ilvl w:val="1"/>
-          <w:numId w:val="2"/>
-        </w:numPr>
-        <w:rPr>
-          <w:rFonts w:ascii="Tahoma" w:hAnsi="Tahoma" w:cs="Tahoma"/>
-          <w:sz w:val="24"/>
-          <w:szCs w:val="24"/>
-        </w:rPr>
-      </w:pPr>
-      <w:r>
-        <w:rPr>
-          <w:rFonts w:ascii="Tahoma" w:hAnsi="Tahoma" w:cs="Tahoma"/>
-          <w:sz w:val="24"/>
-          <w:szCs w:val="24"/>
-        </w:rPr>
-        <w:t>Sequence diagram</w:t>
-      </w:r>
-    </w:p>
-    <w:p>
-      <w:pPr>
-        <w:jc w:val="center"/>
-        <w:rPr>
-          <w:rFonts w:ascii="Tahoma" w:hAnsi="Tahoma" w:cs="Tahoma"/>
-          <w:sz w:val="24"/>
-          <w:szCs w:val="24"/>
-        </w:rPr>
-      </w:pPr>
-      <w:r>
-        <w:rPr>
-          <w:rFonts w:ascii="Tahoma" w:hAnsi="Tahoma" w:cs="Tahoma"/>
-          <w:noProof/>
-          <w:sz w:val="24"/>
-          <w:szCs w:val="24"/>
-          <w:lang w:val="en-US" w:eastAsia="ja-JP"/>
-        </w:rPr>
-        <w:lastRenderedPageBreak/>
-        <w:drawing>
-          <wp:inline distT="0" distB="0" distL="0" distR="0">
-            <wp:extent cx="5722620" cy="1973580"/>
-            <wp:effectExtent l="0" t="0" r="0" b="7620"/>
-            <wp:docPr id="4" name="Picture 4" descr="C:\Users\ADMiN\Downloads\CreateClass-SequenceDiagram.drawio.png"/>
-            <wp:cNvGraphicFramePr>
-              <a:graphicFrameLocks xmlns:a="http://schemas.openxmlformats.org/drawingml/2006/main" noChangeAspect="1"/>
-            </wp:cNvGraphicFramePr>
-            <a:graphic xmlns:a="http://schemas.openxmlformats.org/drawingml/2006/main">
-              <a:graphicData uri="http://schemas.openxmlformats.org/drawingml/2006/picture">
-                <pic:pic xmlns:pic="http://schemas.openxmlformats.org/drawingml/2006/picture">
-                  <pic:nvPicPr>
-                    <pic:cNvPr id="0" name="Picture 2" descr="C:\Users\ADMiN\Downloads\CreateClass-SequenceDiagram.drawio.png"/>
-                    <pic:cNvPicPr>
-                      <a:picLocks noChangeAspect="1" noChangeArrowheads="1"/>
-                    </pic:cNvPicPr>
-                  </pic:nvPicPr>
-                  <pic:blipFill>
-                    <a:blip r:embed="rId9">
-                      <a:extLst>
-                        <a:ext uri="{28A0092B-C50C-407E-A947-70E740481C1C}">
-                          <a14:useLocalDpi xmlns:a14="http://schemas.microsoft.com/office/drawing/2010/main" val="0"/>
-                        </a:ext>
-                      </a:extLst>
-                    </a:blip>
-                    <a:srcRect/>
-                    <a:stretch>
-                      <a:fillRect/>
-                    </a:stretch>
-                  </pic:blipFill>
-                  <pic:spPr bwMode="auto">
-                    <a:xfrm>
-                      <a:off x="0" y="0"/>
-                      <a:ext cx="5722620" cy="1973580"/>
-                    </a:xfrm>
-                    <a:prstGeom prst="rect">
-                      <a:avLst/>
-                    </a:prstGeom>
-                    <a:noFill/>
-                    <a:ln>
-                      <a:noFill/>
-                    </a:ln>
-                  </pic:spPr>
-                </pic:pic>
-              </a:graphicData>
-            </a:graphic>
-          </wp:inline>
-        </w:drawing>
-      </w:r>
-    </w:p>
-    <w:p>
-      <w:pPr>
-        <w:pStyle w:val="ListParagraph"/>
-        <w:numPr>
-          <w:ilvl w:val="1"/>
-          <w:numId w:val="2"/>
-        </w:numPr>
-        <w:rPr>
-          <w:rFonts w:ascii="Tahoma" w:hAnsi="Tahoma" w:cs="Tahoma"/>
-          <w:sz w:val="24"/>
-          <w:szCs w:val="24"/>
-        </w:rPr>
-      </w:pPr>
-      <w:r>
-        <w:rPr>
-          <w:rFonts w:ascii="Tahoma" w:hAnsi="Tahoma" w:cs="Tahoma"/>
-          <w:sz w:val="24"/>
-          <w:szCs w:val="24"/>
-        </w:rPr>
-        <w:t>Database</w:t>
-      </w:r>
-    </w:p>
-    <w:p>
-      <w:pPr>
-        <w:jc w:val="center"/>
-        <w:rPr>
-          <w:rFonts w:ascii="Tahoma" w:hAnsi="Tahoma" w:cs="Tahoma"/>
-          <w:sz w:val="24"/>
-          <w:szCs w:val="24"/>
-        </w:rPr>
-      </w:pPr>
-      <w:r>
-        <w:rPr>
-          <w:rFonts w:ascii="Tahoma" w:hAnsi="Tahoma" w:cs="Tahoma"/>
-          <w:noProof/>
-          <w:sz w:val="24"/>
-          <w:szCs w:val="24"/>
-          <w:lang w:val="en-US" w:eastAsia="ja-JP"/>
-        </w:rPr>
-        <w:drawing>
-          <wp:inline distT="0" distB="0" distL="0" distR="0">
-            <wp:extent cx="4754880" cy="4267200"/>
-            <wp:effectExtent l="0" t="0" r="7620" b="0"/>
-            <wp:docPr id="6" name="Picture 6" descr="C:\Users\ADMiN\Downloads\CreateClass-Database.drawio.png"/>
-            <wp:cNvGraphicFramePr>
-              <a:graphicFrameLocks xmlns:a="http://schemas.openxmlformats.org/drawingml/2006/main" noChangeAspect="1"/>
-            </wp:cNvGraphicFramePr>
-            <a:graphic xmlns:a="http://schemas.openxmlformats.org/drawingml/2006/main">
-              <a:graphicData uri="http://schemas.openxmlformats.org/drawingml/2006/picture">
-                <pic:pic xmlns:pic="http://schemas.openxmlformats.org/drawingml/2006/picture">
-                  <pic:nvPicPr>
-                    <pic:cNvPr id="0" name="Picture 3" descr="C:\Users\ADMiN\Downloads\CreateClass-Database.drawio.png"/>
-                    <pic:cNvPicPr>
-                      <a:picLocks noChangeAspect="1" noChangeArrowheads="1"/>
-                    </pic:cNvPicPr>
-                  </pic:nvPicPr>
-                  <pic:blipFill>
-                    <a:blip r:embed="rId10">
-                      <a:extLst>
-                        <a:ext uri="{28A0092B-C50C-407E-A947-70E740481C1C}">
-                          <a14:useLocalDpi xmlns:a14="http://schemas.microsoft.com/office/drawing/2010/main" val="0"/>
-                        </a:ext>
-                      </a:extLst>
-                    </a:blip>
-                    <a:srcRect/>
-                    <a:stretch>
-                      <a:fillRect/>
-                    </a:stretch>
-                  </pic:blipFill>
-                  <pic:spPr bwMode="auto">
-                    <a:xfrm>
-                      <a:off x="0" y="0"/>
-                      <a:ext cx="4754880" cy="4267200"/>
-                    </a:xfrm>
-                    <a:prstGeom prst="rect">
-                      <a:avLst/>
-                    </a:prstGeom>
-                    <a:noFill/>
-                    <a:ln>
-                      <a:noFill/>
-                    </a:ln>
-                  </pic:spPr>
-                </pic:pic>
-              </a:graphicData>
-            </a:graphic>
-          </wp:inline>
-        </w:drawing>
-      </w:r>
-    </w:p>
-    <w:p>
-      <w:pPr>
-        <w:pStyle w:val="ListParagraph"/>
-        <w:numPr>
-          <w:ilvl w:val="0"/>
-          <w:numId w:val="2"/>
-        </w:numPr>
-        <w:rPr>
-          <w:rFonts w:ascii="Tahoma" w:hAnsi="Tahoma" w:cs="Tahoma"/>
-          <w:sz w:val="24"/>
-          <w:szCs w:val="24"/>
-        </w:rPr>
-      </w:pPr>
-      <w:r>
-        <w:rPr>
-          <w:rFonts w:ascii="Tahoma" w:hAnsi="Tahoma" w:cs="Tahoma"/>
-          <w:sz w:val="24"/>
-          <w:szCs w:val="24"/>
-        </w:rPr>
-        <w:t>UC11: Sửa lớp</w:t>
-      </w:r>
-    </w:p>
-    <w:p>
-      <w:pPr>
-        <w:pStyle w:val="ListParagraph"/>
-        <w:numPr>
-          <w:ilvl w:val="1"/>
-          <w:numId w:val="2"/>
-        </w:numPr>
-        <w:rPr>
-          <w:rFonts w:ascii="Tahoma" w:hAnsi="Tahoma" w:cs="Tahoma"/>
-          <w:sz w:val="24"/>
-          <w:szCs w:val="24"/>
-        </w:rPr>
-      </w:pPr>
-      <w:r>
-        <w:rPr>
-          <w:rFonts w:ascii="Tahoma" w:hAnsi="Tahoma" w:cs="Tahoma"/>
-          <w:sz w:val="24"/>
-          <w:szCs w:val="24"/>
-        </w:rPr>
-        <w:t>Class diagram</w:t>
-      </w:r>
-    </w:p>
-    <w:p>
-      <w:pPr>
-        <w:jc w:val="center"/>
-        <w:rPr>
-          <w:rFonts w:ascii="Tahoma" w:hAnsi="Tahoma" w:cs="Tahoma"/>
-          <w:sz w:val="24"/>
-          <w:szCs w:val="24"/>
-        </w:rPr>
-      </w:pPr>
-      <w:r>
-        <w:rPr>
-          <w:noProof/>
-          <w:lang w:val="en-US" w:eastAsia="ja-JP"/>
-        </w:rPr>
-        <w:lastRenderedPageBreak/>
-        <w:drawing>
-          <wp:inline distT="0" distB="0" distL="0" distR="0" wp14:anchorId="13F90642" wp14:editId="5371D3B0">
-            <wp:extent cx="5000625" cy="2933700"/>
-            <wp:effectExtent l="0" t="0" r="9525" b="0"/>
-            <wp:docPr id="7" name="Picture 7"/>
-            <wp:cNvGraphicFramePr>
-              <a:graphicFrameLocks xmlns:a="http://schemas.openxmlformats.org/drawingml/2006/main" noChangeAspect="1"/>
-            </wp:cNvGraphicFramePr>
-            <a:graphic xmlns:a="http://schemas.openxmlformats.org/drawingml/2006/main">
-              <a:graphicData uri="http://schemas.openxmlformats.org/drawingml/2006/picture">
-                <pic:pic xmlns:pic="http://schemas.openxmlformats.org/drawingml/2006/picture">
-                  <pic:nvPicPr>
-                    <pic:cNvPr id="0" name="Picture 2"/>
-                    <pic:cNvPicPr>
-                      <a:picLocks noChangeAspect="1" noChangeArrowheads="1"/>
-                    </pic:cNvPicPr>
-                  </pic:nvPicPr>
-                  <pic:blipFill>
-                    <a:blip r:embed="rId11">
-                      <a:extLst>
-                        <a:ext uri="{28A0092B-C50C-407E-A947-70E740481C1C}">
-                          <a14:useLocalDpi xmlns:a14="http://schemas.microsoft.com/office/drawing/2010/main" val="0"/>
-                        </a:ext>
-                      </a:extLst>
-                    </a:blip>
-                    <a:srcRect/>
-                    <a:stretch>
-                      <a:fillRect/>
-                    </a:stretch>
-                  </pic:blipFill>
-                  <pic:spPr bwMode="auto">
-                    <a:xfrm>
-                      <a:off x="0" y="0"/>
-                      <a:ext cx="5000625" cy="2933700"/>
-                    </a:xfrm>
-                    <a:prstGeom prst="rect">
-                      <a:avLst/>
-                    </a:prstGeom>
-                    <a:noFill/>
-                    <a:ln>
-                      <a:noFill/>
-                    </a:ln>
-                  </pic:spPr>
-                </pic:pic>
-              </a:graphicData>
-            </a:graphic>
-          </wp:inline>
-        </w:drawing>
-      </w:r>
-    </w:p>
-    <w:p>
-      <w:pPr>
-        <w:pStyle w:val="ListParagraph"/>
-        <w:numPr>
-          <w:ilvl w:val="1"/>
-          <w:numId w:val="2"/>
-        </w:numPr>
-        <w:rPr>
-          <w:rFonts w:ascii="Tahoma" w:hAnsi="Tahoma" w:cs="Tahoma"/>
-          <w:sz w:val="24"/>
-          <w:szCs w:val="24"/>
-        </w:rPr>
-      </w:pPr>
-      <w:r>
-        <w:rPr>
-          <w:rFonts w:ascii="Tahoma" w:hAnsi="Tahoma" w:cs="Tahoma"/>
-          <w:sz w:val="24"/>
-          <w:szCs w:val="24"/>
-        </w:rPr>
-        <w:t>Sequence diagram</w:t>
-      </w:r>
-    </w:p>
-    <w:p>
-      <w:pPr>
-        <w:jc w:val="center"/>
-        <w:rPr>
-          <w:rFonts w:ascii="Tahoma" w:hAnsi="Tahoma" w:cs="Tahoma"/>
-          <w:sz w:val="24"/>
-          <w:szCs w:val="24"/>
-        </w:rPr>
-      </w:pPr>
-      <w:r>
-        <w:rPr>
-          <w:noProof/>
-          <w:lang w:val="en-US" w:eastAsia="ja-JP"/>
-        </w:rPr>
-        <w:drawing>
-          <wp:inline distT="0" distB="0" distL="0" distR="0" wp14:anchorId="0AB76EF0" wp14:editId="3A27AF80">
-            <wp:extent cx="5731510" cy="3056171"/>
-            <wp:effectExtent l="0" t="0" r="2540" b="0"/>
-            <wp:docPr id="8" name="Picture 8"/>
-            <wp:cNvGraphicFramePr>
-              <a:graphicFrameLocks xmlns:a="http://schemas.openxmlformats.org/drawingml/2006/main" noChangeAspect="1"/>
-            </wp:cNvGraphicFramePr>
-            <a:graphic xmlns:a="http://schemas.openxmlformats.org/drawingml/2006/main">
-              <a:graphicData uri="http://schemas.openxmlformats.org/drawingml/2006/picture">
-                <pic:pic xmlns:pic="http://schemas.openxmlformats.org/drawingml/2006/picture">
-                  <pic:nvPicPr>
-                    <pic:cNvPr id="0" name="Picture 3"/>
-                    <pic:cNvPicPr>
-                      <a:picLocks noChangeAspect="1" noChangeArrowheads="1"/>
-                    </pic:cNvPicPr>
-                  </pic:nvPicPr>
-                  <pic:blipFill>
-                    <a:blip r:embed="rId12">
-                      <a:extLst>
-                        <a:ext uri="{28A0092B-C50C-407E-A947-70E740481C1C}">
-                          <a14:useLocalDpi xmlns:a14="http://schemas.microsoft.com/office/drawing/2010/main" val="0"/>
-                        </a:ext>
-                      </a:extLst>
-                    </a:blip>
-                    <a:srcRect/>
-                    <a:stretch>
-                      <a:fillRect/>
-                    </a:stretch>
-                  </pic:blipFill>
-                  <pic:spPr bwMode="auto">
-                    <a:xfrm>
-                      <a:off x="0" y="0"/>
-                      <a:ext cx="5731510" cy="3056171"/>
-                    </a:xfrm>
-                    <a:prstGeom prst="rect">
-                      <a:avLst/>
-                    </a:prstGeom>
-                    <a:noFill/>
-                    <a:ln>
-                      <a:noFill/>
-                    </a:ln>
-                  </pic:spPr>
-                </pic:pic>
-              </a:graphicData>
-            </a:graphic>
-          </wp:inline>
-        </w:drawing>
-      </w:r>
-    </w:p>
-    <w:p>
-      <w:pPr>
-        <w:pStyle w:val="ListParagraph"/>
-        <w:numPr>
-          <w:ilvl w:val="1"/>
-          <w:numId w:val="2"/>
-        </w:numPr>
-        <w:rPr>
-          <w:rFonts w:ascii="Tahoma" w:hAnsi="Tahoma" w:cs="Tahoma"/>
-          <w:sz w:val="24"/>
-          <w:szCs w:val="24"/>
-        </w:rPr>
-      </w:pPr>
-      <w:r>
-        <w:rPr>
-          <w:rFonts w:ascii="Tahoma" w:hAnsi="Tahoma" w:cs="Tahoma"/>
-          <w:sz w:val="24"/>
-          <w:szCs w:val="24"/>
-        </w:rPr>
-        <w:t>Database</w:t>
-      </w:r>
-    </w:p>
-    <w:p>
-      <w:pPr>
-        <w:jc w:val="center"/>
-        <w:rPr>
-          <w:rFonts w:ascii="Tahoma" w:hAnsi="Tahoma" w:cs="Tahoma"/>
-          <w:sz w:val="24"/>
-          <w:szCs w:val="24"/>
-        </w:rPr>
-      </w:pPr>
-      <w:r>
-        <w:rPr>
-          <w:noProof/>
-          <w:lang w:val="en-US" w:eastAsia="ja-JP"/>
-        </w:rPr>
-        <w:lastRenderedPageBreak/>
-        <w:drawing>
-          <wp:inline distT="0" distB="0" distL="0" distR="0" wp14:anchorId="521C0AA9" wp14:editId="18D1D8AD">
-            <wp:extent cx="2514600" cy="2095500"/>
-            <wp:effectExtent l="0" t="0" r="0" b="0"/>
-            <wp:docPr id="9" name="Picture 9"/>
-            <wp:cNvGraphicFramePr>
-              <a:graphicFrameLocks xmlns:a="http://schemas.openxmlformats.org/drawingml/2006/main" noChangeAspect="1"/>
-            </wp:cNvGraphicFramePr>
-            <a:graphic xmlns:a="http://schemas.openxmlformats.org/drawingml/2006/main">
-              <a:graphicData uri="http://schemas.openxmlformats.org/drawingml/2006/picture">
-                <pic:pic xmlns:pic="http://schemas.openxmlformats.org/drawingml/2006/picture">
-                  <pic:nvPicPr>
-                    <pic:cNvPr id="0" name="Picture 6"/>
-                    <pic:cNvPicPr>
-                      <a:picLocks noChangeAspect="1" noChangeArrowheads="1"/>
-                    </pic:cNvPicPr>
-                  </pic:nvPicPr>
-                  <pic:blipFill>
-                    <a:blip r:embed="rId13">
-                      <a:extLst>
-                        <a:ext uri="{28A0092B-C50C-407E-A947-70E740481C1C}">
-                          <a14:useLocalDpi xmlns:a14="http://schemas.microsoft.com/office/drawing/2010/main" val="0"/>
-                        </a:ext>
-                      </a:extLst>
-                    </a:blip>
-                    <a:srcRect/>
-                    <a:stretch>
-                      <a:fillRect/>
-                    </a:stretch>
-                  </pic:blipFill>
-                  <pic:spPr bwMode="auto">
-                    <a:xfrm>
-                      <a:off x="0" y="0"/>
-                      <a:ext cx="2514600" cy="2095500"/>
-                    </a:xfrm>
-                    <a:prstGeom prst="rect">
-                      <a:avLst/>
-                    </a:prstGeom>
-                    <a:noFill/>
-                    <a:ln>
-                      <a:noFill/>
-                    </a:ln>
-                  </pic:spPr>
-                </pic:pic>
-              </a:graphicData>
-            </a:graphic>
-          </wp:inline>
-        </w:drawing>
-      </w:r>
-    </w:p>
-    <w:p>
-      <w:pPr>
-        <w:pStyle w:val="ListParagraph"/>
-        <w:numPr>
-          <w:ilvl w:val="0"/>
-          <w:numId w:val="2"/>
-        </w:numPr>
-        <w:rPr>
-          <w:rFonts w:ascii="Tahoma" w:hAnsi="Tahoma" w:cs="Tahoma"/>
-          <w:sz w:val="24"/>
-          <w:szCs w:val="24"/>
-        </w:rPr>
-      </w:pPr>
-      <w:r>
-        <w:rPr>
-          <w:rFonts w:ascii="Tahoma" w:hAnsi="Tahoma" w:cs="Tahoma"/>
-          <w:sz w:val="24"/>
-          <w:szCs w:val="24"/>
-        </w:rPr>
-        <w:t>UC12: Xóa lớp</w:t>
-      </w:r>
-    </w:p>
-    <w:p>
-      <w:pPr>
-        <w:pStyle w:val="ListParagraph"/>
-        <w:numPr>
-          <w:ilvl w:val="1"/>
-          <w:numId w:val="2"/>
-        </w:numPr>
-        <w:rPr>
-          <w:rFonts w:ascii="Tahoma" w:hAnsi="Tahoma" w:cs="Tahoma"/>
-          <w:sz w:val="24"/>
-          <w:szCs w:val="24"/>
-        </w:rPr>
-      </w:pPr>
-      <w:r>
-        <w:rPr>
-          <w:rFonts w:ascii="Tahoma" w:hAnsi="Tahoma" w:cs="Tahoma"/>
-          <w:sz w:val="24"/>
-          <w:szCs w:val="24"/>
-        </w:rPr>
-        <w:t>Class diagram</w:t>
-      </w:r>
-    </w:p>
-    <w:p>
-      <w:pPr>
-        <w:jc w:val="center"/>
-        <w:rPr>
-          <w:rFonts w:ascii="Tahoma" w:hAnsi="Tahoma" w:cs="Tahoma"/>
-          <w:sz w:val="24"/>
-          <w:szCs w:val="24"/>
-        </w:rPr>
-      </w:pPr>
-      <w:r>
-        <w:rPr>
-          <w:rFonts w:ascii="Tahoma" w:hAnsi="Tahoma" w:cs="Tahoma"/>
-          <w:noProof/>
-          <w:sz w:val="24"/>
-          <w:szCs w:val="24"/>
-          <w:lang w:val="en-US" w:eastAsia="ja-JP"/>
-        </w:rPr>
-        <w:drawing>
-          <wp:inline distT="0" distB="0" distL="0" distR="0">
-            <wp:extent cx="4762500" cy="1752600"/>
-            <wp:effectExtent l="0" t="0" r="0" b="0"/>
-            <wp:docPr id="11" name="Picture 11" descr="C:\Users\ADMiN\Downloads\DeleteClass-ClassDiagram.drawio.png"/>
-            <wp:cNvGraphicFramePr>
-              <a:graphicFrameLocks xmlns:a="http://schemas.openxmlformats.org/drawingml/2006/main" noChangeAspect="1"/>
-            </wp:cNvGraphicFramePr>
-            <a:graphic xmlns:a="http://schemas.openxmlformats.org/drawingml/2006/main">
-              <a:graphicData uri="http://schemas.openxmlformats.org/drawingml/2006/picture">
-                <pic:pic xmlns:pic="http://schemas.openxmlformats.org/drawingml/2006/picture">
-                  <pic:nvPicPr>
-                    <pic:cNvPr id="0" name="Picture 5" descr="C:\Users\ADMiN\Downloads\DeleteClass-ClassDiagram.drawio.png"/>
                     <pic:cNvPicPr>
                       <a:picLocks noChangeAspect="1" noChangeArrowheads="1"/>
                     </pic:cNvPicPr>
@@ -1709,11 +1524,12 @@
           <w:szCs w:val="24"/>
           <w:lang w:val="en-US" w:eastAsia="ja-JP"/>
         </w:rPr>
+        <w:lastRenderedPageBreak/>
         <w:drawing>
-          <wp:inline distT="0" distB="0" distL="0" distR="0">
+          <wp:inline distT="0" distB="0" distL="0" distR="0" wp14:anchorId="5A78BFA3" wp14:editId="655CC507">
             <wp:extent cx="5722620" cy="1973580"/>
             <wp:effectExtent l="0" t="0" r="0" b="7620"/>
-            <wp:docPr id="12" name="Picture 12" descr="C:\Users\ADMiN\Downloads\DeleteClass-SequenceDiagram.drawio.png"/>
+            <wp:docPr id="4" name="Picture 4" descr="C:\Users\ADMiN\Downloads\CreateClass-SequenceDiagram.drawio.png"/>
             <wp:cNvGraphicFramePr>
               <a:graphicFrameLocks xmlns:a="http://schemas.openxmlformats.org/drawingml/2006/main" noChangeAspect="1"/>
             </wp:cNvGraphicFramePr>
@@ -1721,7 +1537,7 @@
               <a:graphicData uri="http://schemas.openxmlformats.org/drawingml/2006/picture">
                 <pic:pic xmlns:pic="http://schemas.openxmlformats.org/drawingml/2006/picture">
                   <pic:nvPicPr>
-                    <pic:cNvPr id="0" name="Picture 6" descr="C:\Users\ADMiN\Downloads\DeleteClass-SequenceDiagram.drawio.png"/>
+                    <pic:cNvPr id="0" name="Picture 2" descr="C:\Users\ADMiN\Downloads\CreateClass-SequenceDiagram.drawio.png"/>
                     <pic:cNvPicPr>
                       <a:picLocks noChangeAspect="1" noChangeArrowheads="1"/>
                     </pic:cNvPicPr>
@@ -1790,7 +1606,6 @@
           <w:szCs w:val="24"/>
         </w:rPr>
       </w:pPr>
-      <w:bookmarkStart w:id="0" w:name="_GoBack"/>
       <w:r>
         <w:rPr>
           <w:rFonts w:ascii="Tahoma" w:hAnsi="Tahoma" w:cs="Tahoma"/>
@@ -1799,12 +1614,11 @@
           <w:szCs w:val="24"/>
           <w:lang w:val="en-US" w:eastAsia="ja-JP"/>
         </w:rPr>
-        <w:lastRenderedPageBreak/>
         <w:drawing>
-          <wp:inline distT="0" distB="0" distL="0" distR="0" wp14:anchorId="54C929C2" wp14:editId="4453E6D2">
+          <wp:inline distT="0" distB="0" distL="0" distR="0" wp14:anchorId="32FF7E34" wp14:editId="0E995082">
             <wp:extent cx="4754880" cy="4267200"/>
             <wp:effectExtent l="0" t="0" r="7620" b="0"/>
-            <wp:docPr id="13" name="Picture 13" descr="C:\Users\ADMiN\Downloads\CreateClass-Database.drawio.png"/>
+            <wp:docPr id="6" name="Picture 6" descr="C:\Users\ADMiN\Downloads\CreateClass-Database.drawio.png"/>
             <wp:cNvGraphicFramePr>
               <a:graphicFrameLocks xmlns:a="http://schemas.openxmlformats.org/drawingml/2006/main" noChangeAspect="1"/>
             </wp:cNvGraphicFramePr>
@@ -1818,7 +1632,7 @@
                     </pic:cNvPicPr>
                   </pic:nvPicPr>
                   <pic:blipFill>
-                    <a:blip r:embed="rId10">
+                    <a:blip r:embed="rId16">
                       <a:extLst>
                         <a:ext uri="{28A0092B-C50C-407E-A947-70E740481C1C}">
                           <a14:useLocalDpi xmlns:a14="http://schemas.microsoft.com/office/drawing/2010/main" val="0"/>
@@ -1849,7 +1663,578 @@
           </wp:inline>
         </w:drawing>
       </w:r>
-      <w:bookmarkEnd w:id="0"/>
+    </w:p>
+    <w:p>
+      <w:pPr>
+        <w:pStyle w:val="ListParagraph"/>
+        <w:numPr>
+          <w:ilvl w:val="0"/>
+          <w:numId w:val="2"/>
+        </w:numPr>
+        <w:rPr>
+          <w:rFonts w:ascii="Tahoma" w:hAnsi="Tahoma" w:cs="Tahoma"/>
+          <w:sz w:val="24"/>
+          <w:szCs w:val="24"/>
+        </w:rPr>
+      </w:pPr>
+      <w:r>
+        <w:rPr>
+          <w:rFonts w:ascii="Tahoma" w:hAnsi="Tahoma" w:cs="Tahoma"/>
+          <w:sz w:val="24"/>
+          <w:szCs w:val="24"/>
+        </w:rPr>
+        <w:t>UC11: Sửa lớp</w:t>
+      </w:r>
+    </w:p>
+    <w:p>
+      <w:pPr>
+        <w:pStyle w:val="ListParagraph"/>
+        <w:numPr>
+          <w:ilvl w:val="1"/>
+          <w:numId w:val="2"/>
+        </w:numPr>
+        <w:rPr>
+          <w:rFonts w:ascii="Tahoma" w:hAnsi="Tahoma" w:cs="Tahoma"/>
+          <w:sz w:val="24"/>
+          <w:szCs w:val="24"/>
+        </w:rPr>
+      </w:pPr>
+      <w:r>
+        <w:rPr>
+          <w:rFonts w:ascii="Tahoma" w:hAnsi="Tahoma" w:cs="Tahoma"/>
+          <w:sz w:val="24"/>
+          <w:szCs w:val="24"/>
+        </w:rPr>
+        <w:t>Class diagram</w:t>
+      </w:r>
+    </w:p>
+    <w:p>
+      <w:pPr>
+        <w:jc w:val="center"/>
+        <w:rPr>
+          <w:rFonts w:ascii="Tahoma" w:hAnsi="Tahoma" w:cs="Tahoma"/>
+          <w:sz w:val="24"/>
+          <w:szCs w:val="24"/>
+        </w:rPr>
+      </w:pPr>
+      <w:r>
+        <w:rPr>
+          <w:noProof/>
+          <w:lang w:val="en-US" w:eastAsia="ja-JP"/>
+        </w:rPr>
+        <w:lastRenderedPageBreak/>
+        <w:drawing>
+          <wp:inline distT="0" distB="0" distL="0" distR="0" wp14:anchorId="2AB246DF" wp14:editId="1455A2F8">
+            <wp:extent cx="5000625" cy="2933700"/>
+            <wp:effectExtent l="0" t="0" r="9525" b="0"/>
+            <wp:docPr id="7" name="Picture 7"/>
+            <wp:cNvGraphicFramePr>
+              <a:graphicFrameLocks xmlns:a="http://schemas.openxmlformats.org/drawingml/2006/main" noChangeAspect="1"/>
+            </wp:cNvGraphicFramePr>
+            <a:graphic xmlns:a="http://schemas.openxmlformats.org/drawingml/2006/main">
+              <a:graphicData uri="http://schemas.openxmlformats.org/drawingml/2006/picture">
+                <pic:pic xmlns:pic="http://schemas.openxmlformats.org/drawingml/2006/picture">
+                  <pic:nvPicPr>
+                    <pic:cNvPr id="0" name="Picture 2"/>
+                    <pic:cNvPicPr>
+                      <a:picLocks noChangeAspect="1" noChangeArrowheads="1"/>
+                    </pic:cNvPicPr>
+                  </pic:nvPicPr>
+                  <pic:blipFill>
+                    <a:blip r:embed="rId17">
+                      <a:extLst>
+                        <a:ext uri="{28A0092B-C50C-407E-A947-70E740481C1C}">
+                          <a14:useLocalDpi xmlns:a14="http://schemas.microsoft.com/office/drawing/2010/main" val="0"/>
+                        </a:ext>
+                      </a:extLst>
+                    </a:blip>
+                    <a:srcRect/>
+                    <a:stretch>
+                      <a:fillRect/>
+                    </a:stretch>
+                  </pic:blipFill>
+                  <pic:spPr bwMode="auto">
+                    <a:xfrm>
+                      <a:off x="0" y="0"/>
+                      <a:ext cx="5000625" cy="2933700"/>
+                    </a:xfrm>
+                    <a:prstGeom prst="rect">
+                      <a:avLst/>
+                    </a:prstGeom>
+                    <a:noFill/>
+                    <a:ln>
+                      <a:noFill/>
+                    </a:ln>
+                  </pic:spPr>
+                </pic:pic>
+              </a:graphicData>
+            </a:graphic>
+          </wp:inline>
+        </w:drawing>
+      </w:r>
+    </w:p>
+    <w:p>
+      <w:pPr>
+        <w:pStyle w:val="ListParagraph"/>
+        <w:numPr>
+          <w:ilvl w:val="1"/>
+          <w:numId w:val="2"/>
+        </w:numPr>
+        <w:rPr>
+          <w:rFonts w:ascii="Tahoma" w:hAnsi="Tahoma" w:cs="Tahoma"/>
+          <w:sz w:val="24"/>
+          <w:szCs w:val="24"/>
+        </w:rPr>
+      </w:pPr>
+      <w:r>
+        <w:rPr>
+          <w:rFonts w:ascii="Tahoma" w:hAnsi="Tahoma" w:cs="Tahoma"/>
+          <w:sz w:val="24"/>
+          <w:szCs w:val="24"/>
+        </w:rPr>
+        <w:t>Sequence diagram</w:t>
+      </w:r>
+    </w:p>
+    <w:p>
+      <w:pPr>
+        <w:jc w:val="center"/>
+        <w:rPr>
+          <w:rFonts w:ascii="Tahoma" w:hAnsi="Tahoma" w:cs="Tahoma"/>
+          <w:sz w:val="24"/>
+          <w:szCs w:val="24"/>
+        </w:rPr>
+      </w:pPr>
+      <w:r>
+        <w:rPr>
+          <w:noProof/>
+          <w:lang w:val="en-US" w:eastAsia="ja-JP"/>
+        </w:rPr>
+        <w:drawing>
+          <wp:inline distT="0" distB="0" distL="0" distR="0" wp14:anchorId="3459C249" wp14:editId="727F3B37">
+            <wp:extent cx="5731510" cy="3056171"/>
+            <wp:effectExtent l="0" t="0" r="2540" b="0"/>
+            <wp:docPr id="8" name="Picture 8"/>
+            <wp:cNvGraphicFramePr>
+              <a:graphicFrameLocks xmlns:a="http://schemas.openxmlformats.org/drawingml/2006/main" noChangeAspect="1"/>
+            </wp:cNvGraphicFramePr>
+            <a:graphic xmlns:a="http://schemas.openxmlformats.org/drawingml/2006/main">
+              <a:graphicData uri="http://schemas.openxmlformats.org/drawingml/2006/picture">
+                <pic:pic xmlns:pic="http://schemas.openxmlformats.org/drawingml/2006/picture">
+                  <pic:nvPicPr>
+                    <pic:cNvPr id="0" name="Picture 3"/>
+                    <pic:cNvPicPr>
+                      <a:picLocks noChangeAspect="1" noChangeArrowheads="1"/>
+                    </pic:cNvPicPr>
+                  </pic:nvPicPr>
+                  <pic:blipFill>
+                    <a:blip r:embed="rId18">
+                      <a:extLst>
+                        <a:ext uri="{28A0092B-C50C-407E-A947-70E740481C1C}">
+                          <a14:useLocalDpi xmlns:a14="http://schemas.microsoft.com/office/drawing/2010/main" val="0"/>
+                        </a:ext>
+                      </a:extLst>
+                    </a:blip>
+                    <a:srcRect/>
+                    <a:stretch>
+                      <a:fillRect/>
+                    </a:stretch>
+                  </pic:blipFill>
+                  <pic:spPr bwMode="auto">
+                    <a:xfrm>
+                      <a:off x="0" y="0"/>
+                      <a:ext cx="5731510" cy="3056171"/>
+                    </a:xfrm>
+                    <a:prstGeom prst="rect">
+                      <a:avLst/>
+                    </a:prstGeom>
+                    <a:noFill/>
+                    <a:ln>
+                      <a:noFill/>
+                    </a:ln>
+                  </pic:spPr>
+                </pic:pic>
+              </a:graphicData>
+            </a:graphic>
+          </wp:inline>
+        </w:drawing>
+      </w:r>
+    </w:p>
+    <w:p>
+      <w:pPr>
+        <w:pStyle w:val="ListParagraph"/>
+        <w:numPr>
+          <w:ilvl w:val="1"/>
+          <w:numId w:val="2"/>
+        </w:numPr>
+        <w:rPr>
+          <w:rFonts w:ascii="Tahoma" w:hAnsi="Tahoma" w:cs="Tahoma"/>
+          <w:sz w:val="24"/>
+          <w:szCs w:val="24"/>
+        </w:rPr>
+      </w:pPr>
+      <w:r>
+        <w:rPr>
+          <w:rFonts w:ascii="Tahoma" w:hAnsi="Tahoma" w:cs="Tahoma"/>
+          <w:sz w:val="24"/>
+          <w:szCs w:val="24"/>
+        </w:rPr>
+        <w:t>Database</w:t>
+      </w:r>
+    </w:p>
+    <w:p>
+      <w:pPr>
+        <w:jc w:val="center"/>
+        <w:rPr>
+          <w:rFonts w:ascii="Tahoma" w:hAnsi="Tahoma" w:cs="Tahoma"/>
+          <w:sz w:val="24"/>
+          <w:szCs w:val="24"/>
+        </w:rPr>
+      </w:pPr>
+      <w:r>
+        <w:rPr>
+          <w:noProof/>
+          <w:lang w:val="en-US" w:eastAsia="ja-JP"/>
+        </w:rPr>
+        <w:lastRenderedPageBreak/>
+        <w:drawing>
+          <wp:inline distT="0" distB="0" distL="0" distR="0" wp14:anchorId="160F9EE0" wp14:editId="704EAE72">
+            <wp:extent cx="2514600" cy="2095500"/>
+            <wp:effectExtent l="0" t="0" r="0" b="0"/>
+            <wp:docPr id="9" name="Picture 9"/>
+            <wp:cNvGraphicFramePr>
+              <a:graphicFrameLocks xmlns:a="http://schemas.openxmlformats.org/drawingml/2006/main" noChangeAspect="1"/>
+            </wp:cNvGraphicFramePr>
+            <a:graphic xmlns:a="http://schemas.openxmlformats.org/drawingml/2006/main">
+              <a:graphicData uri="http://schemas.openxmlformats.org/drawingml/2006/picture">
+                <pic:pic xmlns:pic="http://schemas.openxmlformats.org/drawingml/2006/picture">
+                  <pic:nvPicPr>
+                    <pic:cNvPr id="0" name="Picture 6"/>
+                    <pic:cNvPicPr>
+                      <a:picLocks noChangeAspect="1" noChangeArrowheads="1"/>
+                    </pic:cNvPicPr>
+                  </pic:nvPicPr>
+                  <pic:blipFill>
+                    <a:blip r:embed="rId19">
+                      <a:extLst>
+                        <a:ext uri="{28A0092B-C50C-407E-A947-70E740481C1C}">
+                          <a14:useLocalDpi xmlns:a14="http://schemas.microsoft.com/office/drawing/2010/main" val="0"/>
+                        </a:ext>
+                      </a:extLst>
+                    </a:blip>
+                    <a:srcRect/>
+                    <a:stretch>
+                      <a:fillRect/>
+                    </a:stretch>
+                  </pic:blipFill>
+                  <pic:spPr bwMode="auto">
+                    <a:xfrm>
+                      <a:off x="0" y="0"/>
+                      <a:ext cx="2514600" cy="2095500"/>
+                    </a:xfrm>
+                    <a:prstGeom prst="rect">
+                      <a:avLst/>
+                    </a:prstGeom>
+                    <a:noFill/>
+                    <a:ln>
+                      <a:noFill/>
+                    </a:ln>
+                  </pic:spPr>
+                </pic:pic>
+              </a:graphicData>
+            </a:graphic>
+          </wp:inline>
+        </w:drawing>
+      </w:r>
+    </w:p>
+    <w:p>
+      <w:pPr>
+        <w:pStyle w:val="ListParagraph"/>
+        <w:numPr>
+          <w:ilvl w:val="0"/>
+          <w:numId w:val="2"/>
+        </w:numPr>
+        <w:rPr>
+          <w:rFonts w:ascii="Tahoma" w:hAnsi="Tahoma" w:cs="Tahoma"/>
+          <w:sz w:val="24"/>
+          <w:szCs w:val="24"/>
+        </w:rPr>
+      </w:pPr>
+      <w:r>
+        <w:rPr>
+          <w:rFonts w:ascii="Tahoma" w:hAnsi="Tahoma" w:cs="Tahoma"/>
+          <w:sz w:val="24"/>
+          <w:szCs w:val="24"/>
+        </w:rPr>
+        <w:t>UC12: Xóa lớp</w:t>
+      </w:r>
+    </w:p>
+    <w:p>
+      <w:pPr>
+        <w:pStyle w:val="ListParagraph"/>
+        <w:numPr>
+          <w:ilvl w:val="1"/>
+          <w:numId w:val="2"/>
+        </w:numPr>
+        <w:rPr>
+          <w:rFonts w:ascii="Tahoma" w:hAnsi="Tahoma" w:cs="Tahoma"/>
+          <w:sz w:val="24"/>
+          <w:szCs w:val="24"/>
+        </w:rPr>
+      </w:pPr>
+      <w:r>
+        <w:rPr>
+          <w:rFonts w:ascii="Tahoma" w:hAnsi="Tahoma" w:cs="Tahoma"/>
+          <w:sz w:val="24"/>
+          <w:szCs w:val="24"/>
+        </w:rPr>
+        <w:t>Class diagram</w:t>
+      </w:r>
+    </w:p>
+    <w:p>
+      <w:pPr>
+        <w:jc w:val="center"/>
+        <w:rPr>
+          <w:rFonts w:ascii="Tahoma" w:hAnsi="Tahoma" w:cs="Tahoma"/>
+          <w:sz w:val="24"/>
+          <w:szCs w:val="24"/>
+        </w:rPr>
+      </w:pPr>
+      <w:r>
+        <w:rPr>
+          <w:rFonts w:ascii="Tahoma" w:hAnsi="Tahoma" w:cs="Tahoma"/>
+          <w:noProof/>
+          <w:sz w:val="24"/>
+          <w:szCs w:val="24"/>
+          <w:lang w:val="en-US" w:eastAsia="ja-JP"/>
+        </w:rPr>
+        <w:drawing>
+          <wp:inline distT="0" distB="0" distL="0" distR="0" wp14:anchorId="158738AA" wp14:editId="7F957EF0">
+            <wp:extent cx="4762500" cy="1752600"/>
+            <wp:effectExtent l="0" t="0" r="0" b="0"/>
+            <wp:docPr id="11" name="Picture 11" descr="C:\Users\ADMiN\Downloads\DeleteClass-ClassDiagram.drawio.png"/>
+            <wp:cNvGraphicFramePr>
+              <a:graphicFrameLocks xmlns:a="http://schemas.openxmlformats.org/drawingml/2006/main" noChangeAspect="1"/>
+            </wp:cNvGraphicFramePr>
+            <a:graphic xmlns:a="http://schemas.openxmlformats.org/drawingml/2006/main">
+              <a:graphicData uri="http://schemas.openxmlformats.org/drawingml/2006/picture">
+                <pic:pic xmlns:pic="http://schemas.openxmlformats.org/drawingml/2006/picture">
+                  <pic:nvPicPr>
+                    <pic:cNvPr id="0" name="Picture 5" descr="C:\Users\ADMiN\Downloads\DeleteClass-ClassDiagram.drawio.png"/>
+                    <pic:cNvPicPr>
+                      <a:picLocks noChangeAspect="1" noChangeArrowheads="1"/>
+                    </pic:cNvPicPr>
+                  </pic:nvPicPr>
+                  <pic:blipFill>
+                    <a:blip r:embed="rId20">
+                      <a:extLst>
+                        <a:ext uri="{28A0092B-C50C-407E-A947-70E740481C1C}">
+                          <a14:useLocalDpi xmlns:a14="http://schemas.microsoft.com/office/drawing/2010/main" val="0"/>
+                        </a:ext>
+                      </a:extLst>
+                    </a:blip>
+                    <a:srcRect/>
+                    <a:stretch>
+                      <a:fillRect/>
+                    </a:stretch>
+                  </pic:blipFill>
+                  <pic:spPr bwMode="auto">
+                    <a:xfrm>
+                      <a:off x="0" y="0"/>
+                      <a:ext cx="4762500" cy="1752600"/>
+                    </a:xfrm>
+                    <a:prstGeom prst="rect">
+                      <a:avLst/>
+                    </a:prstGeom>
+                    <a:noFill/>
+                    <a:ln>
+                      <a:noFill/>
+                    </a:ln>
+                  </pic:spPr>
+                </pic:pic>
+              </a:graphicData>
+            </a:graphic>
+          </wp:inline>
+        </w:drawing>
+      </w:r>
+    </w:p>
+    <w:p>
+      <w:pPr>
+        <w:pStyle w:val="ListParagraph"/>
+        <w:numPr>
+          <w:ilvl w:val="1"/>
+          <w:numId w:val="2"/>
+        </w:numPr>
+        <w:rPr>
+          <w:rFonts w:ascii="Tahoma" w:hAnsi="Tahoma" w:cs="Tahoma"/>
+          <w:sz w:val="24"/>
+          <w:szCs w:val="24"/>
+        </w:rPr>
+      </w:pPr>
+      <w:r>
+        <w:rPr>
+          <w:rFonts w:ascii="Tahoma" w:hAnsi="Tahoma" w:cs="Tahoma"/>
+          <w:sz w:val="24"/>
+          <w:szCs w:val="24"/>
+        </w:rPr>
+        <w:t>Sequence diagram</w:t>
+      </w:r>
+    </w:p>
+    <w:p>
+      <w:pPr>
+        <w:jc w:val="center"/>
+        <w:rPr>
+          <w:rFonts w:ascii="Tahoma" w:hAnsi="Tahoma" w:cs="Tahoma"/>
+          <w:sz w:val="24"/>
+          <w:szCs w:val="24"/>
+        </w:rPr>
+      </w:pPr>
+      <w:r>
+        <w:rPr>
+          <w:rFonts w:ascii="Tahoma" w:hAnsi="Tahoma" w:cs="Tahoma"/>
+          <w:noProof/>
+          <w:sz w:val="24"/>
+          <w:szCs w:val="24"/>
+          <w:lang w:val="en-US" w:eastAsia="ja-JP"/>
+        </w:rPr>
+        <w:drawing>
+          <wp:inline distT="0" distB="0" distL="0" distR="0" wp14:anchorId="2533AB56" wp14:editId="4A40B651">
+            <wp:extent cx="5722620" cy="1973580"/>
+            <wp:effectExtent l="0" t="0" r="0" b="7620"/>
+            <wp:docPr id="12" name="Picture 12" descr="C:\Users\ADMiN\Downloads\DeleteClass-SequenceDiagram.drawio.png"/>
+            <wp:cNvGraphicFramePr>
+              <a:graphicFrameLocks xmlns:a="http://schemas.openxmlformats.org/drawingml/2006/main" noChangeAspect="1"/>
+            </wp:cNvGraphicFramePr>
+            <a:graphic xmlns:a="http://schemas.openxmlformats.org/drawingml/2006/main">
+              <a:graphicData uri="http://schemas.openxmlformats.org/drawingml/2006/picture">
+                <pic:pic xmlns:pic="http://schemas.openxmlformats.org/drawingml/2006/picture">
+                  <pic:nvPicPr>
+                    <pic:cNvPr id="0" name="Picture 6" descr="C:\Users\ADMiN\Downloads\DeleteClass-SequenceDiagram.drawio.png"/>
+                    <pic:cNvPicPr>
+                      <a:picLocks noChangeAspect="1" noChangeArrowheads="1"/>
+                    </pic:cNvPicPr>
+                  </pic:nvPicPr>
+                  <pic:blipFill>
+                    <a:blip r:embed="rId21">
+                      <a:extLst>
+                        <a:ext uri="{28A0092B-C50C-407E-A947-70E740481C1C}">
+                          <a14:useLocalDpi xmlns:a14="http://schemas.microsoft.com/office/drawing/2010/main" val="0"/>
+                        </a:ext>
+                      </a:extLst>
+                    </a:blip>
+                    <a:srcRect/>
+                    <a:stretch>
+                      <a:fillRect/>
+                    </a:stretch>
+                  </pic:blipFill>
+                  <pic:spPr bwMode="auto">
+                    <a:xfrm>
+                      <a:off x="0" y="0"/>
+                      <a:ext cx="5722620" cy="1973580"/>
+                    </a:xfrm>
+                    <a:prstGeom prst="rect">
+                      <a:avLst/>
+                    </a:prstGeom>
+                    <a:noFill/>
+                    <a:ln>
+                      <a:noFill/>
+                    </a:ln>
+                  </pic:spPr>
+                </pic:pic>
+              </a:graphicData>
+            </a:graphic>
+          </wp:inline>
+        </w:drawing>
+      </w:r>
+    </w:p>
+    <w:p>
+      <w:pPr>
+        <w:pStyle w:val="ListParagraph"/>
+        <w:numPr>
+          <w:ilvl w:val="1"/>
+          <w:numId w:val="2"/>
+        </w:numPr>
+        <w:rPr>
+          <w:rFonts w:ascii="Tahoma" w:hAnsi="Tahoma" w:cs="Tahoma"/>
+          <w:sz w:val="24"/>
+          <w:szCs w:val="24"/>
+        </w:rPr>
+      </w:pPr>
+      <w:r>
+        <w:rPr>
+          <w:rFonts w:ascii="Tahoma" w:hAnsi="Tahoma" w:cs="Tahoma"/>
+          <w:sz w:val="24"/>
+          <w:szCs w:val="24"/>
+        </w:rPr>
+        <w:t>Database</w:t>
+      </w:r>
+    </w:p>
+    <w:p>
+      <w:pPr>
+        <w:jc w:val="center"/>
+        <w:rPr>
+          <w:rFonts w:ascii="Tahoma" w:hAnsi="Tahoma" w:cs="Tahoma"/>
+          <w:sz w:val="24"/>
+          <w:szCs w:val="24"/>
+        </w:rPr>
+      </w:pPr>
+      <w:r>
+        <w:rPr>
+          <w:rFonts w:ascii="Tahoma" w:hAnsi="Tahoma" w:cs="Tahoma"/>
+          <w:noProof/>
+          <w:sz w:val="24"/>
+          <w:szCs w:val="24"/>
+          <w:lang w:val="en-US" w:eastAsia="ja-JP"/>
+        </w:rPr>
+        <w:lastRenderedPageBreak/>
+        <w:drawing>
+          <wp:inline distT="0" distB="0" distL="0" distR="0" wp14:anchorId="2F9F247B" wp14:editId="07476179">
+            <wp:extent cx="4754880" cy="4267200"/>
+            <wp:effectExtent l="0" t="0" r="7620" b="0"/>
+            <wp:docPr id="13" name="Picture 13" descr="C:\Users\ADMiN\Downloads\CreateClass-Database.drawio.png"/>
+            <wp:cNvGraphicFramePr>
+              <a:graphicFrameLocks xmlns:a="http://schemas.openxmlformats.org/drawingml/2006/main" noChangeAspect="1"/>
+            </wp:cNvGraphicFramePr>
+            <a:graphic xmlns:a="http://schemas.openxmlformats.org/drawingml/2006/main">
+              <a:graphicData uri="http://schemas.openxmlformats.org/drawingml/2006/picture">
+                <pic:pic xmlns:pic="http://schemas.openxmlformats.org/drawingml/2006/picture">
+                  <pic:nvPicPr>
+                    <pic:cNvPr id="0" name="Picture 3" descr="C:\Users\ADMiN\Downloads\CreateClass-Database.drawio.png"/>
+                    <pic:cNvPicPr>
+                      <a:picLocks noChangeAspect="1" noChangeArrowheads="1"/>
+                    </pic:cNvPicPr>
+                  </pic:nvPicPr>
+                  <pic:blipFill>
+                    <a:blip r:embed="rId16">
+                      <a:extLst>
+                        <a:ext uri="{28A0092B-C50C-407E-A947-70E740481C1C}">
+                          <a14:useLocalDpi xmlns:a14="http://schemas.microsoft.com/office/drawing/2010/main" val="0"/>
+                        </a:ext>
+                      </a:extLst>
+                    </a:blip>
+                    <a:srcRect/>
+                    <a:stretch>
+                      <a:fillRect/>
+                    </a:stretch>
+                  </pic:blipFill>
+                  <pic:spPr bwMode="auto">
+                    <a:xfrm>
+                      <a:off x="0" y="0"/>
+                      <a:ext cx="4754880" cy="4267200"/>
+                    </a:xfrm>
+                    <a:prstGeom prst="rect">
+                      <a:avLst/>
+                    </a:prstGeom>
+                    <a:noFill/>
+                    <a:ln>
+                      <a:noFill/>
+                    </a:ln>
+                  </pic:spPr>
+                </pic:pic>
+              </a:graphicData>
+            </a:graphic>
+          </wp:inline>
+        </w:drawing>
+      </w:r>
     </w:p>
     <w:sectPr>
       <w:pgSz w:w="11906" w:h="16838"/>
@@ -1862,7 +2247,7 @@
 </file>
 
 <file path=word/numbering.xml><?xml version="1.0" encoding="utf-8"?>
-<w:numbering xmlns:wpc="http://schemas.microsoft.com/office/word/2010/wordprocessingCanvas" xmlns:cx="http://schemas.microsoft.com/office/drawing/2014/chartex" xmlns:mc="http://schemas.openxmlformats.org/markup-compatibility/2006" xmlns:o="urn:schemas-microsoft-com:office:office" xmlns:r="http://schemas.openxmlformats.org/officeDocument/2006/relationships" xmlns:m="http://schemas.openxmlformats.org/officeDocument/2006/math" xmlns:v="urn:schemas-microsoft-com:vml" xmlns:wp14="http://schemas.microsoft.com/office/word/2010/wordprocessingDrawing" xmlns:wp="http://schemas.openxmlformats.org/drawingml/2006/wordprocessingDrawing" xmlns:w10="urn:schemas-microsoft-com:office:word" xmlns:w="http://schemas.openxmlformats.org/wordprocessingml/2006/main" xmlns:w14="http://schemas.microsoft.com/office/word/2010/wordml" xmlns:w15="http://schemas.microsoft.com/office/word/2012/wordml" xmlns:w16se="http://schemas.microsoft.com/office/word/2015/wordml/symex" xmlns:wpg="http://schemas.microsoft.com/office/word/2010/wordprocessingGroup" xmlns:wpi="http://schemas.microsoft.com/office/word/2010/wordprocessingInk" xmlns:wne="http://schemas.microsoft.com/office/word/2006/wordml" xmlns:wps="http://schemas.microsoft.com/office/word/2010/wordprocessingShape" mc:Ignorable="w14 w15 w16se wp14">
+<w:numbering xmlns:wpc="http://schemas.microsoft.com/office/word/2010/wordprocessingCanvas" xmlns:cx="http://schemas.microsoft.com/office/drawing/2014/chartex" xmlns:cx1="http://schemas.microsoft.com/office/drawing/2015/9/8/chartex" xmlns:cx2="http://schemas.microsoft.com/office/drawing/2015/10/21/chartex" xmlns:cx3="http://schemas.microsoft.com/office/drawing/2016/5/9/chartex" xmlns:cx4="http://schemas.microsoft.com/office/drawing/2016/5/10/chartex" xmlns:cx5="http://schemas.microsoft.com/office/drawing/2016/5/11/chartex" xmlns:cx6="http://schemas.microsoft.com/office/drawing/2016/5/12/chartex" xmlns:cx7="http://schemas.microsoft.com/office/drawing/2016/5/13/chartex" xmlns:cx8="http://schemas.microsoft.com/office/drawing/2016/5/14/chartex" xmlns:mc="http://schemas.openxmlformats.org/markup-compatibility/2006" xmlns:aink="http://schemas.microsoft.com/office/drawing/2016/ink" xmlns:am3d="http://schemas.microsoft.com/office/drawing/2017/model3d" xmlns:o="urn:schemas-microsoft-com:office:office" xmlns:r="http://schemas.openxmlformats.org/officeDocument/2006/relationships" xmlns:m="http://schemas.openxmlformats.org/officeDocument/2006/math" xmlns:v="urn:schemas-microsoft-com:vml" xmlns:wp14="http://schemas.microsoft.com/office/word/2010/wordprocessingDrawing" xmlns:wp="http://schemas.openxmlformats.org/drawingml/2006/wordprocessingDrawing" xmlns:w10="urn:schemas-microsoft-com:office:word" xmlns:w="http://schemas.openxmlformats.org/wordprocessingml/2006/main" xmlns:w14="http://schemas.microsoft.com/office/word/2010/wordml" xmlns:w15="http://schemas.microsoft.com/office/word/2012/wordml" xmlns:w16cex="http://schemas.microsoft.com/office/word/2018/wordml/cex" xmlns:w16cid="http://schemas.microsoft.com/office/word/2016/wordml/cid" xmlns:w16="http://schemas.microsoft.com/office/word/2018/wordml" xmlns:w16sdtdh="http://schemas.microsoft.com/office/word/2020/wordml/sdtdatahash" xmlns:w16se="http://schemas.microsoft.com/office/word/2015/wordml/symex" xmlns:wpg="http://schemas.microsoft.com/office/word/2010/wordprocessingGroup" xmlns:wpi="http://schemas.microsoft.com/office/word/2010/wordprocessingInk" xmlns:wne="http://schemas.microsoft.com/office/word/2006/wordml" xmlns:wps="http://schemas.microsoft.com/office/word/2010/wordprocessingShape" mc:Ignorable="w14 w15 w16se w16cid w16 w16cex w16sdtdh wp14">
   <w:abstractNum w:abstractNumId="0" w15:restartNumberingAfterBreak="0">
     <w:nsid w:val="36551931"/>
     <w:multiLevelType w:val="multilevel"/>
@@ -2036,7 +2421,7 @@
       </w:pPr>
     </w:lvl>
   </w:abstractNum>
-  <w:num w:numId="1">
+  <w:num w:numId="1" w16cid:durableId="978803544">
     <w:abstractNumId w:val="1"/>
     <w:lvlOverride w:ilvl="0">
       <w:startOverride w:val="1"/>
@@ -2066,7 +2451,7 @@
       <w:startOverride w:val="1"/>
     </w:lvlOverride>
   </w:num>
-  <w:num w:numId="2">
+  <w:num w:numId="2" w16cid:durableId="1335642758">
     <w:abstractNumId w:val="0"/>
     <w:lvlOverride w:ilvl="0">
       <w:startOverride w:val="1"/>
@@ -2100,7 +2485,7 @@
 </file>
 
 <file path=word/styles.xml><?xml version="1.0" encoding="utf-8"?>
-<w:styles xmlns:mc="http://schemas.openxmlformats.org/markup-compatibility/2006" xmlns:r="http://schemas.openxmlformats.org/officeDocument/2006/relationships" xmlns:w="http://schemas.openxmlformats.org/wordprocessingml/2006/main" xmlns:w14="http://schemas.microsoft.com/office/word/2010/wordml" xmlns:w15="http://schemas.microsoft.com/office/word/2012/wordml" xmlns:w16se="http://schemas.microsoft.com/office/word/2015/wordml/symex" mc:Ignorable="w14 w15 w16se">
+<w:styles xmlns:mc="http://schemas.openxmlformats.org/markup-compatibility/2006" xmlns:r="http://schemas.openxmlformats.org/officeDocument/2006/relationships" xmlns:w="http://schemas.openxmlformats.org/wordprocessingml/2006/main" xmlns:w14="http://schemas.microsoft.com/office/word/2010/wordml" xmlns:w15="http://schemas.microsoft.com/office/word/2012/wordml" xmlns:w16cex="http://schemas.microsoft.com/office/word/2018/wordml/cex" xmlns:w16cid="http://schemas.microsoft.com/office/word/2016/wordml/cid" xmlns:w16="http://schemas.microsoft.com/office/word/2018/wordml" xmlns:w16sdtdh="http://schemas.microsoft.com/office/word/2020/wordml/sdtdatahash" xmlns:w16se="http://schemas.microsoft.com/office/word/2015/wordml/symex" mc:Ignorable="w14 w15 w16se w16cid w16 w16cex w16sdtdh">
   <w:docDefaults>
     <w:rPrDefault>
       <w:rPr>
@@ -2116,7 +2501,7 @@
       </w:pPr>
     </w:pPrDefault>
   </w:docDefaults>
-  <w:latentStyles w:defLockedState="0" w:defUIPriority="99" w:defSemiHidden="0" w:defUnhideWhenUsed="0" w:defQFormat="0" w:count="371">
+  <w:latentStyles w:defLockedState="0" w:defUIPriority="99" w:defSemiHidden="0" w:defUnhideWhenUsed="0" w:defQFormat="0" w:count="376">
     <w:lsdException w:name="Normal" w:uiPriority="0" w:qFormat="1"/>
     <w:lsdException w:name="heading 1" w:uiPriority="9" w:qFormat="1"/>
     <w:lsdException w:name="heading 2" w:semiHidden="1" w:uiPriority="9" w:unhideWhenUsed="1" w:qFormat="1"/>
@@ -2488,6 +2873,11 @@
     <w:lsdException w:name="List Table 5 Dark Accent 6" w:uiPriority="50"/>
     <w:lsdException w:name="List Table 6 Colorful Accent 6" w:uiPriority="51"/>
     <w:lsdException w:name="List Table 7 Colorful Accent 6" w:uiPriority="52"/>
+    <w:lsdException w:name="Mention" w:semiHidden="1" w:unhideWhenUsed="1"/>
+    <w:lsdException w:name="Smart Hyperlink" w:semiHidden="1" w:unhideWhenUsed="1"/>
+    <w:lsdException w:name="Hashtag" w:semiHidden="1" w:unhideWhenUsed="1"/>
+    <w:lsdException w:name="Unresolved Mention" w:semiHidden="1" w:unhideWhenUsed="1"/>
+    <w:lsdException w:name="Smart Link" w:semiHidden="1" w:unhideWhenUsed="1"/>
   </w:latentStyles>
   <w:style w:type="paragraph" w:default="1" w:styleId="Normal">
     <w:name w:val="Normal"/>

</xml_diff>

<commit_message>
Them luoc do sequence va class
</commit_message>
<xml_diff>
--- a/document/DetailDesign_v1.0.docx
+++ b/document/DetailDesign_v1.0.docx
@@ -1,6 +1,6 @@
 
 <file path=word/document.xml><?xml version="1.0" encoding="utf-8"?>
-<w:document xmlns:wpc="http://schemas.microsoft.com/office/word/2010/wordprocessingCanvas" xmlns:cx="http://schemas.microsoft.com/office/drawing/2014/chartex" xmlns:mc="http://schemas.openxmlformats.org/markup-compatibility/2006" xmlns:o="urn:schemas-microsoft-com:office:office" xmlns:r="http://schemas.openxmlformats.org/officeDocument/2006/relationships" xmlns:m="http://schemas.openxmlformats.org/officeDocument/2006/math" xmlns:v="urn:schemas-microsoft-com:vml" xmlns:wp14="http://schemas.microsoft.com/office/word/2010/wordprocessingDrawing" xmlns:wp="http://schemas.openxmlformats.org/drawingml/2006/wordprocessingDrawing" xmlns:w10="urn:schemas-microsoft-com:office:word" xmlns:w="http://schemas.openxmlformats.org/wordprocessingml/2006/main" xmlns:w14="http://schemas.microsoft.com/office/word/2010/wordml" xmlns:w15="http://schemas.microsoft.com/office/word/2012/wordml" xmlns:w16se="http://schemas.microsoft.com/office/word/2015/wordml/symex" xmlns:wpg="http://schemas.microsoft.com/office/word/2010/wordprocessingGroup" xmlns:wpi="http://schemas.microsoft.com/office/word/2010/wordprocessingInk" xmlns:wne="http://schemas.microsoft.com/office/word/2006/wordml" xmlns:wps="http://schemas.microsoft.com/office/word/2010/wordprocessingShape" mc:Ignorable="w14 w15 w16se wp14">
+<w:document xmlns:wpc="http://schemas.microsoft.com/office/word/2010/wordprocessingCanvas" xmlns:cx="http://schemas.microsoft.com/office/drawing/2014/chartex" xmlns:cx1="http://schemas.microsoft.com/office/drawing/2015/9/8/chartex" xmlns:cx2="http://schemas.microsoft.com/office/drawing/2015/10/21/chartex" xmlns:cx3="http://schemas.microsoft.com/office/drawing/2016/5/9/chartex" xmlns:cx4="http://schemas.microsoft.com/office/drawing/2016/5/10/chartex" xmlns:cx5="http://schemas.microsoft.com/office/drawing/2016/5/11/chartex" xmlns:cx6="http://schemas.microsoft.com/office/drawing/2016/5/12/chartex" xmlns:cx7="http://schemas.microsoft.com/office/drawing/2016/5/13/chartex" xmlns:cx8="http://schemas.microsoft.com/office/drawing/2016/5/14/chartex" xmlns:mc="http://schemas.openxmlformats.org/markup-compatibility/2006" xmlns:aink="http://schemas.microsoft.com/office/drawing/2016/ink" xmlns:am3d="http://schemas.microsoft.com/office/drawing/2017/model3d" xmlns:o="urn:schemas-microsoft-com:office:office" xmlns:oel="http://schemas.microsoft.com/office/2019/extlst" xmlns:r="http://schemas.openxmlformats.org/officeDocument/2006/relationships" xmlns:m="http://schemas.openxmlformats.org/officeDocument/2006/math" xmlns:v="urn:schemas-microsoft-com:vml" xmlns:wp14="http://schemas.microsoft.com/office/word/2010/wordprocessingDrawing" xmlns:wp="http://schemas.openxmlformats.org/drawingml/2006/wordprocessingDrawing" xmlns:w10="urn:schemas-microsoft-com:office:word" xmlns:w="http://schemas.openxmlformats.org/wordprocessingml/2006/main" xmlns:w14="http://schemas.microsoft.com/office/word/2010/wordml" xmlns:w15="http://schemas.microsoft.com/office/word/2012/wordml" xmlns:w16cex="http://schemas.microsoft.com/office/word/2018/wordml/cex" xmlns:w16cid="http://schemas.microsoft.com/office/word/2016/wordml/cid" xmlns:w16="http://schemas.microsoft.com/office/word/2018/wordml" xmlns:w16sdtdh="http://schemas.microsoft.com/office/word/2020/wordml/sdtdatahash" xmlns:w16se="http://schemas.microsoft.com/office/word/2015/wordml/symex" xmlns:wpg="http://schemas.microsoft.com/office/word/2010/wordprocessingGroup" xmlns:wpi="http://schemas.microsoft.com/office/word/2010/wordprocessingInk" xmlns:wne="http://schemas.microsoft.com/office/word/2006/wordml" xmlns:wps="http://schemas.microsoft.com/office/word/2010/wordprocessingShape" mc:Ignorable="w14 w15 w16se w16cid w16 w16cex w16sdtdh wp14">
   <w:body>
     <w:p>
       <w:pPr>
@@ -510,6 +510,70 @@
     <w:p>
       <w:pPr>
         <w:pStyle w:val="ListParagraph"/>
+        <w:ind w:left="792"/>
+        <w:rPr>
+          <w:rFonts w:ascii="Tahoma" w:hAnsi="Tahoma" w:cs="Tahoma"/>
+          <w:sz w:val="24"/>
+          <w:szCs w:val="24"/>
+        </w:rPr>
+      </w:pPr>
+      <w:r>
+        <w:rPr>
+          <w:noProof/>
+        </w:rPr>
+        <w:drawing>
+          <wp:inline distT="0" distB="0" distL="0" distR="0" wp14:anchorId="70E9A734" wp14:editId="63948A8E">
+            <wp:extent cx="4892675" cy="3455670"/>
+            <wp:effectExtent l="0" t="0" r="3175" b="0"/>
+            <wp:docPr id="25" name="Picture 25"/>
+            <wp:cNvGraphicFramePr>
+              <a:graphicFrameLocks xmlns:a="http://schemas.openxmlformats.org/drawingml/2006/main" noChangeAspect="1"/>
+            </wp:cNvGraphicFramePr>
+            <a:graphic xmlns:a="http://schemas.openxmlformats.org/drawingml/2006/main">
+              <a:graphicData uri="http://schemas.openxmlformats.org/drawingml/2006/picture">
+                <pic:pic xmlns:pic="http://schemas.openxmlformats.org/drawingml/2006/picture">
+                  <pic:nvPicPr>
+                    <pic:cNvPr id="0" name="Picture 1"/>
+                    <pic:cNvPicPr>
+                      <a:picLocks noChangeAspect="1" noChangeArrowheads="1"/>
+                    </pic:cNvPicPr>
+                  </pic:nvPicPr>
+                  <pic:blipFill>
+                    <a:blip r:embed="rId8">
+                      <a:extLst>
+                        <a:ext uri="{28A0092B-C50C-407E-A947-70E740481C1C}">
+                          <a14:useLocalDpi xmlns:a14="http://schemas.microsoft.com/office/drawing/2010/main" val="0"/>
+                        </a:ext>
+                      </a:extLst>
+                    </a:blip>
+                    <a:srcRect/>
+                    <a:stretch>
+                      <a:fillRect/>
+                    </a:stretch>
+                  </pic:blipFill>
+                  <pic:spPr bwMode="auto">
+                    <a:xfrm>
+                      <a:off x="0" y="0"/>
+                      <a:ext cx="4892675" cy="3455670"/>
+                    </a:xfrm>
+                    <a:prstGeom prst="rect">
+                      <a:avLst/>
+                    </a:prstGeom>
+                    <a:noFill/>
+                    <a:ln>
+                      <a:noFill/>
+                    </a:ln>
+                  </pic:spPr>
+                </pic:pic>
+              </a:graphicData>
+            </a:graphic>
+          </wp:inline>
+        </w:drawing>
+      </w:r>
+    </w:p>
+    <w:p>
+      <w:pPr>
+        <w:pStyle w:val="ListParagraph"/>
         <w:numPr>
           <w:ilvl w:val="1"/>
           <w:numId w:val="2"/>
@@ -532,6 +596,71 @@
     <w:p>
       <w:pPr>
         <w:pStyle w:val="ListParagraph"/>
+        <w:ind w:left="792" w:hanging="522"/>
+        <w:rPr>
+          <w:rFonts w:ascii="Tahoma" w:hAnsi="Tahoma" w:cs="Tahoma"/>
+          <w:sz w:val="24"/>
+          <w:szCs w:val="24"/>
+        </w:rPr>
+      </w:pPr>
+      <w:r>
+        <w:rPr>
+          <w:noProof/>
+        </w:rPr>
+        <w:lastRenderedPageBreak/>
+        <w:drawing>
+          <wp:inline distT="0" distB="0" distL="0" distR="0" wp14:anchorId="228BDB4D" wp14:editId="52A40003">
+            <wp:extent cx="5731510" cy="3747770"/>
+            <wp:effectExtent l="0" t="0" r="2540" b="5080"/>
+            <wp:docPr id="26" name="Picture 26"/>
+            <wp:cNvGraphicFramePr>
+              <a:graphicFrameLocks xmlns:a="http://schemas.openxmlformats.org/drawingml/2006/main" noChangeAspect="1"/>
+            </wp:cNvGraphicFramePr>
+            <a:graphic xmlns:a="http://schemas.openxmlformats.org/drawingml/2006/main">
+              <a:graphicData uri="http://schemas.openxmlformats.org/drawingml/2006/picture">
+                <pic:pic xmlns:pic="http://schemas.openxmlformats.org/drawingml/2006/picture">
+                  <pic:nvPicPr>
+                    <pic:cNvPr id="0" name="Picture 3"/>
+                    <pic:cNvPicPr>
+                      <a:picLocks noChangeAspect="1" noChangeArrowheads="1"/>
+                    </pic:cNvPicPr>
+                  </pic:nvPicPr>
+                  <pic:blipFill>
+                    <a:blip r:embed="rId9">
+                      <a:extLst>
+                        <a:ext uri="{28A0092B-C50C-407E-A947-70E740481C1C}">
+                          <a14:useLocalDpi xmlns:a14="http://schemas.microsoft.com/office/drawing/2010/main" val="0"/>
+                        </a:ext>
+                      </a:extLst>
+                    </a:blip>
+                    <a:srcRect/>
+                    <a:stretch>
+                      <a:fillRect/>
+                    </a:stretch>
+                  </pic:blipFill>
+                  <pic:spPr bwMode="auto">
+                    <a:xfrm>
+                      <a:off x="0" y="0"/>
+                      <a:ext cx="5731510" cy="3747770"/>
+                    </a:xfrm>
+                    <a:prstGeom prst="rect">
+                      <a:avLst/>
+                    </a:prstGeom>
+                    <a:noFill/>
+                    <a:ln>
+                      <a:noFill/>
+                    </a:ln>
+                  </pic:spPr>
+                </pic:pic>
+              </a:graphicData>
+            </a:graphic>
+          </wp:inline>
+        </w:drawing>
+      </w:r>
+    </w:p>
+    <w:p>
+      <w:pPr>
+        <w:pStyle w:val="ListParagraph"/>
         <w:numPr>
           <w:ilvl w:val="1"/>
           <w:numId w:val="2"/>
@@ -570,7 +699,16 @@
           <w:sz w:val="24"/>
           <w:szCs w:val="24"/>
         </w:rPr>
-        <w:t>UC05: Sửa học phần</w:t>
+        <w:t xml:space="preserve">UC05: </w:t>
+      </w:r>
+      <w:r>
+        <w:rPr>
+          <w:rFonts w:ascii="Tahoma" w:hAnsi="Tahoma" w:cs="Tahoma"/>
+          <w:sz w:val="24"/>
+          <w:szCs w:val="24"/>
+          <w:lang w:val="en-US"/>
+        </w:rPr>
+        <w:t>Thẻ ghi nhớ</w:t>
       </w:r>
     </w:p>
     <w:p>
@@ -598,6 +736,70 @@
     <w:p>
       <w:pPr>
         <w:pStyle w:val="ListParagraph"/>
+        <w:ind w:left="792"/>
+        <w:rPr>
+          <w:rFonts w:ascii="Tahoma" w:hAnsi="Tahoma" w:cs="Tahoma"/>
+          <w:sz w:val="24"/>
+          <w:szCs w:val="24"/>
+        </w:rPr>
+      </w:pPr>
+      <w:r>
+        <w:rPr>
+          <w:noProof/>
+        </w:rPr>
+        <w:drawing>
+          <wp:inline distT="0" distB="0" distL="0" distR="0" wp14:anchorId="6474C065" wp14:editId="72C6BA01">
+            <wp:extent cx="4845050" cy="3776345"/>
+            <wp:effectExtent l="0" t="0" r="0" b="0"/>
+            <wp:docPr id="27" name="Picture 27"/>
+            <wp:cNvGraphicFramePr>
+              <a:graphicFrameLocks xmlns:a="http://schemas.openxmlformats.org/drawingml/2006/main" noChangeAspect="1"/>
+            </wp:cNvGraphicFramePr>
+            <a:graphic xmlns:a="http://schemas.openxmlformats.org/drawingml/2006/main">
+              <a:graphicData uri="http://schemas.openxmlformats.org/drawingml/2006/picture">
+                <pic:pic xmlns:pic="http://schemas.openxmlformats.org/drawingml/2006/picture">
+                  <pic:nvPicPr>
+                    <pic:cNvPr id="0" name="Picture 5"/>
+                    <pic:cNvPicPr>
+                      <a:picLocks noChangeAspect="1" noChangeArrowheads="1"/>
+                    </pic:cNvPicPr>
+                  </pic:nvPicPr>
+                  <pic:blipFill>
+                    <a:blip r:embed="rId10">
+                      <a:extLst>
+                        <a:ext uri="{28A0092B-C50C-407E-A947-70E740481C1C}">
+                          <a14:useLocalDpi xmlns:a14="http://schemas.microsoft.com/office/drawing/2010/main" val="0"/>
+                        </a:ext>
+                      </a:extLst>
+                    </a:blip>
+                    <a:srcRect/>
+                    <a:stretch>
+                      <a:fillRect/>
+                    </a:stretch>
+                  </pic:blipFill>
+                  <pic:spPr bwMode="auto">
+                    <a:xfrm>
+                      <a:off x="0" y="0"/>
+                      <a:ext cx="4845050" cy="3776345"/>
+                    </a:xfrm>
+                    <a:prstGeom prst="rect">
+                      <a:avLst/>
+                    </a:prstGeom>
+                    <a:noFill/>
+                    <a:ln>
+                      <a:noFill/>
+                    </a:ln>
+                  </pic:spPr>
+                </pic:pic>
+              </a:graphicData>
+            </a:graphic>
+          </wp:inline>
+        </w:drawing>
+      </w:r>
+    </w:p>
+    <w:p>
+      <w:pPr>
+        <w:pStyle w:val="ListParagraph"/>
         <w:numPr>
           <w:ilvl w:val="1"/>
           <w:numId w:val="2"/>
@@ -615,6 +817,71 @@
           <w:szCs w:val="24"/>
         </w:rPr>
         <w:t>Sequence diagram</w:t>
+      </w:r>
+    </w:p>
+    <w:p>
+      <w:pPr>
+        <w:pStyle w:val="ListParagraph"/>
+        <w:ind w:left="792" w:hanging="612"/>
+        <w:rPr>
+          <w:rFonts w:ascii="Tahoma" w:hAnsi="Tahoma" w:cs="Tahoma"/>
+          <w:sz w:val="24"/>
+          <w:szCs w:val="24"/>
+        </w:rPr>
+      </w:pPr>
+      <w:r>
+        <w:rPr>
+          <w:noProof/>
+        </w:rPr>
+        <w:lastRenderedPageBreak/>
+        <w:drawing>
+          <wp:inline distT="0" distB="0" distL="0" distR="0" wp14:anchorId="1FA836E1" wp14:editId="5233D37A">
+            <wp:extent cx="5731510" cy="3768725"/>
+            <wp:effectExtent l="0" t="0" r="2540" b="3175"/>
+            <wp:docPr id="28" name="Picture 28"/>
+            <wp:cNvGraphicFramePr>
+              <a:graphicFrameLocks xmlns:a="http://schemas.openxmlformats.org/drawingml/2006/main" noChangeAspect="1"/>
+            </wp:cNvGraphicFramePr>
+            <a:graphic xmlns:a="http://schemas.openxmlformats.org/drawingml/2006/main">
+              <a:graphicData uri="http://schemas.openxmlformats.org/drawingml/2006/picture">
+                <pic:pic xmlns:pic="http://schemas.openxmlformats.org/drawingml/2006/picture">
+                  <pic:nvPicPr>
+                    <pic:cNvPr id="0" name="Picture 7"/>
+                    <pic:cNvPicPr>
+                      <a:picLocks noChangeAspect="1" noChangeArrowheads="1"/>
+                    </pic:cNvPicPr>
+                  </pic:nvPicPr>
+                  <pic:blipFill>
+                    <a:blip r:embed="rId11">
+                      <a:extLst>
+                        <a:ext uri="{28A0092B-C50C-407E-A947-70E740481C1C}">
+                          <a14:useLocalDpi xmlns:a14="http://schemas.microsoft.com/office/drawing/2010/main" val="0"/>
+                        </a:ext>
+                      </a:extLst>
+                    </a:blip>
+                    <a:srcRect/>
+                    <a:stretch>
+                      <a:fillRect/>
+                    </a:stretch>
+                  </pic:blipFill>
+                  <pic:spPr bwMode="auto">
+                    <a:xfrm>
+                      <a:off x="0" y="0"/>
+                      <a:ext cx="5731510" cy="3768725"/>
+                    </a:xfrm>
+                    <a:prstGeom prst="rect">
+                      <a:avLst/>
+                    </a:prstGeom>
+                    <a:noFill/>
+                    <a:ln>
+                      <a:noFill/>
+                    </a:ln>
+                  </pic:spPr>
+                </pic:pic>
+              </a:graphicData>
+            </a:graphic>
+          </wp:inline>
+        </w:drawing>
       </w:r>
     </w:p>
     <w:p>
@@ -716,7 +983,7 @@
                     </pic:cNvPicPr>
                   </pic:nvPicPr>
                   <pic:blipFill>
-                    <a:blip r:embed="rId8">
+                    <a:blip r:embed="rId12">
                       <a:extLst>
                         <a:ext uri="{28A0092B-C50C-407E-A947-70E740481C1C}">
                           <a14:useLocalDpi xmlns:a14="http://schemas.microsoft.com/office/drawing/2010/main" val="0"/>
@@ -804,7 +1071,7 @@
                     </pic:cNvPicPr>
                   </pic:nvPicPr>
                   <pic:blipFill>
-                    <a:blip r:embed="rId9">
+                    <a:blip r:embed="rId13">
                       <a:extLst>
                         <a:ext uri="{28A0092B-C50C-407E-A947-70E740481C1C}">
                           <a14:useLocalDpi xmlns:a14="http://schemas.microsoft.com/office/drawing/2010/main" val="0"/>
@@ -891,7 +1158,7 @@
                     </pic:cNvPicPr>
                   </pic:nvPicPr>
                   <pic:blipFill>
-                    <a:blip r:embed="rId10">
+                    <a:blip r:embed="rId14">
                       <a:extLst>
                         <a:ext uri="{28A0092B-C50C-407E-A947-70E740481C1C}">
                           <a14:useLocalDpi xmlns:a14="http://schemas.microsoft.com/office/drawing/2010/main" val="0"/>
@@ -1002,7 +1269,7 @@
                     </pic:cNvPicPr>
                   </pic:nvPicPr>
                   <pic:blipFill>
-                    <a:blip r:embed="rId11">
+                    <a:blip r:embed="rId15">
                       <a:extLst>
                         <a:ext uri="{28A0092B-C50C-407E-A947-70E740481C1C}">
                           <a14:useLocalDpi xmlns:a14="http://schemas.microsoft.com/office/drawing/2010/main" val="0"/>
@@ -1092,7 +1359,7 @@
                     </pic:cNvPicPr>
                   </pic:nvPicPr>
                   <pic:blipFill>
-                    <a:blip r:embed="rId12">
+                    <a:blip r:embed="rId16">
                       <a:extLst>
                         <a:ext uri="{28A0092B-C50C-407E-A947-70E740481C1C}">
                           <a14:useLocalDpi xmlns:a14="http://schemas.microsoft.com/office/drawing/2010/main" val="0"/>
@@ -1181,7 +1448,7 @@
                     </pic:cNvPicPr>
                   </pic:nvPicPr>
                   <pic:blipFill>
-                    <a:blip r:embed="rId13">
+                    <a:blip r:embed="rId17">
                       <a:extLst>
                         <a:ext uri="{28A0092B-C50C-407E-A947-70E740481C1C}">
                           <a14:useLocalDpi xmlns:a14="http://schemas.microsoft.com/office/drawing/2010/main" val="0"/>
@@ -1289,7 +1556,7 @@
                     </pic:cNvPicPr>
                   </pic:nvPicPr>
                   <pic:blipFill>
-                    <a:blip r:embed="rId14">
+                    <a:blip r:embed="rId18">
                       <a:extLst>
                         <a:ext uri="{28A0092B-C50C-407E-A947-70E740481C1C}">
                           <a14:useLocalDpi xmlns:a14="http://schemas.microsoft.com/office/drawing/2010/main" val="0"/>
@@ -1376,7 +1643,7 @@
                     </pic:cNvPicPr>
                   </pic:nvPicPr>
                   <pic:blipFill>
-                    <a:blip r:embed="rId15">
+                    <a:blip r:embed="rId19">
                       <a:extLst>
                         <a:ext uri="{28A0092B-C50C-407E-A947-70E740481C1C}">
                           <a14:useLocalDpi xmlns:a14="http://schemas.microsoft.com/office/drawing/2010/main" val="0"/>
@@ -1462,7 +1729,7 @@
                     </pic:cNvPicPr>
                   </pic:nvPicPr>
                   <pic:blipFill>
-                    <a:blip r:embed="rId16">
+                    <a:blip r:embed="rId20">
                       <a:extLst>
                         <a:ext uri="{28A0092B-C50C-407E-A947-70E740481C1C}">
                           <a14:useLocalDpi xmlns:a14="http://schemas.microsoft.com/office/drawing/2010/main" val="0"/>
@@ -1574,7 +1841,7 @@
                     </pic:cNvPicPr>
                   </pic:nvPicPr>
                   <pic:blipFill>
-                    <a:blip r:embed="rId11">
+                    <a:blip r:embed="rId15">
                       <a:extLst>
                         <a:ext uri="{28A0092B-C50C-407E-A947-70E740481C1C}">
                           <a14:useLocalDpi xmlns:a14="http://schemas.microsoft.com/office/drawing/2010/main" val="0"/>
@@ -1637,7 +1904,6 @@
           <w:szCs w:val="24"/>
         </w:rPr>
       </w:pPr>
-      <w:bookmarkStart w:id="0" w:name="_GoBack"/>
       <w:r>
         <w:rPr>
           <w:rFonts w:ascii="Tahoma" w:hAnsi="Tahoma" w:cs="Tahoma"/>
@@ -1664,7 +1930,7 @@
                     </pic:cNvPicPr>
                   </pic:nvPicPr>
                   <pic:blipFill>
-                    <a:blip r:embed="rId17">
+                    <a:blip r:embed="rId21">
                       <a:extLst>
                         <a:ext uri="{28A0092B-C50C-407E-A947-70E740481C1C}">
                           <a14:useLocalDpi xmlns:a14="http://schemas.microsoft.com/office/drawing/2010/main" val="0"/>
@@ -1695,7 +1961,6 @@
           </wp:inline>
         </w:drawing>
       </w:r>
-      <w:bookmarkEnd w:id="0"/>
     </w:p>
     <w:p>
       <w:pPr>
@@ -1753,7 +2018,7 @@
                     </pic:cNvPicPr>
                   </pic:nvPicPr>
                   <pic:blipFill>
-                    <a:blip r:embed="rId13">
+                    <a:blip r:embed="rId17">
                       <a:extLst>
                         <a:ext uri="{28A0092B-C50C-407E-A947-70E740481C1C}">
                           <a14:useLocalDpi xmlns:a14="http://schemas.microsoft.com/office/drawing/2010/main" val="0"/>
@@ -1865,7 +2130,7 @@
                     </pic:cNvPicPr>
                   </pic:nvPicPr>
                   <pic:blipFill>
-                    <a:blip r:embed="rId18">
+                    <a:blip r:embed="rId22">
                       <a:extLst>
                         <a:ext uri="{28A0092B-C50C-407E-A947-70E740481C1C}">
                           <a14:useLocalDpi xmlns:a14="http://schemas.microsoft.com/office/drawing/2010/main" val="0"/>
@@ -1954,7 +2219,7 @@
                     </pic:cNvPicPr>
                   </pic:nvPicPr>
                   <pic:blipFill>
-                    <a:blip r:embed="rId19">
+                    <a:blip r:embed="rId23">
                       <a:extLst>
                         <a:ext uri="{28A0092B-C50C-407E-A947-70E740481C1C}">
                           <a14:useLocalDpi xmlns:a14="http://schemas.microsoft.com/office/drawing/2010/main" val="0"/>
@@ -2043,7 +2308,7 @@
                     </pic:cNvPicPr>
                   </pic:nvPicPr>
                   <pic:blipFill>
-                    <a:blip r:embed="rId20">
+                    <a:blip r:embed="rId24">
                       <a:extLst>
                         <a:ext uri="{28A0092B-C50C-407E-A947-70E740481C1C}">
                           <a14:useLocalDpi xmlns:a14="http://schemas.microsoft.com/office/drawing/2010/main" val="0"/>
@@ -2152,7 +2417,7 @@
                     </pic:cNvPicPr>
                   </pic:nvPicPr>
                   <pic:blipFill>
-                    <a:blip r:embed="rId21">
+                    <a:blip r:embed="rId25">
                       <a:extLst>
                         <a:ext uri="{28A0092B-C50C-407E-A947-70E740481C1C}">
                           <a14:useLocalDpi xmlns:a14="http://schemas.microsoft.com/office/drawing/2010/main" val="0"/>
@@ -2238,7 +2503,7 @@
                     </pic:cNvPicPr>
                   </pic:nvPicPr>
                   <pic:blipFill>
-                    <a:blip r:embed="rId22">
+                    <a:blip r:embed="rId26">
                       <a:extLst>
                         <a:ext uri="{28A0092B-C50C-407E-A947-70E740481C1C}">
                           <a14:useLocalDpi xmlns:a14="http://schemas.microsoft.com/office/drawing/2010/main" val="0"/>
@@ -2325,7 +2590,7 @@
                     </pic:cNvPicPr>
                   </pic:nvPicPr>
                   <pic:blipFill>
-                    <a:blip r:embed="rId23">
+                    <a:blip r:embed="rId27">
                       <a:extLst>
                         <a:ext uri="{28A0092B-C50C-407E-A947-70E740481C1C}">
                           <a14:useLocalDpi xmlns:a14="http://schemas.microsoft.com/office/drawing/2010/main" val="0"/>
@@ -2436,7 +2701,7 @@
                     </pic:cNvPicPr>
                   </pic:nvPicPr>
                   <pic:blipFill>
-                    <a:blip r:embed="rId24">
+                    <a:blip r:embed="rId28">
                       <a:extLst>
                         <a:ext uri="{28A0092B-C50C-407E-A947-70E740481C1C}">
                           <a14:useLocalDpi xmlns:a14="http://schemas.microsoft.com/office/drawing/2010/main" val="0"/>
@@ -2525,7 +2790,7 @@
                     </pic:cNvPicPr>
                   </pic:nvPicPr>
                   <pic:blipFill>
-                    <a:blip r:embed="rId25">
+                    <a:blip r:embed="rId29">
                       <a:extLst>
                         <a:ext uri="{28A0092B-C50C-407E-A947-70E740481C1C}">
                           <a14:useLocalDpi xmlns:a14="http://schemas.microsoft.com/office/drawing/2010/main" val="0"/>
@@ -2615,7 +2880,7 @@
                     </pic:cNvPicPr>
                   </pic:nvPicPr>
                   <pic:blipFill>
-                    <a:blip r:embed="rId20">
+                    <a:blip r:embed="rId24">
                       <a:extLst>
                         <a:ext uri="{28A0092B-C50C-407E-A947-70E740481C1C}">
                           <a14:useLocalDpi xmlns:a14="http://schemas.microsoft.com/office/drawing/2010/main" val="0"/>
@@ -2658,7 +2923,7 @@
 </file>
 
 <file path=word/numbering.xml><?xml version="1.0" encoding="utf-8"?>
-<w:numbering xmlns:wpc="http://schemas.microsoft.com/office/word/2010/wordprocessingCanvas" xmlns:cx="http://schemas.microsoft.com/office/drawing/2014/chartex" xmlns:mc="http://schemas.openxmlformats.org/markup-compatibility/2006" xmlns:o="urn:schemas-microsoft-com:office:office" xmlns:r="http://schemas.openxmlformats.org/officeDocument/2006/relationships" xmlns:m="http://schemas.openxmlformats.org/officeDocument/2006/math" xmlns:v="urn:schemas-microsoft-com:vml" xmlns:wp14="http://schemas.microsoft.com/office/word/2010/wordprocessingDrawing" xmlns:wp="http://schemas.openxmlformats.org/drawingml/2006/wordprocessingDrawing" xmlns:w10="urn:schemas-microsoft-com:office:word" xmlns:w="http://schemas.openxmlformats.org/wordprocessingml/2006/main" xmlns:w14="http://schemas.microsoft.com/office/word/2010/wordml" xmlns:w15="http://schemas.microsoft.com/office/word/2012/wordml" xmlns:w16se="http://schemas.microsoft.com/office/word/2015/wordml/symex" xmlns:wpg="http://schemas.microsoft.com/office/word/2010/wordprocessingGroup" xmlns:wpi="http://schemas.microsoft.com/office/word/2010/wordprocessingInk" xmlns:wne="http://schemas.microsoft.com/office/word/2006/wordml" xmlns:wps="http://schemas.microsoft.com/office/word/2010/wordprocessingShape" mc:Ignorable="w14 w15 w16se wp14">
+<w:numbering xmlns:wpc="http://schemas.microsoft.com/office/word/2010/wordprocessingCanvas" xmlns:cx="http://schemas.microsoft.com/office/drawing/2014/chartex" xmlns:cx1="http://schemas.microsoft.com/office/drawing/2015/9/8/chartex" xmlns:cx2="http://schemas.microsoft.com/office/drawing/2015/10/21/chartex" xmlns:cx3="http://schemas.microsoft.com/office/drawing/2016/5/9/chartex" xmlns:cx4="http://schemas.microsoft.com/office/drawing/2016/5/10/chartex" xmlns:cx5="http://schemas.microsoft.com/office/drawing/2016/5/11/chartex" xmlns:cx6="http://schemas.microsoft.com/office/drawing/2016/5/12/chartex" xmlns:cx7="http://schemas.microsoft.com/office/drawing/2016/5/13/chartex" xmlns:cx8="http://schemas.microsoft.com/office/drawing/2016/5/14/chartex" xmlns:mc="http://schemas.openxmlformats.org/markup-compatibility/2006" xmlns:aink="http://schemas.microsoft.com/office/drawing/2016/ink" xmlns:am3d="http://schemas.microsoft.com/office/drawing/2017/model3d" xmlns:o="urn:schemas-microsoft-com:office:office" xmlns:oel="http://schemas.microsoft.com/office/2019/extlst" xmlns:r="http://schemas.openxmlformats.org/officeDocument/2006/relationships" xmlns:m="http://schemas.openxmlformats.org/officeDocument/2006/math" xmlns:v="urn:schemas-microsoft-com:vml" xmlns:wp14="http://schemas.microsoft.com/office/word/2010/wordprocessingDrawing" xmlns:wp="http://schemas.openxmlformats.org/drawingml/2006/wordprocessingDrawing" xmlns:w10="urn:schemas-microsoft-com:office:word" xmlns:w="http://schemas.openxmlformats.org/wordprocessingml/2006/main" xmlns:w14="http://schemas.microsoft.com/office/word/2010/wordml" xmlns:w15="http://schemas.microsoft.com/office/word/2012/wordml" xmlns:w16cex="http://schemas.microsoft.com/office/word/2018/wordml/cex" xmlns:w16cid="http://schemas.microsoft.com/office/word/2016/wordml/cid" xmlns:w16="http://schemas.microsoft.com/office/word/2018/wordml" xmlns:w16sdtdh="http://schemas.microsoft.com/office/word/2020/wordml/sdtdatahash" xmlns:w16se="http://schemas.microsoft.com/office/word/2015/wordml/symex" xmlns:wpg="http://schemas.microsoft.com/office/word/2010/wordprocessingGroup" xmlns:wpi="http://schemas.microsoft.com/office/word/2010/wordprocessingInk" xmlns:wne="http://schemas.microsoft.com/office/word/2006/wordml" xmlns:wps="http://schemas.microsoft.com/office/word/2010/wordprocessingShape" mc:Ignorable="w14 w15 w16se w16cid w16 w16cex w16sdtdh wp14">
   <w:abstractNum w:abstractNumId="0" w15:restartNumberingAfterBreak="0">
     <w:nsid w:val="36551931"/>
     <w:multiLevelType w:val="multilevel"/>
@@ -2832,7 +3097,7 @@
       </w:pPr>
     </w:lvl>
   </w:abstractNum>
-  <w:num w:numId="1">
+  <w:num w:numId="1" w16cid:durableId="1732002631">
     <w:abstractNumId w:val="1"/>
     <w:lvlOverride w:ilvl="0">
       <w:startOverride w:val="1"/>
@@ -2862,7 +3127,7 @@
       <w:startOverride w:val="1"/>
     </w:lvlOverride>
   </w:num>
-  <w:num w:numId="2">
+  <w:num w:numId="2" w16cid:durableId="1673294643">
     <w:abstractNumId w:val="0"/>
     <w:lvlOverride w:ilvl="0">
       <w:startOverride w:val="1"/>
@@ -2896,7 +3161,7 @@
 </file>
 
 <file path=word/styles.xml><?xml version="1.0" encoding="utf-8"?>
-<w:styles xmlns:mc="http://schemas.openxmlformats.org/markup-compatibility/2006" xmlns:r="http://schemas.openxmlformats.org/officeDocument/2006/relationships" xmlns:w="http://schemas.openxmlformats.org/wordprocessingml/2006/main" xmlns:w14="http://schemas.microsoft.com/office/word/2010/wordml" xmlns:w15="http://schemas.microsoft.com/office/word/2012/wordml" xmlns:w16se="http://schemas.microsoft.com/office/word/2015/wordml/symex" mc:Ignorable="w14 w15 w16se">
+<w:styles xmlns:mc="http://schemas.openxmlformats.org/markup-compatibility/2006" xmlns:r="http://schemas.openxmlformats.org/officeDocument/2006/relationships" xmlns:w="http://schemas.openxmlformats.org/wordprocessingml/2006/main" xmlns:w14="http://schemas.microsoft.com/office/word/2010/wordml" xmlns:w15="http://schemas.microsoft.com/office/word/2012/wordml" xmlns:w16cex="http://schemas.microsoft.com/office/word/2018/wordml/cex" xmlns:w16cid="http://schemas.microsoft.com/office/word/2016/wordml/cid" xmlns:w16="http://schemas.microsoft.com/office/word/2018/wordml" xmlns:w16sdtdh="http://schemas.microsoft.com/office/word/2020/wordml/sdtdatahash" xmlns:w16se="http://schemas.microsoft.com/office/word/2015/wordml/symex" mc:Ignorable="w14 w15 w16se w16cid w16 w16cex w16sdtdh">
   <w:docDefaults>
     <w:rPrDefault>
       <w:rPr>
@@ -2912,7 +3177,7 @@
       </w:pPr>
     </w:pPrDefault>
   </w:docDefaults>
-  <w:latentStyles w:defLockedState="0" w:defUIPriority="99" w:defSemiHidden="0" w:defUnhideWhenUsed="0" w:defQFormat="0" w:count="371">
+  <w:latentStyles w:defLockedState="0" w:defUIPriority="99" w:defSemiHidden="0" w:defUnhideWhenUsed="0" w:defQFormat="0" w:count="376">
     <w:lsdException w:name="Normal" w:uiPriority="0" w:qFormat="1"/>
     <w:lsdException w:name="heading 1" w:uiPriority="9" w:qFormat="1"/>
     <w:lsdException w:name="heading 2" w:semiHidden="1" w:uiPriority="9" w:unhideWhenUsed="1" w:qFormat="1"/>
@@ -3018,7 +3283,6 @@
     <w:lsdException w:name="HTML Sample" w:semiHidden="1" w:unhideWhenUsed="1"/>
     <w:lsdException w:name="HTML Typewriter" w:semiHidden="1" w:unhideWhenUsed="1"/>
     <w:lsdException w:name="HTML Variable" w:semiHidden="1" w:unhideWhenUsed="1"/>
-    <w:lsdException w:name="Normal Table" w:semiHidden="1" w:unhideWhenUsed="1"/>
     <w:lsdException w:name="annotation subject" w:semiHidden="1" w:unhideWhenUsed="1"/>
     <w:lsdException w:name="No List" w:semiHidden="1" w:unhideWhenUsed="1"/>
     <w:lsdException w:name="Outline List 1" w:semiHidden="1" w:unhideWhenUsed="1"/>
@@ -3061,11 +3325,8 @@
     <w:lsdException w:name="Table Contemporary" w:semiHidden="1" w:unhideWhenUsed="1"/>
     <w:lsdException w:name="Table Elegant" w:semiHidden="1" w:unhideWhenUsed="1"/>
     <w:lsdException w:name="Table Professional" w:semiHidden="1" w:unhideWhenUsed="1"/>
-    <w:lsdException w:name="Table Subtle 1" w:semiHidden="1" w:unhideWhenUsed="1"/>
     <w:lsdException w:name="Table Subtle 2" w:semiHidden="1" w:unhideWhenUsed="1"/>
     <w:lsdException w:name="Table Web 1" w:semiHidden="1" w:unhideWhenUsed="1"/>
-    <w:lsdException w:name="Table Web 2" w:semiHidden="1" w:unhideWhenUsed="1"/>
-    <w:lsdException w:name="Table Web 3" w:semiHidden="1" w:unhideWhenUsed="1"/>
     <w:lsdException w:name="Balloon Text" w:semiHidden="1" w:unhideWhenUsed="1"/>
     <w:lsdException w:name="Table Grid" w:uiPriority="39"/>
     <w:lsdException w:name="Table Theme" w:semiHidden="1" w:unhideWhenUsed="1"/>
@@ -3284,6 +3545,11 @@
     <w:lsdException w:name="List Table 5 Dark Accent 6" w:uiPriority="50"/>
     <w:lsdException w:name="List Table 6 Colorful Accent 6" w:uiPriority="51"/>
     <w:lsdException w:name="List Table 7 Colorful Accent 6" w:uiPriority="52"/>
+    <w:lsdException w:name="Mention" w:semiHidden="1" w:unhideWhenUsed="1"/>
+    <w:lsdException w:name="Smart Hyperlink" w:semiHidden="1" w:unhideWhenUsed="1"/>
+    <w:lsdException w:name="Hashtag" w:semiHidden="1" w:unhideWhenUsed="1"/>
+    <w:lsdException w:name="Unresolved Mention" w:semiHidden="1" w:unhideWhenUsed="1"/>
+    <w:lsdException w:name="Smart Link" w:semiHidden="1" w:unhideWhenUsed="1"/>
   </w:latentStyles>
   <w:style w:type="paragraph" w:default="1" w:styleId="Normal">
     <w:name w:val="Normal"/>

</xml_diff>

<commit_message>
update sq & class
</commit_message>
<xml_diff>
--- a/document/DetailDesign_v1.0.docx
+++ b/document/DetailDesign_v1.0.docx
@@ -510,22 +510,24 @@
     <w:p>
       <w:pPr>
         <w:pStyle w:val="ListParagraph"/>
-        <w:ind w:left="792"/>
-        <w:rPr>
-          <w:rFonts w:ascii="Tahoma" w:hAnsi="Tahoma" w:cs="Tahoma"/>
-          <w:sz w:val="24"/>
-          <w:szCs w:val="24"/>
-        </w:rPr>
-      </w:pPr>
-      <w:r>
-        <w:rPr>
-          <w:noProof/>
+        <w:ind w:left="792" w:hanging="522"/>
+        <w:rPr>
+          <w:rFonts w:ascii="Tahoma" w:hAnsi="Tahoma" w:cs="Tahoma"/>
+          <w:sz w:val="24"/>
+          <w:szCs w:val="24"/>
+        </w:rPr>
+      </w:pPr>
+      <w:r>
+        <w:rPr>
+          <w:rFonts w:ascii="Tahoma" w:hAnsi="Tahoma" w:cs="Tahoma"/>
+          <w:sz w:val="24"/>
+          <w:szCs w:val="24"/>
         </w:rPr>
         <w:drawing>
-          <wp:inline distT="0" distB="0" distL="0" distR="0" wp14:anchorId="70E9A734" wp14:editId="63948A8E">
-            <wp:extent cx="4892675" cy="3455670"/>
-            <wp:effectExtent l="0" t="0" r="3175" b="0"/>
-            <wp:docPr id="25" name="Picture 25"/>
+          <wp:inline distT="0" distB="0" distL="0" distR="0" wp14:anchorId="6D8F142B" wp14:editId="6D3795F7">
+            <wp:extent cx="5731510" cy="3326130"/>
+            <wp:effectExtent l="0" t="0" r="2540" b="7620"/>
+            <wp:docPr id="30" name="Picture 30"/>
             <wp:cNvGraphicFramePr>
               <a:graphicFrameLocks xmlns:a="http://schemas.openxmlformats.org/drawingml/2006/main" noChangeAspect="1"/>
             </wp:cNvGraphicFramePr>
@@ -533,36 +535,23 @@
               <a:graphicData uri="http://schemas.openxmlformats.org/drawingml/2006/picture">
                 <pic:pic xmlns:pic="http://schemas.openxmlformats.org/drawingml/2006/picture">
                   <pic:nvPicPr>
-                    <pic:cNvPr id="0" name="Picture 1"/>
-                    <pic:cNvPicPr>
-                      <a:picLocks noChangeAspect="1" noChangeArrowheads="1"/>
-                    </pic:cNvPicPr>
+                    <pic:cNvPr id="1" name=""/>
+                    <pic:cNvPicPr/>
                   </pic:nvPicPr>
                   <pic:blipFill>
-                    <a:blip r:embed="rId8">
-                      <a:extLst>
-                        <a:ext uri="{28A0092B-C50C-407E-A947-70E740481C1C}">
-                          <a14:useLocalDpi xmlns:a14="http://schemas.microsoft.com/office/drawing/2010/main" val="0"/>
-                        </a:ext>
-                      </a:extLst>
-                    </a:blip>
-                    <a:srcRect/>
+                    <a:blip r:embed="rId8"/>
                     <a:stretch>
                       <a:fillRect/>
                     </a:stretch>
                   </pic:blipFill>
-                  <pic:spPr bwMode="auto">
+                  <pic:spPr>
                     <a:xfrm>
                       <a:off x="0" y="0"/>
-                      <a:ext cx="4892675" cy="3455670"/>
+                      <a:ext cx="5731510" cy="3326130"/>
                     </a:xfrm>
                     <a:prstGeom prst="rect">
                       <a:avLst/>
                     </a:prstGeom>
-                    <a:noFill/>
-                    <a:ln>
-                      <a:noFill/>
-                    </a:ln>
                   </pic:spPr>
                 </pic:pic>
               </a:graphicData>
@@ -596,23 +585,25 @@
     <w:p>
       <w:pPr>
         <w:pStyle w:val="ListParagraph"/>
-        <w:ind w:left="792" w:hanging="522"/>
-        <w:rPr>
-          <w:rFonts w:ascii="Tahoma" w:hAnsi="Tahoma" w:cs="Tahoma"/>
-          <w:sz w:val="24"/>
-          <w:szCs w:val="24"/>
-        </w:rPr>
-      </w:pPr>
-      <w:r>
-        <w:rPr>
-          <w:noProof/>
+        <w:ind w:left="792" w:hanging="702"/>
+        <w:rPr>
+          <w:rFonts w:ascii="Tahoma" w:hAnsi="Tahoma" w:cs="Tahoma"/>
+          <w:sz w:val="24"/>
+          <w:szCs w:val="24"/>
+        </w:rPr>
+      </w:pPr>
+      <w:r>
+        <w:rPr>
+          <w:rFonts w:ascii="Tahoma" w:hAnsi="Tahoma" w:cs="Tahoma"/>
+          <w:sz w:val="24"/>
+          <w:szCs w:val="24"/>
         </w:rPr>
         <w:lastRenderedPageBreak/>
         <w:drawing>
-          <wp:inline distT="0" distB="0" distL="0" distR="0" wp14:anchorId="228BDB4D" wp14:editId="52A40003">
-            <wp:extent cx="5731510" cy="3747770"/>
-            <wp:effectExtent l="0" t="0" r="2540" b="5080"/>
-            <wp:docPr id="26" name="Picture 26"/>
+          <wp:inline distT="0" distB="0" distL="0" distR="0" wp14:anchorId="296F28DB" wp14:editId="2CDB211A">
+            <wp:extent cx="6008914" cy="3628250"/>
+            <wp:effectExtent l="0" t="0" r="0" b="0"/>
+            <wp:docPr id="29" name="Picture 29"/>
             <wp:cNvGraphicFramePr>
               <a:graphicFrameLocks xmlns:a="http://schemas.openxmlformats.org/drawingml/2006/main" noChangeAspect="1"/>
             </wp:cNvGraphicFramePr>
@@ -620,36 +611,23 @@
               <a:graphicData uri="http://schemas.openxmlformats.org/drawingml/2006/picture">
                 <pic:pic xmlns:pic="http://schemas.openxmlformats.org/drawingml/2006/picture">
                   <pic:nvPicPr>
-                    <pic:cNvPr id="0" name="Picture 3"/>
-                    <pic:cNvPicPr>
-                      <a:picLocks noChangeAspect="1" noChangeArrowheads="1"/>
-                    </pic:cNvPicPr>
+                    <pic:cNvPr id="1" name=""/>
+                    <pic:cNvPicPr/>
                   </pic:nvPicPr>
                   <pic:blipFill>
-                    <a:blip r:embed="rId9">
-                      <a:extLst>
-                        <a:ext uri="{28A0092B-C50C-407E-A947-70E740481C1C}">
-                          <a14:useLocalDpi xmlns:a14="http://schemas.microsoft.com/office/drawing/2010/main" val="0"/>
-                        </a:ext>
-                      </a:extLst>
-                    </a:blip>
-                    <a:srcRect/>
+                    <a:blip r:embed="rId9"/>
                     <a:stretch>
                       <a:fillRect/>
                     </a:stretch>
                   </pic:blipFill>
-                  <pic:spPr bwMode="auto">
+                  <pic:spPr>
                     <a:xfrm>
                       <a:off x="0" y="0"/>
-                      <a:ext cx="5731510" cy="3747770"/>
+                      <a:ext cx="6016121" cy="3632602"/>
                     </a:xfrm>
                     <a:prstGeom prst="rect">
                       <a:avLst/>
                     </a:prstGeom>
-                    <a:noFill/>
-                    <a:ln>
-                      <a:noFill/>
-                    </a:ln>
                   </pic:spPr>
                 </pic:pic>
               </a:graphicData>
@@ -736,22 +714,24 @@
     <w:p>
       <w:pPr>
         <w:pStyle w:val="ListParagraph"/>
-        <w:ind w:left="792"/>
-        <w:rPr>
-          <w:rFonts w:ascii="Tahoma" w:hAnsi="Tahoma" w:cs="Tahoma"/>
-          <w:sz w:val="24"/>
-          <w:szCs w:val="24"/>
-        </w:rPr>
-      </w:pPr>
-      <w:r>
-        <w:rPr>
-          <w:noProof/>
+        <w:ind w:left="792" w:hanging="702"/>
+        <w:rPr>
+          <w:rFonts w:ascii="Tahoma" w:hAnsi="Tahoma" w:cs="Tahoma"/>
+          <w:sz w:val="24"/>
+          <w:szCs w:val="24"/>
+        </w:rPr>
+      </w:pPr>
+      <w:r>
+        <w:rPr>
+          <w:rFonts w:ascii="Tahoma" w:hAnsi="Tahoma" w:cs="Tahoma"/>
+          <w:sz w:val="24"/>
+          <w:szCs w:val="24"/>
         </w:rPr>
         <w:drawing>
-          <wp:inline distT="0" distB="0" distL="0" distR="0" wp14:anchorId="6474C065" wp14:editId="72C6BA01">
-            <wp:extent cx="4845050" cy="3776345"/>
-            <wp:effectExtent l="0" t="0" r="0" b="0"/>
-            <wp:docPr id="27" name="Picture 27"/>
+          <wp:inline distT="0" distB="0" distL="0" distR="0" wp14:anchorId="261CFFD9" wp14:editId="7F1D13B3">
+            <wp:extent cx="5731510" cy="3169285"/>
+            <wp:effectExtent l="0" t="0" r="2540" b="0"/>
+            <wp:docPr id="32" name="Picture 32"/>
             <wp:cNvGraphicFramePr>
               <a:graphicFrameLocks xmlns:a="http://schemas.openxmlformats.org/drawingml/2006/main" noChangeAspect="1"/>
             </wp:cNvGraphicFramePr>
@@ -759,36 +739,23 @@
               <a:graphicData uri="http://schemas.openxmlformats.org/drawingml/2006/picture">
                 <pic:pic xmlns:pic="http://schemas.openxmlformats.org/drawingml/2006/picture">
                   <pic:nvPicPr>
-                    <pic:cNvPr id="0" name="Picture 5"/>
-                    <pic:cNvPicPr>
-                      <a:picLocks noChangeAspect="1" noChangeArrowheads="1"/>
-                    </pic:cNvPicPr>
+                    <pic:cNvPr id="1" name=""/>
+                    <pic:cNvPicPr/>
                   </pic:nvPicPr>
                   <pic:blipFill>
-                    <a:blip r:embed="rId10">
-                      <a:extLst>
-                        <a:ext uri="{28A0092B-C50C-407E-A947-70E740481C1C}">
-                          <a14:useLocalDpi xmlns:a14="http://schemas.microsoft.com/office/drawing/2010/main" val="0"/>
-                        </a:ext>
-                      </a:extLst>
-                    </a:blip>
-                    <a:srcRect/>
+                    <a:blip r:embed="rId10"/>
                     <a:stretch>
                       <a:fillRect/>
                     </a:stretch>
                   </pic:blipFill>
-                  <pic:spPr bwMode="auto">
+                  <pic:spPr>
                     <a:xfrm>
                       <a:off x="0" y="0"/>
-                      <a:ext cx="4845050" cy="3776345"/>
+                      <a:ext cx="5731510" cy="3169285"/>
                     </a:xfrm>
                     <a:prstGeom prst="rect">
                       <a:avLst/>
                     </a:prstGeom>
-                    <a:noFill/>
-                    <a:ln>
-                      <a:noFill/>
-                    </a:ln>
                   </pic:spPr>
                 </pic:pic>
               </a:graphicData>
@@ -822,23 +789,25 @@
     <w:p>
       <w:pPr>
         <w:pStyle w:val="ListParagraph"/>
-        <w:ind w:left="792" w:hanging="612"/>
-        <w:rPr>
-          <w:rFonts w:ascii="Tahoma" w:hAnsi="Tahoma" w:cs="Tahoma"/>
-          <w:sz w:val="24"/>
-          <w:szCs w:val="24"/>
-        </w:rPr>
-      </w:pPr>
-      <w:r>
-        <w:rPr>
-          <w:noProof/>
+        <w:ind w:left="792" w:hanging="882"/>
+        <w:rPr>
+          <w:rFonts w:ascii="Tahoma" w:hAnsi="Tahoma" w:cs="Tahoma"/>
+          <w:sz w:val="24"/>
+          <w:szCs w:val="24"/>
+        </w:rPr>
+      </w:pPr>
+      <w:r>
+        <w:rPr>
+          <w:rFonts w:ascii="Tahoma" w:hAnsi="Tahoma" w:cs="Tahoma"/>
+          <w:sz w:val="24"/>
+          <w:szCs w:val="24"/>
         </w:rPr>
         <w:lastRenderedPageBreak/>
         <w:drawing>
-          <wp:inline distT="0" distB="0" distL="0" distR="0" wp14:anchorId="1FA836E1" wp14:editId="5233D37A">
-            <wp:extent cx="5731510" cy="3768725"/>
-            <wp:effectExtent l="0" t="0" r="2540" b="3175"/>
-            <wp:docPr id="28" name="Picture 28"/>
+          <wp:inline distT="0" distB="0" distL="0" distR="0" wp14:anchorId="0DFEB7BB" wp14:editId="435856A5">
+            <wp:extent cx="6099349" cy="3335519"/>
+            <wp:effectExtent l="0" t="0" r="0" b="0"/>
+            <wp:docPr id="31" name="Picture 31"/>
             <wp:cNvGraphicFramePr>
               <a:graphicFrameLocks xmlns:a="http://schemas.openxmlformats.org/drawingml/2006/main" noChangeAspect="1"/>
             </wp:cNvGraphicFramePr>
@@ -846,36 +815,23 @@
               <a:graphicData uri="http://schemas.openxmlformats.org/drawingml/2006/picture">
                 <pic:pic xmlns:pic="http://schemas.openxmlformats.org/drawingml/2006/picture">
                   <pic:nvPicPr>
-                    <pic:cNvPr id="0" name="Picture 7"/>
-                    <pic:cNvPicPr>
-                      <a:picLocks noChangeAspect="1" noChangeArrowheads="1"/>
-                    </pic:cNvPicPr>
+                    <pic:cNvPr id="1" name=""/>
+                    <pic:cNvPicPr/>
                   </pic:nvPicPr>
                   <pic:blipFill>
-                    <a:blip r:embed="rId11">
-                      <a:extLst>
-                        <a:ext uri="{28A0092B-C50C-407E-A947-70E740481C1C}">
-                          <a14:useLocalDpi xmlns:a14="http://schemas.microsoft.com/office/drawing/2010/main" val="0"/>
-                        </a:ext>
-                      </a:extLst>
-                    </a:blip>
-                    <a:srcRect/>
+                    <a:blip r:embed="rId11"/>
                     <a:stretch>
                       <a:fillRect/>
                     </a:stretch>
                   </pic:blipFill>
-                  <pic:spPr bwMode="auto">
+                  <pic:spPr>
                     <a:xfrm>
                       <a:off x="0" y="0"/>
-                      <a:ext cx="5731510" cy="3768725"/>
+                      <a:ext cx="6110372" cy="3341547"/>
                     </a:xfrm>
                     <a:prstGeom prst="rect">
                       <a:avLst/>
                     </a:prstGeom>
-                    <a:noFill/>
-                    <a:ln>
-                      <a:noFill/>
-                    </a:ln>
                   </pic:spPr>
                 </pic:pic>
               </a:graphicData>
@@ -3283,6 +3239,7 @@
     <w:lsdException w:name="HTML Sample" w:semiHidden="1" w:unhideWhenUsed="1"/>
     <w:lsdException w:name="HTML Typewriter" w:semiHidden="1" w:unhideWhenUsed="1"/>
     <w:lsdException w:name="HTML Variable" w:semiHidden="1" w:unhideWhenUsed="1"/>
+    <w:lsdException w:name="Normal Table" w:semiHidden="1" w:unhideWhenUsed="1"/>
     <w:lsdException w:name="annotation subject" w:semiHidden="1" w:unhideWhenUsed="1"/>
     <w:lsdException w:name="No List" w:semiHidden="1" w:unhideWhenUsed="1"/>
     <w:lsdException w:name="Outline List 1" w:semiHidden="1" w:unhideWhenUsed="1"/>
@@ -3325,8 +3282,11 @@
     <w:lsdException w:name="Table Contemporary" w:semiHidden="1" w:unhideWhenUsed="1"/>
     <w:lsdException w:name="Table Elegant" w:semiHidden="1" w:unhideWhenUsed="1"/>
     <w:lsdException w:name="Table Professional" w:semiHidden="1" w:unhideWhenUsed="1"/>
+    <w:lsdException w:name="Table Subtle 1" w:semiHidden="1" w:unhideWhenUsed="1"/>
     <w:lsdException w:name="Table Subtle 2" w:semiHidden="1" w:unhideWhenUsed="1"/>
     <w:lsdException w:name="Table Web 1" w:semiHidden="1" w:unhideWhenUsed="1"/>
+    <w:lsdException w:name="Table Web 2" w:semiHidden="1" w:unhideWhenUsed="1"/>
+    <w:lsdException w:name="Table Web 3" w:semiHidden="1" w:unhideWhenUsed="1"/>
     <w:lsdException w:name="Balloon Text" w:semiHidden="1" w:unhideWhenUsed="1"/>
     <w:lsdException w:name="Table Grid" w:uiPriority="39"/>
     <w:lsdException w:name="Table Theme" w:semiHidden="1" w:unhideWhenUsed="1"/>

</xml_diff>

<commit_message>
Them luoc do cua Hoc Viet Kiem tra
</commit_message>
<xml_diff>
--- a/document/DetailDesign_v1.0.docx
+++ b/document/DetailDesign_v1.0.docx
@@ -520,6 +520,7 @@
       <w:r>
         <w:rPr>
           <w:rFonts w:ascii="Tahoma" w:hAnsi="Tahoma" w:cs="Tahoma"/>
+          <w:noProof/>
           <w:sz w:val="24"/>
           <w:szCs w:val="24"/>
         </w:rPr>
@@ -595,6 +596,7 @@
       <w:r>
         <w:rPr>
           <w:rFonts w:ascii="Tahoma" w:hAnsi="Tahoma" w:cs="Tahoma"/>
+          <w:noProof/>
           <w:sz w:val="24"/>
           <w:szCs w:val="24"/>
         </w:rPr>
@@ -728,10 +730,10 @@
           <w:szCs w:val="24"/>
         </w:rPr>
         <w:drawing>
-          <wp:inline distT="0" distB="0" distL="0" distR="0" wp14:anchorId="261CFFD9" wp14:editId="7F1D13B3">
-            <wp:extent cx="5731510" cy="3169285"/>
+          <wp:inline distT="0" distB="0" distL="0" distR="0" wp14:anchorId="43B0FCBB" wp14:editId="2CDAB9C0">
+            <wp:extent cx="5731510" cy="3125470"/>
             <wp:effectExtent l="0" t="0" r="2540" b="0"/>
-            <wp:docPr id="32" name="Picture 32"/>
+            <wp:docPr id="27" name="Picture 27"/>
             <wp:cNvGraphicFramePr>
               <a:graphicFrameLocks xmlns:a="http://schemas.openxmlformats.org/drawingml/2006/main" noChangeAspect="1"/>
             </wp:cNvGraphicFramePr>
@@ -751,7 +753,7 @@
                   <pic:spPr>
                     <a:xfrm>
                       <a:off x="0" y="0"/>
-                      <a:ext cx="5731510" cy="3169285"/>
+                      <a:ext cx="5731510" cy="3125470"/>
                     </a:xfrm>
                     <a:prstGeom prst="rect">
                       <a:avLst/>
@@ -804,10 +806,10 @@
         </w:rPr>
         <w:lastRenderedPageBreak/>
         <w:drawing>
-          <wp:inline distT="0" distB="0" distL="0" distR="0" wp14:anchorId="0DFEB7BB" wp14:editId="435856A5">
-            <wp:extent cx="6099349" cy="3335519"/>
-            <wp:effectExtent l="0" t="0" r="0" b="0"/>
-            <wp:docPr id="31" name="Picture 31"/>
+          <wp:inline distT="0" distB="0" distL="0" distR="0" wp14:anchorId="175BE72C" wp14:editId="4703B5CB">
+            <wp:extent cx="5938576" cy="3716709"/>
+            <wp:effectExtent l="0" t="0" r="5080" b="0"/>
+            <wp:docPr id="1" name="Picture 1"/>
             <wp:cNvGraphicFramePr>
               <a:graphicFrameLocks xmlns:a="http://schemas.openxmlformats.org/drawingml/2006/main" noChangeAspect="1"/>
             </wp:cNvGraphicFramePr>
@@ -827,7 +829,7 @@
                   <pic:spPr>
                     <a:xfrm>
                       <a:off x="0" y="0"/>
-                      <a:ext cx="6110372" cy="3341547"/>
+                      <a:ext cx="5939297" cy="3717160"/>
                     </a:xfrm>
                     <a:prstGeom prst="rect">
                       <a:avLst/>
@@ -881,7 +883,16 @@
           <w:sz w:val="24"/>
           <w:szCs w:val="24"/>
         </w:rPr>
-        <w:t>UC06: Xóa học phần</w:t>
+        <w:t xml:space="preserve">UC06: </w:t>
+      </w:r>
+      <w:r>
+        <w:rPr>
+          <w:rFonts w:ascii="Tahoma" w:hAnsi="Tahoma" w:cs="Tahoma"/>
+          <w:sz w:val="24"/>
+          <w:szCs w:val="24"/>
+          <w:lang w:val="en-US"/>
+        </w:rPr>
+        <w:t>Học</w:t>
       </w:r>
     </w:p>
     <w:p>
@@ -909,23 +920,24 @@
     <w:p>
       <w:pPr>
         <w:pStyle w:val="ListParagraph"/>
-        <w:ind w:left="792"/>
-        <w:rPr>
-          <w:rFonts w:ascii="Tahoma" w:hAnsi="Tahoma" w:cs="Tahoma"/>
-          <w:sz w:val="24"/>
-          <w:szCs w:val="24"/>
-        </w:rPr>
-      </w:pPr>
-      <w:r>
-        <w:rPr>
-          <w:noProof/>
-          <w:lang w:val="en-US" w:eastAsia="ja-JP"/>
+        <w:ind w:left="792" w:hanging="702"/>
+        <w:rPr>
+          <w:rFonts w:ascii="Tahoma" w:hAnsi="Tahoma" w:cs="Tahoma"/>
+          <w:sz w:val="24"/>
+          <w:szCs w:val="24"/>
+        </w:rPr>
+      </w:pPr>
+      <w:r>
+        <w:rPr>
+          <w:rFonts w:ascii="Tahoma" w:hAnsi="Tahoma" w:cs="Tahoma"/>
+          <w:sz w:val="24"/>
+          <w:szCs w:val="24"/>
         </w:rPr>
         <w:drawing>
-          <wp:inline distT="0" distB="0" distL="0" distR="0" wp14:anchorId="46C2ABA9" wp14:editId="35404591">
-            <wp:extent cx="5057775" cy="3000375"/>
-            <wp:effectExtent l="0" t="0" r="9525" b="9525"/>
-            <wp:docPr id="15" name="Picture 15"/>
+          <wp:inline distT="0" distB="0" distL="0" distR="0" wp14:anchorId="1FC47766" wp14:editId="4656DB0B">
+            <wp:extent cx="5731510" cy="2670810"/>
+            <wp:effectExtent l="0" t="0" r="2540" b="0"/>
+            <wp:docPr id="25" name="Picture 25"/>
             <wp:cNvGraphicFramePr>
               <a:graphicFrameLocks xmlns:a="http://schemas.openxmlformats.org/drawingml/2006/main" noChangeAspect="1"/>
             </wp:cNvGraphicFramePr>
@@ -933,36 +945,23 @@
               <a:graphicData uri="http://schemas.openxmlformats.org/drawingml/2006/picture">
                 <pic:pic xmlns:pic="http://schemas.openxmlformats.org/drawingml/2006/picture">
                   <pic:nvPicPr>
-                    <pic:cNvPr id="0" name="Picture 10"/>
-                    <pic:cNvPicPr>
-                      <a:picLocks noChangeAspect="1" noChangeArrowheads="1"/>
-                    </pic:cNvPicPr>
+                    <pic:cNvPr id="1" name=""/>
+                    <pic:cNvPicPr/>
                   </pic:nvPicPr>
                   <pic:blipFill>
-                    <a:blip r:embed="rId12">
-                      <a:extLst>
-                        <a:ext uri="{28A0092B-C50C-407E-A947-70E740481C1C}">
-                          <a14:useLocalDpi xmlns:a14="http://schemas.microsoft.com/office/drawing/2010/main" val="0"/>
-                        </a:ext>
-                      </a:extLst>
-                    </a:blip>
-                    <a:srcRect/>
+                    <a:blip r:embed="rId12"/>
                     <a:stretch>
                       <a:fillRect/>
                     </a:stretch>
                   </pic:blipFill>
-                  <pic:spPr bwMode="auto">
+                  <pic:spPr>
                     <a:xfrm>
                       <a:off x="0" y="0"/>
-                      <a:ext cx="5057775" cy="3000375"/>
+                      <a:ext cx="5731510" cy="2670810"/>
                     </a:xfrm>
                     <a:prstGeom prst="rect">
                       <a:avLst/>
                     </a:prstGeom>
-                    <a:noFill/>
-                    <a:ln>
-                      <a:noFill/>
-                    </a:ln>
                   </pic:spPr>
                 </pic:pic>
               </a:graphicData>
@@ -996,24 +995,25 @@
     <w:p>
       <w:pPr>
         <w:pStyle w:val="ListParagraph"/>
-        <w:ind w:left="792"/>
-        <w:rPr>
-          <w:rFonts w:ascii="Tahoma" w:hAnsi="Tahoma" w:cs="Tahoma"/>
-          <w:sz w:val="24"/>
-          <w:szCs w:val="24"/>
-        </w:rPr>
-      </w:pPr>
-      <w:r>
-        <w:rPr>
-          <w:noProof/>
-          <w:lang w:val="en-US" w:eastAsia="ja-JP"/>
+        <w:ind w:left="792" w:hanging="522"/>
+        <w:rPr>
+          <w:rFonts w:ascii="Tahoma" w:hAnsi="Tahoma" w:cs="Tahoma"/>
+          <w:sz w:val="24"/>
+          <w:szCs w:val="24"/>
+        </w:rPr>
+      </w:pPr>
+      <w:r>
+        <w:rPr>
+          <w:rFonts w:ascii="Tahoma" w:hAnsi="Tahoma" w:cs="Tahoma"/>
+          <w:sz w:val="24"/>
+          <w:szCs w:val="24"/>
         </w:rPr>
         <w:lastRenderedPageBreak/>
         <w:drawing>
-          <wp:inline distT="0" distB="0" distL="0" distR="0" wp14:anchorId="63DE6C78" wp14:editId="66F415C7">
-            <wp:extent cx="4962525" cy="1914525"/>
-            <wp:effectExtent l="0" t="0" r="9525" b="9525"/>
-            <wp:docPr id="10" name="Picture 10"/>
+          <wp:inline distT="0" distB="0" distL="0" distR="0" wp14:anchorId="561F030D" wp14:editId="61037C45">
+            <wp:extent cx="5731510" cy="2905760"/>
+            <wp:effectExtent l="0" t="0" r="2540" b="8890"/>
+            <wp:docPr id="26" name="Picture 26"/>
             <wp:cNvGraphicFramePr>
               <a:graphicFrameLocks xmlns:a="http://schemas.openxmlformats.org/drawingml/2006/main" noChangeAspect="1"/>
             </wp:cNvGraphicFramePr>
@@ -1021,36 +1021,23 @@
               <a:graphicData uri="http://schemas.openxmlformats.org/drawingml/2006/picture">
                 <pic:pic xmlns:pic="http://schemas.openxmlformats.org/drawingml/2006/picture">
                   <pic:nvPicPr>
-                    <pic:cNvPr id="0" name="Picture 1"/>
-                    <pic:cNvPicPr>
-                      <a:picLocks noChangeAspect="1" noChangeArrowheads="1"/>
-                    </pic:cNvPicPr>
+                    <pic:cNvPr id="1" name=""/>
+                    <pic:cNvPicPr/>
                   </pic:nvPicPr>
                   <pic:blipFill>
-                    <a:blip r:embed="rId13">
-                      <a:extLst>
-                        <a:ext uri="{28A0092B-C50C-407E-A947-70E740481C1C}">
-                          <a14:useLocalDpi xmlns:a14="http://schemas.microsoft.com/office/drawing/2010/main" val="0"/>
-                        </a:ext>
-                      </a:extLst>
-                    </a:blip>
-                    <a:srcRect/>
+                    <a:blip r:embed="rId13"/>
                     <a:stretch>
                       <a:fillRect/>
                     </a:stretch>
                   </pic:blipFill>
-                  <pic:spPr bwMode="auto">
+                  <pic:spPr>
                     <a:xfrm>
                       <a:off x="0" y="0"/>
-                      <a:ext cx="4962525" cy="1914525"/>
+                      <a:ext cx="5731510" cy="2905760"/>
                     </a:xfrm>
                     <a:prstGeom prst="rect">
                       <a:avLst/>
                     </a:prstGeom>
-                    <a:noFill/>
-                    <a:ln>
-                      <a:noFill/>
-                    </a:ln>
                   </pic:spPr>
                 </pic:pic>
               </a:graphicData>
@@ -1084,134 +1071,351 @@
     <w:p>
       <w:pPr>
         <w:pStyle w:val="ListParagraph"/>
-        <w:ind w:left="792"/>
-        <w:rPr>
-          <w:rFonts w:ascii="Tahoma" w:hAnsi="Tahoma" w:cs="Tahoma"/>
-          <w:sz w:val="24"/>
-          <w:szCs w:val="24"/>
-        </w:rPr>
-      </w:pPr>
-      <w:r>
-        <w:rPr>
+        <w:numPr>
+          <w:ilvl w:val="0"/>
+          <w:numId w:val="2"/>
+        </w:numPr>
+        <w:rPr>
+          <w:rFonts w:ascii="Tahoma" w:hAnsi="Tahoma" w:cs="Tahoma"/>
+          <w:sz w:val="24"/>
+          <w:szCs w:val="24"/>
+        </w:rPr>
+      </w:pPr>
+      <w:r>
+        <w:rPr>
+          <w:rFonts w:ascii="Tahoma" w:hAnsi="Tahoma" w:cs="Tahoma"/>
+          <w:sz w:val="24"/>
+          <w:szCs w:val="24"/>
+        </w:rPr>
+        <w:t xml:space="preserve">UC07: </w:t>
+      </w:r>
+      <w:r>
+        <w:rPr>
+          <w:rFonts w:ascii="Tahoma" w:hAnsi="Tahoma" w:cs="Tahoma"/>
+          <w:sz w:val="24"/>
+          <w:szCs w:val="24"/>
+          <w:lang w:val="en-US"/>
+        </w:rPr>
+        <w:t>Viết</w:t>
+      </w:r>
+    </w:p>
+    <w:p>
+      <w:pPr>
+        <w:pStyle w:val="ListParagraph"/>
+        <w:numPr>
+          <w:ilvl w:val="1"/>
+          <w:numId w:val="2"/>
+        </w:numPr>
+        <w:rPr>
+          <w:rFonts w:ascii="Tahoma" w:hAnsi="Tahoma" w:cs="Tahoma"/>
+          <w:sz w:val="24"/>
+          <w:szCs w:val="24"/>
+        </w:rPr>
+      </w:pPr>
+      <w:r>
+        <w:rPr>
+          <w:rFonts w:ascii="Tahoma" w:hAnsi="Tahoma" w:cs="Tahoma"/>
+          <w:sz w:val="24"/>
+          <w:szCs w:val="24"/>
+        </w:rPr>
+        <w:t>Class diagram</w:t>
+      </w:r>
+    </w:p>
+    <w:p>
+      <w:pPr>
+        <w:rPr>
+          <w:rFonts w:ascii="Tahoma" w:hAnsi="Tahoma" w:cs="Tahoma"/>
+          <w:sz w:val="24"/>
+          <w:szCs w:val="24"/>
+        </w:rPr>
+      </w:pPr>
+      <w:r>
+        <w:rPr>
+          <w:rFonts w:ascii="Tahoma" w:hAnsi="Tahoma" w:cs="Tahoma"/>
           <w:noProof/>
+          <w:sz w:val="24"/>
+          <w:szCs w:val="24"/>
           <w:lang w:val="en-US" w:eastAsia="ja-JP"/>
         </w:rPr>
+        <w:t>Tham khảo chức năng Học</w:t>
+      </w:r>
+    </w:p>
+    <w:p>
+      <w:pPr>
+        <w:pStyle w:val="ListParagraph"/>
+        <w:numPr>
+          <w:ilvl w:val="1"/>
+          <w:numId w:val="2"/>
+        </w:numPr>
+        <w:rPr>
+          <w:rFonts w:ascii="Tahoma" w:hAnsi="Tahoma" w:cs="Tahoma"/>
+          <w:sz w:val="24"/>
+          <w:szCs w:val="24"/>
+        </w:rPr>
+      </w:pPr>
+      <w:r>
+        <w:rPr>
+          <w:rFonts w:ascii="Tahoma" w:hAnsi="Tahoma" w:cs="Tahoma"/>
+          <w:sz w:val="24"/>
+          <w:szCs w:val="24"/>
+        </w:rPr>
+        <w:t>Sequence diagram</w:t>
+      </w:r>
+    </w:p>
+    <w:p>
+      <w:pPr>
+        <w:rPr>
+          <w:rFonts w:ascii="Tahoma" w:hAnsi="Tahoma" w:cs="Tahoma"/>
+          <w:sz w:val="24"/>
+          <w:szCs w:val="24"/>
+        </w:rPr>
+      </w:pPr>
+      <w:r>
+        <w:rPr>
+          <w:rFonts w:ascii="Tahoma" w:hAnsi="Tahoma" w:cs="Tahoma"/>
+          <w:noProof/>
+          <w:sz w:val="24"/>
+          <w:szCs w:val="24"/>
+          <w:lang w:val="en-US" w:eastAsia="ja-JP"/>
+        </w:rPr>
+        <w:t>Tha</w:t>
+      </w:r>
+      <w:r>
+        <w:rPr>
+          <w:rFonts w:ascii="Tahoma" w:hAnsi="Tahoma" w:cs="Tahoma"/>
+          <w:noProof/>
+          <w:sz w:val="24"/>
+          <w:szCs w:val="24"/>
+          <w:lang w:val="en-US" w:eastAsia="ja-JP"/>
+        </w:rPr>
+        <w:t>m khảo chức năng Học</w:t>
+      </w:r>
+    </w:p>
+    <w:p>
+      <w:pPr>
+        <w:pStyle w:val="ListParagraph"/>
+        <w:numPr>
+          <w:ilvl w:val="1"/>
+          <w:numId w:val="2"/>
+        </w:numPr>
+        <w:rPr>
+          <w:rFonts w:ascii="Tahoma" w:hAnsi="Tahoma" w:cs="Tahoma"/>
+          <w:sz w:val="24"/>
+          <w:szCs w:val="24"/>
+        </w:rPr>
+      </w:pPr>
+      <w:r>
+        <w:rPr>
+          <w:rFonts w:ascii="Tahoma" w:hAnsi="Tahoma" w:cs="Tahoma"/>
+          <w:sz w:val="24"/>
+          <w:szCs w:val="24"/>
+        </w:rPr>
+        <w:t>Database</w:t>
+      </w:r>
+    </w:p>
+    <w:p>
+      <w:pPr>
+        <w:pStyle w:val="ListParagraph"/>
+        <w:numPr>
+          <w:ilvl w:val="0"/>
+          <w:numId w:val="2"/>
+        </w:numPr>
+        <w:rPr>
+          <w:rFonts w:ascii="Tahoma" w:hAnsi="Tahoma" w:cs="Tahoma"/>
+          <w:sz w:val="24"/>
+          <w:szCs w:val="24"/>
+        </w:rPr>
+      </w:pPr>
+      <w:r>
+        <w:rPr>
+          <w:rFonts w:ascii="Tahoma" w:hAnsi="Tahoma" w:cs="Tahoma"/>
+          <w:sz w:val="24"/>
+          <w:szCs w:val="24"/>
+        </w:rPr>
+        <w:t xml:space="preserve">UC08: </w:t>
+      </w:r>
+      <w:r>
+        <w:rPr>
+          <w:rFonts w:ascii="Tahoma" w:hAnsi="Tahoma" w:cs="Tahoma"/>
+          <w:sz w:val="24"/>
+          <w:szCs w:val="24"/>
+          <w:lang w:val="en-US"/>
+        </w:rPr>
+        <w:t>Kiểm tra</w:t>
+      </w:r>
+    </w:p>
+    <w:p>
+      <w:pPr>
+        <w:pStyle w:val="ListParagraph"/>
+        <w:numPr>
+          <w:ilvl w:val="1"/>
+          <w:numId w:val="2"/>
+        </w:numPr>
+        <w:rPr>
+          <w:rFonts w:ascii="Tahoma" w:hAnsi="Tahoma" w:cs="Tahoma"/>
+          <w:sz w:val="24"/>
+          <w:szCs w:val="24"/>
+        </w:rPr>
+      </w:pPr>
+      <w:r>
+        <w:rPr>
+          <w:rFonts w:ascii="Tahoma" w:hAnsi="Tahoma" w:cs="Tahoma"/>
+          <w:sz w:val="24"/>
+          <w:szCs w:val="24"/>
+        </w:rPr>
+        <w:t>Class diagram</w:t>
+      </w:r>
+    </w:p>
+    <w:p>
+      <w:pPr>
+        <w:jc w:val="both"/>
+        <w:rPr>
+          <w:rFonts w:ascii="Tahoma" w:hAnsi="Tahoma" w:cs="Tahoma"/>
+          <w:sz w:val="24"/>
+          <w:szCs w:val="24"/>
+        </w:rPr>
+      </w:pPr>
+      <w:r>
+        <w:rPr>
+          <w:rFonts w:ascii="Tahoma" w:hAnsi="Tahoma" w:cs="Tahoma"/>
+          <w:noProof/>
+          <w:sz w:val="24"/>
+          <w:szCs w:val="24"/>
+          <w:lang w:val="en-US" w:eastAsia="ja-JP"/>
+        </w:rPr>
+        <w:t>Tham khảo chức năng Học</w:t>
+      </w:r>
+    </w:p>
+    <w:p>
+      <w:pPr>
+        <w:pStyle w:val="ListParagraph"/>
+        <w:numPr>
+          <w:ilvl w:val="1"/>
+          <w:numId w:val="2"/>
+        </w:numPr>
+        <w:rPr>
+          <w:rFonts w:ascii="Tahoma" w:hAnsi="Tahoma" w:cs="Tahoma"/>
+          <w:sz w:val="24"/>
+          <w:szCs w:val="24"/>
+        </w:rPr>
+      </w:pPr>
+      <w:r>
+        <w:rPr>
+          <w:rFonts w:ascii="Tahoma" w:hAnsi="Tahoma" w:cs="Tahoma"/>
+          <w:sz w:val="24"/>
+          <w:szCs w:val="24"/>
+        </w:rPr>
+        <w:t>Sequence diagram</w:t>
+      </w:r>
+    </w:p>
+    <w:p>
+      <w:pPr>
+        <w:rPr>
+          <w:rFonts w:ascii="Tahoma" w:hAnsi="Tahoma" w:cs="Tahoma"/>
+          <w:sz w:val="24"/>
+          <w:szCs w:val="24"/>
+        </w:rPr>
+      </w:pPr>
+      <w:r>
+        <w:rPr>
+          <w:rFonts w:ascii="Tahoma" w:hAnsi="Tahoma" w:cs="Tahoma"/>
+          <w:noProof/>
+          <w:sz w:val="24"/>
+          <w:szCs w:val="24"/>
+          <w:lang w:val="en-US" w:eastAsia="ja-JP"/>
+        </w:rPr>
+        <w:t>Tham khảo chức năng Học</w:t>
+      </w:r>
+    </w:p>
+    <w:p>
+      <w:pPr>
+        <w:pStyle w:val="ListParagraph"/>
+        <w:numPr>
+          <w:ilvl w:val="1"/>
+          <w:numId w:val="2"/>
+        </w:numPr>
+        <w:rPr>
+          <w:rFonts w:ascii="Tahoma" w:hAnsi="Tahoma" w:cs="Tahoma"/>
+          <w:sz w:val="24"/>
+          <w:szCs w:val="24"/>
+        </w:rPr>
+      </w:pPr>
+      <w:r>
+        <w:rPr>
+          <w:rFonts w:ascii="Tahoma" w:hAnsi="Tahoma" w:cs="Tahoma"/>
+          <w:sz w:val="24"/>
+          <w:szCs w:val="24"/>
+        </w:rPr>
+        <w:t>Database</w:t>
+      </w:r>
+    </w:p>
+    <w:p>
+      <w:pPr>
+        <w:pStyle w:val="ListParagraph"/>
+        <w:numPr>
+          <w:ilvl w:val="0"/>
+          <w:numId w:val="2"/>
+        </w:numPr>
+        <w:rPr>
+          <w:rFonts w:ascii="Tahoma" w:hAnsi="Tahoma" w:cs="Tahoma"/>
+          <w:sz w:val="24"/>
+          <w:szCs w:val="24"/>
+        </w:rPr>
+      </w:pPr>
+      <w:r>
+        <w:rPr>
+          <w:rFonts w:ascii="Tahoma" w:hAnsi="Tahoma" w:cs="Tahoma"/>
+          <w:sz w:val="24"/>
+          <w:szCs w:val="24"/>
+        </w:rPr>
+        <w:t>UC09: Xóa thư mục</w:t>
+      </w:r>
+    </w:p>
+    <w:p>
+      <w:pPr>
+        <w:pStyle w:val="ListParagraph"/>
+        <w:numPr>
+          <w:ilvl w:val="1"/>
+          <w:numId w:val="2"/>
+        </w:numPr>
+        <w:rPr>
+          <w:rFonts w:ascii="Tahoma" w:hAnsi="Tahoma" w:cs="Tahoma"/>
+          <w:sz w:val="24"/>
+          <w:szCs w:val="24"/>
+        </w:rPr>
+      </w:pPr>
+      <w:r>
+        <w:rPr>
+          <w:rFonts w:ascii="Tahoma" w:hAnsi="Tahoma" w:cs="Tahoma"/>
+          <w:sz w:val="24"/>
+          <w:szCs w:val="24"/>
+        </w:rPr>
+        <w:t>Class diagram</w:t>
+      </w:r>
+    </w:p>
+    <w:p>
+      <w:pPr>
+        <w:jc w:val="center"/>
+        <w:rPr>
+          <w:rFonts w:ascii="Tahoma" w:hAnsi="Tahoma" w:cs="Tahoma"/>
+          <w:sz w:val="24"/>
+          <w:szCs w:val="24"/>
+        </w:rPr>
+      </w:pPr>
+      <w:r>
+        <w:rPr>
+          <w:rFonts w:ascii="Tahoma" w:hAnsi="Tahoma" w:cs="Tahoma"/>
+          <w:noProof/>
+          <w:sz w:val="24"/>
+          <w:szCs w:val="24"/>
+          <w:lang w:val="en-US" w:eastAsia="ja-JP"/>
+        </w:rPr>
+        <w:lastRenderedPageBreak/>
         <w:drawing>
-          <wp:inline distT="0" distB="0" distL="0" distR="0" wp14:anchorId="327BC3C4" wp14:editId="5111FC69">
-            <wp:extent cx="3771900" cy="1466850"/>
-            <wp:effectExtent l="0" t="0" r="0" b="0"/>
-            <wp:docPr id="14" name="Picture 14"/>
-            <wp:cNvGraphicFramePr>
-              <a:graphicFrameLocks xmlns:a="http://schemas.openxmlformats.org/drawingml/2006/main" noChangeAspect="1"/>
-            </wp:cNvGraphicFramePr>
-            <a:graphic xmlns:a="http://schemas.openxmlformats.org/drawingml/2006/main">
-              <a:graphicData uri="http://schemas.openxmlformats.org/drawingml/2006/picture">
-                <pic:pic xmlns:pic="http://schemas.openxmlformats.org/drawingml/2006/picture">
-                  <pic:nvPicPr>
-                    <pic:cNvPr id="0" name="Picture 8"/>
-                    <pic:cNvPicPr>
-                      <a:picLocks noChangeAspect="1" noChangeArrowheads="1"/>
-                    </pic:cNvPicPr>
-                  </pic:nvPicPr>
-                  <pic:blipFill>
-                    <a:blip r:embed="rId14">
-                      <a:extLst>
-                        <a:ext uri="{28A0092B-C50C-407E-A947-70E740481C1C}">
-                          <a14:useLocalDpi xmlns:a14="http://schemas.microsoft.com/office/drawing/2010/main" val="0"/>
-                        </a:ext>
-                      </a:extLst>
-                    </a:blip>
-                    <a:srcRect/>
-                    <a:stretch>
-                      <a:fillRect/>
-                    </a:stretch>
-                  </pic:blipFill>
-                  <pic:spPr bwMode="auto">
-                    <a:xfrm>
-                      <a:off x="0" y="0"/>
-                      <a:ext cx="3771900" cy="1466850"/>
-                    </a:xfrm>
-                    <a:prstGeom prst="rect">
-                      <a:avLst/>
-                    </a:prstGeom>
-                    <a:noFill/>
-                    <a:ln>
-                      <a:noFill/>
-                    </a:ln>
-                  </pic:spPr>
-                </pic:pic>
-              </a:graphicData>
-            </a:graphic>
-          </wp:inline>
-        </w:drawing>
-      </w:r>
-    </w:p>
-    <w:p>
-      <w:pPr>
-        <w:pStyle w:val="ListParagraph"/>
-        <w:numPr>
-          <w:ilvl w:val="0"/>
-          <w:numId w:val="2"/>
-        </w:numPr>
-        <w:rPr>
-          <w:rFonts w:ascii="Tahoma" w:hAnsi="Tahoma" w:cs="Tahoma"/>
-          <w:sz w:val="24"/>
-          <w:szCs w:val="24"/>
-        </w:rPr>
-      </w:pPr>
-      <w:r>
-        <w:rPr>
-          <w:rFonts w:ascii="Tahoma" w:hAnsi="Tahoma" w:cs="Tahoma"/>
-          <w:sz w:val="24"/>
-          <w:szCs w:val="24"/>
-        </w:rPr>
-        <w:t>UC07: Tạo thư mục</w:t>
-      </w:r>
-    </w:p>
-    <w:p>
-      <w:pPr>
-        <w:pStyle w:val="ListParagraph"/>
-        <w:numPr>
-          <w:ilvl w:val="1"/>
-          <w:numId w:val="2"/>
-        </w:numPr>
-        <w:rPr>
-          <w:rFonts w:ascii="Tahoma" w:hAnsi="Tahoma" w:cs="Tahoma"/>
-          <w:sz w:val="24"/>
-          <w:szCs w:val="24"/>
-        </w:rPr>
-      </w:pPr>
-      <w:r>
-        <w:rPr>
-          <w:rFonts w:ascii="Tahoma" w:hAnsi="Tahoma" w:cs="Tahoma"/>
-          <w:sz w:val="24"/>
-          <w:szCs w:val="24"/>
-        </w:rPr>
-        <w:t>Class diagram</w:t>
-      </w:r>
-    </w:p>
-    <w:p>
-      <w:pPr>
-        <w:jc w:val="center"/>
-        <w:rPr>
-          <w:rFonts w:ascii="Tahoma" w:hAnsi="Tahoma" w:cs="Tahoma"/>
-          <w:sz w:val="24"/>
-          <w:szCs w:val="24"/>
-        </w:rPr>
-      </w:pPr>
-      <w:r>
-        <w:rPr>
-          <w:rFonts w:ascii="Tahoma" w:hAnsi="Tahoma" w:cs="Tahoma"/>
-          <w:noProof/>
-          <w:sz w:val="24"/>
-          <w:szCs w:val="24"/>
-          <w:lang w:val="en-US" w:eastAsia="ja-JP"/>
-        </w:rPr>
-        <w:drawing>
-          <wp:inline distT="0" distB="0" distL="0" distR="0" wp14:anchorId="16EE6E93" wp14:editId="55249531">
+          <wp:inline distT="0" distB="0" distL="0" distR="0" wp14:anchorId="44BF437F" wp14:editId="788D4676">
             <wp:extent cx="4011295" cy="3503930"/>
             <wp:effectExtent l="0" t="0" r="8255" b="1270"/>
-            <wp:docPr id="19" name="Picture 19" descr="C:\Users\ADMiN\Downloads\CD_TaoThuMuc.drawio.png"/>
+            <wp:docPr id="23" name="Picture 23" descr="C:\Users\ADMiN\Downloads\CD_TaoThuMuc.drawio.png"/>
             <wp:cNvGraphicFramePr>
               <a:graphicFrameLocks xmlns:a="http://schemas.openxmlformats.org/drawingml/2006/main" noChangeAspect="1"/>
             </wp:cNvGraphicFramePr>
@@ -1225,7 +1429,7 @@
                     </pic:cNvPicPr>
                   </pic:nvPicPr>
                   <pic:blipFill>
-                    <a:blip r:embed="rId15">
+                    <a:blip r:embed="rId14">
                       <a:extLst>
                         <a:ext uri="{28A0092B-C50C-407E-A947-70E740481C1C}">
                           <a14:useLocalDpi xmlns:a14="http://schemas.microsoft.com/office/drawing/2010/main" val="0"/>
@@ -1296,12 +1500,11 @@
           <w:szCs w:val="24"/>
           <w:lang w:val="en-US" w:eastAsia="ja-JP"/>
         </w:rPr>
-        <w:lastRenderedPageBreak/>
         <w:drawing>
-          <wp:inline distT="0" distB="0" distL="0" distR="0" wp14:anchorId="4E38167E" wp14:editId="1A3445A8">
-            <wp:extent cx="5724525" cy="3035300"/>
+          <wp:inline distT="0" distB="0" distL="0" distR="0" wp14:anchorId="60E4C38A" wp14:editId="546C9CF4">
+            <wp:extent cx="4772025" cy="1721485"/>
             <wp:effectExtent l="0" t="0" r="9525" b="0"/>
-            <wp:docPr id="20" name="Picture 20" descr="C:\Users\ADMiN\Downloads\SD_TaoThuMuc.drawio.png"/>
+            <wp:docPr id="24" name="Picture 24" descr="C:\Users\ADMiN\Downloads\Bản sao của SD_XoaThuMuc.drawio.png"/>
             <wp:cNvGraphicFramePr>
               <a:graphicFrameLocks xmlns:a="http://schemas.openxmlformats.org/drawingml/2006/main" noChangeAspect="1"/>
             </wp:cNvGraphicFramePr>
@@ -1309,13 +1512,13 @@
               <a:graphicData uri="http://schemas.openxmlformats.org/drawingml/2006/picture">
                 <pic:pic xmlns:pic="http://schemas.openxmlformats.org/drawingml/2006/picture">
                   <pic:nvPicPr>
-                    <pic:cNvPr id="0" name="Picture 2" descr="C:\Users\ADMiN\Downloads\SD_TaoThuMuc.drawio.png"/>
+                    <pic:cNvPr id="0" name="Picture 4" descr="C:\Users\ADMiN\Downloads\Bản sao của SD_XoaThuMuc.drawio.png"/>
                     <pic:cNvPicPr>
                       <a:picLocks noChangeAspect="1" noChangeArrowheads="1"/>
                     </pic:cNvPicPr>
                   </pic:nvPicPr>
                   <pic:blipFill>
-                    <a:blip r:embed="rId16">
+                    <a:blip r:embed="rId15">
                       <a:extLst>
                         <a:ext uri="{28A0092B-C50C-407E-A947-70E740481C1C}">
                           <a14:useLocalDpi xmlns:a14="http://schemas.microsoft.com/office/drawing/2010/main" val="0"/>
@@ -1330,7 +1533,7 @@
                   <pic:spPr bwMode="auto">
                     <a:xfrm>
                       <a:off x="0" y="0"/>
-                      <a:ext cx="5724525" cy="3035300"/>
+                      <a:ext cx="4772025" cy="1721485"/>
                     </a:xfrm>
                     <a:prstGeom prst="rect">
                       <a:avLst/>
@@ -1371,7 +1574,6 @@
     </w:p>
     <w:p>
       <w:pPr>
-        <w:jc w:val="center"/>
         <w:rPr>
           <w:rFonts w:ascii="Tahoma" w:hAnsi="Tahoma" w:cs="Tahoma"/>
           <w:sz w:val="24"/>
@@ -1387,10 +1589,10 @@
           <w:lang w:val="en-US" w:eastAsia="ja-JP"/>
         </w:rPr>
         <w:drawing>
-          <wp:inline distT="0" distB="0" distL="0" distR="0" wp14:anchorId="2C4C02C3" wp14:editId="71ECBD6A">
+          <wp:inline distT="0" distB="0" distL="0" distR="0" wp14:anchorId="54548649" wp14:editId="49B06FF7">
             <wp:extent cx="5532755" cy="1705610"/>
             <wp:effectExtent l="0" t="0" r="0" b="8890"/>
-            <wp:docPr id="21" name="Picture 21" descr="C:\Users\ADMiN\Downloads\DB_TaoThucMuc.drawio.png"/>
+            <wp:docPr id="22" name="Picture 22" descr="C:\Users\ADMiN\Downloads\DB_TaoThucMuc.drawio.png"/>
             <wp:cNvGraphicFramePr>
               <a:graphicFrameLocks xmlns:a="http://schemas.openxmlformats.org/drawingml/2006/main" noChangeAspect="1"/>
             </wp:cNvGraphicFramePr>
@@ -1404,7 +1606,7 @@
                     </pic:cNvPicPr>
                   </pic:nvPicPr>
                   <pic:blipFill>
-                    <a:blip r:embed="rId17">
+                    <a:blip r:embed="rId16">
                       <a:extLst>
                         <a:ext uri="{28A0092B-C50C-407E-A947-70E740481C1C}">
                           <a14:useLocalDpi xmlns:a14="http://schemas.microsoft.com/office/drawing/2010/main" val="0"/>
@@ -1455,576 +1657,6 @@
           <w:sz w:val="24"/>
           <w:szCs w:val="24"/>
         </w:rPr>
-        <w:t>UC08: Sửa thư mục</w:t>
-      </w:r>
-    </w:p>
-    <w:p>
-      <w:pPr>
-        <w:pStyle w:val="ListParagraph"/>
-        <w:numPr>
-          <w:ilvl w:val="1"/>
-          <w:numId w:val="2"/>
-        </w:numPr>
-        <w:rPr>
-          <w:rFonts w:ascii="Tahoma" w:hAnsi="Tahoma" w:cs="Tahoma"/>
-          <w:sz w:val="24"/>
-          <w:szCs w:val="24"/>
-        </w:rPr>
-      </w:pPr>
-      <w:r>
-        <w:rPr>
-          <w:rFonts w:ascii="Tahoma" w:hAnsi="Tahoma" w:cs="Tahoma"/>
-          <w:sz w:val="24"/>
-          <w:szCs w:val="24"/>
-        </w:rPr>
-        <w:t>Class diagram</w:t>
-      </w:r>
-    </w:p>
-    <w:p>
-      <w:pPr>
-        <w:jc w:val="center"/>
-        <w:rPr>
-          <w:rFonts w:ascii="Tahoma" w:hAnsi="Tahoma" w:cs="Tahoma"/>
-          <w:sz w:val="24"/>
-          <w:szCs w:val="24"/>
-        </w:rPr>
-      </w:pPr>
-      <w:r>
-        <w:rPr>
-          <w:noProof/>
-          <w:lang w:val="en-US" w:eastAsia="ja-JP"/>
-        </w:rPr>
-        <w:drawing>
-          <wp:inline distT="0" distB="0" distL="0" distR="0" wp14:anchorId="226DD6C2" wp14:editId="6AD4A4EB">
-            <wp:extent cx="5095875" cy="2286000"/>
-            <wp:effectExtent l="0" t="0" r="9525" b="0"/>
-            <wp:docPr id="5" name="Picture 5"/>
-            <wp:cNvGraphicFramePr>
-              <a:graphicFrameLocks xmlns:a="http://schemas.openxmlformats.org/drawingml/2006/main" noChangeAspect="1"/>
-            </wp:cNvGraphicFramePr>
-            <a:graphic xmlns:a="http://schemas.openxmlformats.org/drawingml/2006/main">
-              <a:graphicData uri="http://schemas.openxmlformats.org/drawingml/2006/picture">
-                <pic:pic xmlns:pic="http://schemas.openxmlformats.org/drawingml/2006/picture">
-                  <pic:nvPicPr>
-                    <pic:cNvPr id="0" name="Picture 1"/>
-                    <pic:cNvPicPr>
-                      <a:picLocks noChangeAspect="1" noChangeArrowheads="1"/>
-                    </pic:cNvPicPr>
-                  </pic:nvPicPr>
-                  <pic:blipFill>
-                    <a:blip r:embed="rId18">
-                      <a:extLst>
-                        <a:ext uri="{28A0092B-C50C-407E-A947-70E740481C1C}">
-                          <a14:useLocalDpi xmlns:a14="http://schemas.microsoft.com/office/drawing/2010/main" val="0"/>
-                        </a:ext>
-                      </a:extLst>
-                    </a:blip>
-                    <a:srcRect/>
-                    <a:stretch>
-                      <a:fillRect/>
-                    </a:stretch>
-                  </pic:blipFill>
-                  <pic:spPr bwMode="auto">
-                    <a:xfrm>
-                      <a:off x="0" y="0"/>
-                      <a:ext cx="5095875" cy="2286000"/>
-                    </a:xfrm>
-                    <a:prstGeom prst="rect">
-                      <a:avLst/>
-                    </a:prstGeom>
-                    <a:noFill/>
-                    <a:ln>
-                      <a:noFill/>
-                    </a:ln>
-                  </pic:spPr>
-                </pic:pic>
-              </a:graphicData>
-            </a:graphic>
-          </wp:inline>
-        </w:drawing>
-      </w:r>
-    </w:p>
-    <w:p>
-      <w:pPr>
-        <w:pStyle w:val="ListParagraph"/>
-        <w:numPr>
-          <w:ilvl w:val="1"/>
-          <w:numId w:val="2"/>
-        </w:numPr>
-        <w:rPr>
-          <w:rFonts w:ascii="Tahoma" w:hAnsi="Tahoma" w:cs="Tahoma"/>
-          <w:sz w:val="24"/>
-          <w:szCs w:val="24"/>
-        </w:rPr>
-      </w:pPr>
-      <w:r>
-        <w:rPr>
-          <w:rFonts w:ascii="Tahoma" w:hAnsi="Tahoma" w:cs="Tahoma"/>
-          <w:sz w:val="24"/>
-          <w:szCs w:val="24"/>
-        </w:rPr>
-        <w:t>Sequence diagram</w:t>
-      </w:r>
-    </w:p>
-    <w:p>
-      <w:pPr>
-        <w:jc w:val="center"/>
-        <w:rPr>
-          <w:rFonts w:ascii="Tahoma" w:hAnsi="Tahoma" w:cs="Tahoma"/>
-          <w:sz w:val="24"/>
-          <w:szCs w:val="24"/>
-        </w:rPr>
-      </w:pPr>
-      <w:r>
-        <w:rPr>
-          <w:noProof/>
-          <w:lang w:val="en-US" w:eastAsia="ja-JP"/>
-        </w:rPr>
-        <w:lastRenderedPageBreak/>
-        <w:drawing>
-          <wp:inline distT="0" distB="0" distL="0" distR="0" wp14:anchorId="7AC7C068" wp14:editId="5C2D4B7E">
-            <wp:extent cx="5731510" cy="3198982"/>
-            <wp:effectExtent l="0" t="0" r="2540" b="1905"/>
-            <wp:docPr id="3" name="Picture 3"/>
-            <wp:cNvGraphicFramePr>
-              <a:graphicFrameLocks xmlns:a="http://schemas.openxmlformats.org/drawingml/2006/main" noChangeAspect="1"/>
-            </wp:cNvGraphicFramePr>
-            <a:graphic xmlns:a="http://schemas.openxmlformats.org/drawingml/2006/main">
-              <a:graphicData uri="http://schemas.openxmlformats.org/drawingml/2006/picture">
-                <pic:pic xmlns:pic="http://schemas.openxmlformats.org/drawingml/2006/picture">
-                  <pic:nvPicPr>
-                    <pic:cNvPr id="0" name="Picture 4"/>
-                    <pic:cNvPicPr>
-                      <a:picLocks noChangeAspect="1" noChangeArrowheads="1"/>
-                    </pic:cNvPicPr>
-                  </pic:nvPicPr>
-                  <pic:blipFill>
-                    <a:blip r:embed="rId19">
-                      <a:extLst>
-                        <a:ext uri="{28A0092B-C50C-407E-A947-70E740481C1C}">
-                          <a14:useLocalDpi xmlns:a14="http://schemas.microsoft.com/office/drawing/2010/main" val="0"/>
-                        </a:ext>
-                      </a:extLst>
-                    </a:blip>
-                    <a:srcRect/>
-                    <a:stretch>
-                      <a:fillRect/>
-                    </a:stretch>
-                  </pic:blipFill>
-                  <pic:spPr bwMode="auto">
-                    <a:xfrm>
-                      <a:off x="0" y="0"/>
-                      <a:ext cx="5731510" cy="3198982"/>
-                    </a:xfrm>
-                    <a:prstGeom prst="rect">
-                      <a:avLst/>
-                    </a:prstGeom>
-                    <a:noFill/>
-                    <a:ln>
-                      <a:noFill/>
-                    </a:ln>
-                  </pic:spPr>
-                </pic:pic>
-              </a:graphicData>
-            </a:graphic>
-          </wp:inline>
-        </w:drawing>
-      </w:r>
-    </w:p>
-    <w:p>
-      <w:pPr>
-        <w:pStyle w:val="ListParagraph"/>
-        <w:numPr>
-          <w:ilvl w:val="1"/>
-          <w:numId w:val="2"/>
-        </w:numPr>
-        <w:rPr>
-          <w:rFonts w:ascii="Tahoma" w:hAnsi="Tahoma" w:cs="Tahoma"/>
-          <w:sz w:val="24"/>
-          <w:szCs w:val="24"/>
-        </w:rPr>
-      </w:pPr>
-      <w:r>
-        <w:rPr>
-          <w:rFonts w:ascii="Tahoma" w:hAnsi="Tahoma" w:cs="Tahoma"/>
-          <w:sz w:val="24"/>
-          <w:szCs w:val="24"/>
-        </w:rPr>
-        <w:t>Database</w:t>
-      </w:r>
-    </w:p>
-    <w:p>
-      <w:pPr>
-        <w:jc w:val="center"/>
-        <w:rPr>
-          <w:rFonts w:ascii="Tahoma" w:hAnsi="Tahoma" w:cs="Tahoma"/>
-          <w:sz w:val="24"/>
-          <w:szCs w:val="24"/>
-        </w:rPr>
-      </w:pPr>
-      <w:r>
-        <w:rPr>
-          <w:noProof/>
-          <w:lang w:val="en-US" w:eastAsia="ja-JP"/>
-        </w:rPr>
-        <w:drawing>
-          <wp:inline distT="0" distB="0" distL="0" distR="0" wp14:anchorId="50B60866" wp14:editId="726D12E9">
-            <wp:extent cx="2590800" cy="1600200"/>
-            <wp:effectExtent l="0" t="0" r="0" b="0"/>
-            <wp:docPr id="1" name="Picture 1"/>
-            <wp:cNvGraphicFramePr>
-              <a:graphicFrameLocks xmlns:a="http://schemas.openxmlformats.org/drawingml/2006/main" noChangeAspect="1"/>
-            </wp:cNvGraphicFramePr>
-            <a:graphic xmlns:a="http://schemas.openxmlformats.org/drawingml/2006/main">
-              <a:graphicData uri="http://schemas.openxmlformats.org/drawingml/2006/picture">
-                <pic:pic xmlns:pic="http://schemas.openxmlformats.org/drawingml/2006/picture">
-                  <pic:nvPicPr>
-                    <pic:cNvPr id="0" name="Picture 5"/>
-                    <pic:cNvPicPr>
-                      <a:picLocks noChangeAspect="1" noChangeArrowheads="1"/>
-                    </pic:cNvPicPr>
-                  </pic:nvPicPr>
-                  <pic:blipFill>
-                    <a:blip r:embed="rId20">
-                      <a:extLst>
-                        <a:ext uri="{28A0092B-C50C-407E-A947-70E740481C1C}">
-                          <a14:useLocalDpi xmlns:a14="http://schemas.microsoft.com/office/drawing/2010/main" val="0"/>
-                        </a:ext>
-                      </a:extLst>
-                    </a:blip>
-                    <a:srcRect/>
-                    <a:stretch>
-                      <a:fillRect/>
-                    </a:stretch>
-                  </pic:blipFill>
-                  <pic:spPr bwMode="auto">
-                    <a:xfrm>
-                      <a:off x="0" y="0"/>
-                      <a:ext cx="2590800" cy="1600200"/>
-                    </a:xfrm>
-                    <a:prstGeom prst="rect">
-                      <a:avLst/>
-                    </a:prstGeom>
-                    <a:noFill/>
-                    <a:ln>
-                      <a:noFill/>
-                    </a:ln>
-                  </pic:spPr>
-                </pic:pic>
-              </a:graphicData>
-            </a:graphic>
-          </wp:inline>
-        </w:drawing>
-      </w:r>
-    </w:p>
-    <w:p>
-      <w:pPr>
-        <w:pStyle w:val="ListParagraph"/>
-        <w:numPr>
-          <w:ilvl w:val="0"/>
-          <w:numId w:val="2"/>
-        </w:numPr>
-        <w:rPr>
-          <w:rFonts w:ascii="Tahoma" w:hAnsi="Tahoma" w:cs="Tahoma"/>
-          <w:sz w:val="24"/>
-          <w:szCs w:val="24"/>
-        </w:rPr>
-      </w:pPr>
-      <w:r>
-        <w:rPr>
-          <w:rFonts w:ascii="Tahoma" w:hAnsi="Tahoma" w:cs="Tahoma"/>
-          <w:sz w:val="24"/>
-          <w:szCs w:val="24"/>
-        </w:rPr>
-        <w:t>UC09: Xóa thư mục</w:t>
-      </w:r>
-    </w:p>
-    <w:p>
-      <w:pPr>
-        <w:pStyle w:val="ListParagraph"/>
-        <w:numPr>
-          <w:ilvl w:val="1"/>
-          <w:numId w:val="2"/>
-        </w:numPr>
-        <w:rPr>
-          <w:rFonts w:ascii="Tahoma" w:hAnsi="Tahoma" w:cs="Tahoma"/>
-          <w:sz w:val="24"/>
-          <w:szCs w:val="24"/>
-        </w:rPr>
-      </w:pPr>
-      <w:r>
-        <w:rPr>
-          <w:rFonts w:ascii="Tahoma" w:hAnsi="Tahoma" w:cs="Tahoma"/>
-          <w:sz w:val="24"/>
-          <w:szCs w:val="24"/>
-        </w:rPr>
-        <w:t>Class diagram</w:t>
-      </w:r>
-    </w:p>
-    <w:p>
-      <w:pPr>
-        <w:jc w:val="center"/>
-        <w:rPr>
-          <w:rFonts w:ascii="Tahoma" w:hAnsi="Tahoma" w:cs="Tahoma"/>
-          <w:sz w:val="24"/>
-          <w:szCs w:val="24"/>
-        </w:rPr>
-      </w:pPr>
-      <w:r>
-        <w:rPr>
-          <w:rFonts w:ascii="Tahoma" w:hAnsi="Tahoma" w:cs="Tahoma"/>
-          <w:noProof/>
-          <w:sz w:val="24"/>
-          <w:szCs w:val="24"/>
-          <w:lang w:val="en-US" w:eastAsia="ja-JP"/>
-        </w:rPr>
-        <w:lastRenderedPageBreak/>
-        <w:drawing>
-          <wp:inline distT="0" distB="0" distL="0" distR="0" wp14:anchorId="44BF437F" wp14:editId="788D4676">
-            <wp:extent cx="4011295" cy="3503930"/>
-            <wp:effectExtent l="0" t="0" r="8255" b="1270"/>
-            <wp:docPr id="23" name="Picture 23" descr="C:\Users\ADMiN\Downloads\CD_TaoThuMuc.drawio.png"/>
-            <wp:cNvGraphicFramePr>
-              <a:graphicFrameLocks xmlns:a="http://schemas.openxmlformats.org/drawingml/2006/main" noChangeAspect="1"/>
-            </wp:cNvGraphicFramePr>
-            <a:graphic xmlns:a="http://schemas.openxmlformats.org/drawingml/2006/main">
-              <a:graphicData uri="http://schemas.openxmlformats.org/drawingml/2006/picture">
-                <pic:pic xmlns:pic="http://schemas.openxmlformats.org/drawingml/2006/picture">
-                  <pic:nvPicPr>
-                    <pic:cNvPr id="0" name="Picture 1" descr="C:\Users\ADMiN\Downloads\CD_TaoThuMuc.drawio.png"/>
-                    <pic:cNvPicPr>
-                      <a:picLocks noChangeAspect="1" noChangeArrowheads="1"/>
-                    </pic:cNvPicPr>
-                  </pic:nvPicPr>
-                  <pic:blipFill>
-                    <a:blip r:embed="rId15">
-                      <a:extLst>
-                        <a:ext uri="{28A0092B-C50C-407E-A947-70E740481C1C}">
-                          <a14:useLocalDpi xmlns:a14="http://schemas.microsoft.com/office/drawing/2010/main" val="0"/>
-                        </a:ext>
-                      </a:extLst>
-                    </a:blip>
-                    <a:srcRect/>
-                    <a:stretch>
-                      <a:fillRect/>
-                    </a:stretch>
-                  </pic:blipFill>
-                  <pic:spPr bwMode="auto">
-                    <a:xfrm>
-                      <a:off x="0" y="0"/>
-                      <a:ext cx="4011295" cy="3503930"/>
-                    </a:xfrm>
-                    <a:prstGeom prst="rect">
-                      <a:avLst/>
-                    </a:prstGeom>
-                    <a:noFill/>
-                    <a:ln>
-                      <a:noFill/>
-                    </a:ln>
-                  </pic:spPr>
-                </pic:pic>
-              </a:graphicData>
-            </a:graphic>
-          </wp:inline>
-        </w:drawing>
-      </w:r>
-    </w:p>
-    <w:p>
-      <w:pPr>
-        <w:pStyle w:val="ListParagraph"/>
-        <w:numPr>
-          <w:ilvl w:val="1"/>
-          <w:numId w:val="2"/>
-        </w:numPr>
-        <w:rPr>
-          <w:rFonts w:ascii="Tahoma" w:hAnsi="Tahoma" w:cs="Tahoma"/>
-          <w:sz w:val="24"/>
-          <w:szCs w:val="24"/>
-        </w:rPr>
-      </w:pPr>
-      <w:r>
-        <w:rPr>
-          <w:rFonts w:ascii="Tahoma" w:hAnsi="Tahoma" w:cs="Tahoma"/>
-          <w:sz w:val="24"/>
-          <w:szCs w:val="24"/>
-        </w:rPr>
-        <w:t>Sequence diagram</w:t>
-      </w:r>
-    </w:p>
-    <w:p>
-      <w:pPr>
-        <w:jc w:val="center"/>
-        <w:rPr>
-          <w:rFonts w:ascii="Tahoma" w:hAnsi="Tahoma" w:cs="Tahoma"/>
-          <w:sz w:val="24"/>
-          <w:szCs w:val="24"/>
-        </w:rPr>
-      </w:pPr>
-      <w:r>
-        <w:rPr>
-          <w:rFonts w:ascii="Tahoma" w:hAnsi="Tahoma" w:cs="Tahoma"/>
-          <w:noProof/>
-          <w:sz w:val="24"/>
-          <w:szCs w:val="24"/>
-          <w:lang w:val="en-US" w:eastAsia="ja-JP"/>
-        </w:rPr>
-        <w:drawing>
-          <wp:inline distT="0" distB="0" distL="0" distR="0" wp14:anchorId="60E4C38A" wp14:editId="546C9CF4">
-            <wp:extent cx="4772025" cy="1721485"/>
-            <wp:effectExtent l="0" t="0" r="9525" b="0"/>
-            <wp:docPr id="24" name="Picture 24" descr="C:\Users\ADMiN\Downloads\Bản sao của SD_XoaThuMuc.drawio.png"/>
-            <wp:cNvGraphicFramePr>
-              <a:graphicFrameLocks xmlns:a="http://schemas.openxmlformats.org/drawingml/2006/main" noChangeAspect="1"/>
-            </wp:cNvGraphicFramePr>
-            <a:graphic xmlns:a="http://schemas.openxmlformats.org/drawingml/2006/main">
-              <a:graphicData uri="http://schemas.openxmlformats.org/drawingml/2006/picture">
-                <pic:pic xmlns:pic="http://schemas.openxmlformats.org/drawingml/2006/picture">
-                  <pic:nvPicPr>
-                    <pic:cNvPr id="0" name="Picture 4" descr="C:\Users\ADMiN\Downloads\Bản sao của SD_XoaThuMuc.drawio.png"/>
-                    <pic:cNvPicPr>
-                      <a:picLocks noChangeAspect="1" noChangeArrowheads="1"/>
-                    </pic:cNvPicPr>
-                  </pic:nvPicPr>
-                  <pic:blipFill>
-                    <a:blip r:embed="rId21">
-                      <a:extLst>
-                        <a:ext uri="{28A0092B-C50C-407E-A947-70E740481C1C}">
-                          <a14:useLocalDpi xmlns:a14="http://schemas.microsoft.com/office/drawing/2010/main" val="0"/>
-                        </a:ext>
-                      </a:extLst>
-                    </a:blip>
-                    <a:srcRect/>
-                    <a:stretch>
-                      <a:fillRect/>
-                    </a:stretch>
-                  </pic:blipFill>
-                  <pic:spPr bwMode="auto">
-                    <a:xfrm>
-                      <a:off x="0" y="0"/>
-                      <a:ext cx="4772025" cy="1721485"/>
-                    </a:xfrm>
-                    <a:prstGeom prst="rect">
-                      <a:avLst/>
-                    </a:prstGeom>
-                    <a:noFill/>
-                    <a:ln>
-                      <a:noFill/>
-                    </a:ln>
-                  </pic:spPr>
-                </pic:pic>
-              </a:graphicData>
-            </a:graphic>
-          </wp:inline>
-        </w:drawing>
-      </w:r>
-    </w:p>
-    <w:p>
-      <w:pPr>
-        <w:pStyle w:val="ListParagraph"/>
-        <w:numPr>
-          <w:ilvl w:val="1"/>
-          <w:numId w:val="2"/>
-        </w:numPr>
-        <w:rPr>
-          <w:rFonts w:ascii="Tahoma" w:hAnsi="Tahoma" w:cs="Tahoma"/>
-          <w:sz w:val="24"/>
-          <w:szCs w:val="24"/>
-        </w:rPr>
-      </w:pPr>
-      <w:r>
-        <w:rPr>
-          <w:rFonts w:ascii="Tahoma" w:hAnsi="Tahoma" w:cs="Tahoma"/>
-          <w:sz w:val="24"/>
-          <w:szCs w:val="24"/>
-        </w:rPr>
-        <w:t>Database</w:t>
-      </w:r>
-    </w:p>
-    <w:p>
-      <w:pPr>
-        <w:rPr>
-          <w:rFonts w:ascii="Tahoma" w:hAnsi="Tahoma" w:cs="Tahoma"/>
-          <w:sz w:val="24"/>
-          <w:szCs w:val="24"/>
-        </w:rPr>
-      </w:pPr>
-      <w:r>
-        <w:rPr>
-          <w:rFonts w:ascii="Tahoma" w:hAnsi="Tahoma" w:cs="Tahoma"/>
-          <w:noProof/>
-          <w:sz w:val="24"/>
-          <w:szCs w:val="24"/>
-          <w:lang w:val="en-US" w:eastAsia="ja-JP"/>
-        </w:rPr>
-        <w:drawing>
-          <wp:inline distT="0" distB="0" distL="0" distR="0" wp14:anchorId="54548649" wp14:editId="49B06FF7">
-            <wp:extent cx="5532755" cy="1705610"/>
-            <wp:effectExtent l="0" t="0" r="0" b="8890"/>
-            <wp:docPr id="22" name="Picture 22" descr="C:\Users\ADMiN\Downloads\DB_TaoThucMuc.drawio.png"/>
-            <wp:cNvGraphicFramePr>
-              <a:graphicFrameLocks xmlns:a="http://schemas.openxmlformats.org/drawingml/2006/main" noChangeAspect="1"/>
-            </wp:cNvGraphicFramePr>
-            <a:graphic xmlns:a="http://schemas.openxmlformats.org/drawingml/2006/main">
-              <a:graphicData uri="http://schemas.openxmlformats.org/drawingml/2006/picture">
-                <pic:pic xmlns:pic="http://schemas.openxmlformats.org/drawingml/2006/picture">
-                  <pic:nvPicPr>
-                    <pic:cNvPr id="0" name="Picture 3" descr="C:\Users\ADMiN\Downloads\DB_TaoThucMuc.drawio.png"/>
-                    <pic:cNvPicPr>
-                      <a:picLocks noChangeAspect="1" noChangeArrowheads="1"/>
-                    </pic:cNvPicPr>
-                  </pic:nvPicPr>
-                  <pic:blipFill>
-                    <a:blip r:embed="rId17">
-                      <a:extLst>
-                        <a:ext uri="{28A0092B-C50C-407E-A947-70E740481C1C}">
-                          <a14:useLocalDpi xmlns:a14="http://schemas.microsoft.com/office/drawing/2010/main" val="0"/>
-                        </a:ext>
-                      </a:extLst>
-                    </a:blip>
-                    <a:srcRect/>
-                    <a:stretch>
-                      <a:fillRect/>
-                    </a:stretch>
-                  </pic:blipFill>
-                  <pic:spPr bwMode="auto">
-                    <a:xfrm>
-                      <a:off x="0" y="0"/>
-                      <a:ext cx="5532755" cy="1705610"/>
-                    </a:xfrm>
-                    <a:prstGeom prst="rect">
-                      <a:avLst/>
-                    </a:prstGeom>
-                    <a:noFill/>
-                    <a:ln>
-                      <a:noFill/>
-                    </a:ln>
-                  </pic:spPr>
-                </pic:pic>
-              </a:graphicData>
-            </a:graphic>
-          </wp:inline>
-        </w:drawing>
-      </w:r>
-    </w:p>
-    <w:p>
-      <w:pPr>
-        <w:pStyle w:val="ListParagraph"/>
-        <w:numPr>
-          <w:ilvl w:val="0"/>
-          <w:numId w:val="2"/>
-        </w:numPr>
-        <w:rPr>
-          <w:rFonts w:ascii="Tahoma" w:hAnsi="Tahoma" w:cs="Tahoma"/>
-          <w:sz w:val="24"/>
-          <w:szCs w:val="24"/>
-        </w:rPr>
-      </w:pPr>
-      <w:r>
-        <w:rPr>
-          <w:rFonts w:ascii="Tahoma" w:hAnsi="Tahoma" w:cs="Tahoma"/>
-          <w:sz w:val="24"/>
-          <w:szCs w:val="24"/>
-        </w:rPr>
         <w:t>UC10: Tạo lớp</w:t>
       </w:r>
     </w:p>
@@ -2086,7 +1718,7 @@
                     </pic:cNvPicPr>
                   </pic:nvPicPr>
                   <pic:blipFill>
-                    <a:blip r:embed="rId22">
+                    <a:blip r:embed="rId17">
                       <a:extLst>
                         <a:ext uri="{28A0092B-C50C-407E-A947-70E740481C1C}">
                           <a14:useLocalDpi xmlns:a14="http://schemas.microsoft.com/office/drawing/2010/main" val="0"/>
@@ -2175,7 +1807,7 @@
                     </pic:cNvPicPr>
                   </pic:nvPicPr>
                   <pic:blipFill>
-                    <a:blip r:embed="rId23">
+                    <a:blip r:embed="rId18">
                       <a:extLst>
                         <a:ext uri="{28A0092B-C50C-407E-A947-70E740481C1C}">
                           <a14:useLocalDpi xmlns:a14="http://schemas.microsoft.com/office/drawing/2010/main" val="0"/>
@@ -2264,7 +1896,7 @@
                     </pic:cNvPicPr>
                   </pic:nvPicPr>
                   <pic:blipFill>
-                    <a:blip r:embed="rId24">
+                    <a:blip r:embed="rId19">
                       <a:extLst>
                         <a:ext uri="{28A0092B-C50C-407E-A947-70E740481C1C}">
                           <a14:useLocalDpi xmlns:a14="http://schemas.microsoft.com/office/drawing/2010/main" val="0"/>
@@ -2373,7 +2005,7 @@
                     </pic:cNvPicPr>
                   </pic:nvPicPr>
                   <pic:blipFill>
-                    <a:blip r:embed="rId25">
+                    <a:blip r:embed="rId20">
                       <a:extLst>
                         <a:ext uri="{28A0092B-C50C-407E-A947-70E740481C1C}">
                           <a14:useLocalDpi xmlns:a14="http://schemas.microsoft.com/office/drawing/2010/main" val="0"/>
@@ -2459,7 +2091,7 @@
                     </pic:cNvPicPr>
                   </pic:nvPicPr>
                   <pic:blipFill>
-                    <a:blip r:embed="rId26">
+                    <a:blip r:embed="rId21">
                       <a:extLst>
                         <a:ext uri="{28A0092B-C50C-407E-A947-70E740481C1C}">
                           <a14:useLocalDpi xmlns:a14="http://schemas.microsoft.com/office/drawing/2010/main" val="0"/>
@@ -2546,7 +2178,7 @@
                     </pic:cNvPicPr>
                   </pic:nvPicPr>
                   <pic:blipFill>
-                    <a:blip r:embed="rId27">
+                    <a:blip r:embed="rId22">
                       <a:extLst>
                         <a:ext uri="{28A0092B-C50C-407E-A947-70E740481C1C}">
                           <a14:useLocalDpi xmlns:a14="http://schemas.microsoft.com/office/drawing/2010/main" val="0"/>
@@ -2657,7 +2289,7 @@
                     </pic:cNvPicPr>
                   </pic:nvPicPr>
                   <pic:blipFill>
-                    <a:blip r:embed="rId28">
+                    <a:blip r:embed="rId23">
                       <a:extLst>
                         <a:ext uri="{28A0092B-C50C-407E-A947-70E740481C1C}">
                           <a14:useLocalDpi xmlns:a14="http://schemas.microsoft.com/office/drawing/2010/main" val="0"/>
@@ -2746,7 +2378,7 @@
                     </pic:cNvPicPr>
                   </pic:nvPicPr>
                   <pic:blipFill>
-                    <a:blip r:embed="rId29">
+                    <a:blip r:embed="rId24">
                       <a:extLst>
                         <a:ext uri="{28A0092B-C50C-407E-A947-70E740481C1C}">
                           <a14:useLocalDpi xmlns:a14="http://schemas.microsoft.com/office/drawing/2010/main" val="0"/>
@@ -2836,7 +2468,7 @@
                     </pic:cNvPicPr>
                   </pic:nvPicPr>
                   <pic:blipFill>
-                    <a:blip r:embed="rId24">
+                    <a:blip r:embed="rId19">
                       <a:extLst>
                         <a:ext uri="{28A0092B-C50C-407E-A947-70E740481C1C}">
                           <a14:useLocalDpi xmlns:a14="http://schemas.microsoft.com/office/drawing/2010/main" val="0"/>

</xml_diff>